<commit_message>
added sequence diagrams, changed rpz
</commit_message>
<xml_diff>
--- a/docs/РПЗ/PZ (1).docx
+++ b/docs/РПЗ/PZ (1).docx
@@ -22,8 +22,6 @@
         </w:rPr>
         <w:t>Содержание</w:t>
       </w:r>
-      <w:bookmarkStart w:id="0" w:name="_GoBack"/>
-      <w:bookmarkEnd w:id="0"/>
     </w:p>
     <w:p>
       <w:pPr>
@@ -66,7 +64,7 @@
         </w:rPr>
         <w:fldChar w:fldCharType="separate"/>
       </w:r>
-      <w:hyperlink w:anchor="_Toc101404051" w:history="1">
+      <w:hyperlink w:anchor="_Toc101489840" w:history="1">
         <w:r>
           <w:rPr>
             <w:rStyle w:val="ac"/>
@@ -105,7 +103,7 @@
             <w:sz w:val="28"/>
             <w:szCs w:val="28"/>
           </w:rPr>
-          <w:instrText xml:space="preserve"> PAGEREF _Toc101404051 \h </w:instrText>
+          <w:instrText xml:space="preserve"> PAGEREF _Toc101489840 \h </w:instrText>
         </w:r>
         <w:r>
           <w:rPr>
@@ -163,7 +161,7 @@
           <w:lang w:eastAsia="ru-RU"/>
         </w:rPr>
       </w:pPr>
-      <w:hyperlink w:anchor="_Toc101404052" w:history="1">
+      <w:hyperlink w:anchor="_Toc101489841" w:history="1">
         <w:r>
           <w:rPr>
             <w:rStyle w:val="ac"/>
@@ -222,7 +220,7 @@
             <w:sz w:val="28"/>
             <w:szCs w:val="28"/>
           </w:rPr>
-          <w:instrText xml:space="preserve"> PAGEREF _Toc101404052 \h </w:instrText>
+          <w:instrText xml:space="preserve"> PAGEREF _Toc101489841 \h </w:instrText>
         </w:r>
         <w:r>
           <w:rPr>
@@ -280,7 +278,7 @@
           <w:lang w:eastAsia="ru-RU"/>
         </w:rPr>
       </w:pPr>
-      <w:hyperlink w:anchor="_Toc101404053" w:history="1">
+      <w:hyperlink w:anchor="_Toc101489842" w:history="1">
         <w:r>
           <w:rPr>
             <w:rStyle w:val="ac"/>
@@ -339,7 +337,7 @@
             <w:sz w:val="28"/>
             <w:szCs w:val="28"/>
           </w:rPr>
-          <w:instrText xml:space="preserve"> PAGEREF _Toc101404053 \h </w:instrText>
+          <w:instrText xml:space="preserve"> PAGEREF _Toc101489842 \h </w:instrText>
         </w:r>
         <w:r>
           <w:rPr>
@@ -397,7 +395,7 @@
           <w:lang w:eastAsia="ru-RU"/>
         </w:rPr>
       </w:pPr>
-      <w:hyperlink w:anchor="_Toc101404054" w:history="1">
+      <w:hyperlink w:anchor="_Toc101489843" w:history="1">
         <w:r>
           <w:rPr>
             <w:rStyle w:val="ac"/>
@@ -456,7 +454,7 @@
             <w:sz w:val="28"/>
             <w:szCs w:val="28"/>
           </w:rPr>
-          <w:instrText xml:space="preserve"> PAGEREF _Toc101404054 \h </w:instrText>
+          <w:instrText xml:space="preserve"> PAGEREF _Toc101489843 \h </w:instrText>
         </w:r>
         <w:r>
           <w:rPr>
@@ -514,7 +512,7 @@
           <w:lang w:eastAsia="ru-RU"/>
         </w:rPr>
       </w:pPr>
-      <w:hyperlink w:anchor="_Toc101404055" w:history="1">
+      <w:hyperlink w:anchor="_Toc101489844" w:history="1">
         <w:r>
           <w:rPr>
             <w:rStyle w:val="ac"/>
@@ -573,7 +571,7 @@
             <w:sz w:val="28"/>
             <w:szCs w:val="28"/>
           </w:rPr>
-          <w:instrText xml:space="preserve"> PAGEREF _Toc101404055 \h </w:instrText>
+          <w:instrText xml:space="preserve"> PAGEREF _Toc101489844 \h </w:instrText>
         </w:r>
         <w:r>
           <w:rPr>
@@ -631,7 +629,7 @@
           <w:lang w:eastAsia="ru-RU"/>
         </w:rPr>
       </w:pPr>
-      <w:hyperlink w:anchor="_Toc101404056" w:history="1">
+      <w:hyperlink w:anchor="_Toc101489845" w:history="1">
         <w:r>
           <w:rPr>
             <w:rStyle w:val="ac"/>
@@ -690,7 +688,7 @@
             <w:sz w:val="28"/>
             <w:szCs w:val="28"/>
           </w:rPr>
-          <w:instrText xml:space="preserve"> PAGEREF _Toc101404056 \h </w:instrText>
+          <w:instrText xml:space="preserve"> PAGEREF _Toc101489845 \h </w:instrText>
         </w:r>
         <w:r>
           <w:rPr>
@@ -748,7 +746,7 @@
           <w:lang w:eastAsia="ru-RU"/>
         </w:rPr>
       </w:pPr>
-      <w:hyperlink w:anchor="_Toc101404057" w:history="1">
+      <w:hyperlink w:anchor="_Toc101489846" w:history="1">
         <w:r>
           <w:rPr>
             <w:rStyle w:val="ac"/>
@@ -807,7 +805,7 @@
             <w:sz w:val="28"/>
             <w:szCs w:val="28"/>
           </w:rPr>
-          <w:instrText xml:space="preserve"> PAGEREF _Toc101404057 \h </w:instrText>
+          <w:instrText xml:space="preserve"> PAGEREF _Toc101489846 \h </w:instrText>
         </w:r>
         <w:r>
           <w:rPr>
@@ -865,7 +863,7 @@
           <w:lang w:eastAsia="ru-RU"/>
         </w:rPr>
       </w:pPr>
-      <w:hyperlink w:anchor="_Toc101404058" w:history="1">
+      <w:hyperlink w:anchor="_Toc101489847" w:history="1">
         <w:r>
           <w:rPr>
             <w:rStyle w:val="ac"/>
@@ -925,7 +923,7 @@
             <w:sz w:val="28"/>
             <w:szCs w:val="28"/>
           </w:rPr>
-          <w:instrText xml:space="preserve"> PAGEREF _Toc101404058 \h </w:instrText>
+          <w:instrText xml:space="preserve"> PAGEREF _Toc101489847 \h </w:instrText>
         </w:r>
         <w:r>
           <w:rPr>
@@ -983,7 +981,7 @@
           <w:lang w:eastAsia="ru-RU"/>
         </w:rPr>
       </w:pPr>
-      <w:hyperlink w:anchor="_Toc101404059" w:history="1">
+      <w:hyperlink w:anchor="_Toc101489848" w:history="1">
         <w:r>
           <w:rPr>
             <w:rStyle w:val="ac"/>
@@ -1042,7 +1040,7 @@
             <w:sz w:val="28"/>
             <w:szCs w:val="28"/>
           </w:rPr>
-          <w:instrText xml:space="preserve"> PAGEREF _Toc101404059 \h </w:instrText>
+          <w:instrText xml:space="preserve"> PAGEREF _Toc101489848 \h </w:instrText>
         </w:r>
         <w:r>
           <w:rPr>
@@ -1100,7 +1098,7 @@
           <w:lang w:eastAsia="ru-RU"/>
         </w:rPr>
       </w:pPr>
-      <w:hyperlink w:anchor="_Toc101404060" w:history="1">
+      <w:hyperlink w:anchor="_Toc101489849" w:history="1">
         <w:r>
           <w:rPr>
             <w:rStyle w:val="ac"/>
@@ -1159,7 +1157,7 @@
             <w:sz w:val="28"/>
             <w:szCs w:val="28"/>
           </w:rPr>
-          <w:instrText xml:space="preserve"> PAGEREF _Toc101404060 \h </w:instrText>
+          <w:instrText xml:space="preserve"> PAGEREF _Toc101489849 \h </w:instrText>
         </w:r>
         <w:r>
           <w:rPr>
@@ -1217,7 +1215,7 @@
           <w:lang w:eastAsia="ru-RU"/>
         </w:rPr>
       </w:pPr>
-      <w:hyperlink w:anchor="_Toc101404061" w:history="1">
+      <w:hyperlink w:anchor="_Toc101489850" w:history="1">
         <w:r>
           <w:rPr>
             <w:rStyle w:val="ac"/>
@@ -1318,7 +1316,7 @@
             <w:sz w:val="28"/>
             <w:szCs w:val="28"/>
           </w:rPr>
-          <w:instrText xml:space="preserve"> PAGEREF _Toc101404061 \h </w:instrText>
+          <w:instrText xml:space="preserve"> PAGEREF _Toc101489850 \h </w:instrText>
         </w:r>
         <w:r>
           <w:rPr>
@@ -1376,7 +1374,7 @@
           <w:lang w:eastAsia="ru-RU"/>
         </w:rPr>
       </w:pPr>
-      <w:hyperlink w:anchor="_Toc101404062" w:history="1">
+      <w:hyperlink w:anchor="_Toc101489851" w:history="1">
         <w:r>
           <w:rPr>
             <w:rStyle w:val="ac"/>
@@ -1456,7 +1454,7 @@
             <w:sz w:val="28"/>
             <w:szCs w:val="28"/>
           </w:rPr>
-          <w:instrText xml:space="preserve"> PAGEREF _Toc101404062 \h </w:instrText>
+          <w:instrText xml:space="preserve"> PAGEREF _Toc101489851 \h </w:instrText>
         </w:r>
         <w:r>
           <w:rPr>
@@ -1514,7 +1512,7 @@
           <w:lang w:eastAsia="ru-RU"/>
         </w:rPr>
       </w:pPr>
-      <w:hyperlink w:anchor="_Toc101404063" w:history="1">
+      <w:hyperlink w:anchor="_Toc101489852" w:history="1">
         <w:r>
           <w:rPr>
             <w:rStyle w:val="ac"/>
@@ -1594,7 +1592,7 @@
             <w:sz w:val="28"/>
             <w:szCs w:val="28"/>
           </w:rPr>
-          <w:instrText xml:space="preserve"> PAGEREF _Toc101404063 \h </w:instrText>
+          <w:instrText xml:space="preserve"> PAGEREF _Toc101489852 \h </w:instrText>
         </w:r>
         <w:r>
           <w:rPr>
@@ -1623,7 +1621,7 @@
             <w:sz w:val="28"/>
             <w:szCs w:val="28"/>
           </w:rPr>
-          <w:t>17</w:t>
+          <w:t>18</w:t>
         </w:r>
         <w:r>
           <w:rPr>
@@ -1652,7 +1650,7 @@
           <w:lang w:eastAsia="ru-RU"/>
         </w:rPr>
       </w:pPr>
-      <w:hyperlink w:anchor="_Toc101404064" w:history="1">
+      <w:hyperlink w:anchor="_Toc101489853" w:history="1">
         <w:r>
           <w:rPr>
             <w:rStyle w:val="ac"/>
@@ -1711,7 +1709,7 @@
             <w:sz w:val="28"/>
             <w:szCs w:val="28"/>
           </w:rPr>
-          <w:instrText xml:space="preserve"> PAGEREF _Toc101404064 \h </w:instrText>
+          <w:instrText xml:space="preserve"> PAGEREF _Toc101489853 \h </w:instrText>
         </w:r>
         <w:r>
           <w:rPr>
@@ -1769,7 +1767,7 @@
           <w:lang w:eastAsia="ru-RU"/>
         </w:rPr>
       </w:pPr>
-      <w:hyperlink w:anchor="_Toc101404065" w:history="1">
+      <w:hyperlink w:anchor="_Toc101489854" w:history="1">
         <w:r>
           <w:rPr>
             <w:rStyle w:val="ac"/>
@@ -1828,7 +1826,7 @@
             <w:sz w:val="28"/>
             <w:szCs w:val="28"/>
           </w:rPr>
-          <w:instrText xml:space="preserve"> PAGEREF _Toc101404065 \h </w:instrText>
+          <w:instrText xml:space="preserve"> PAGEREF _Toc101489854 \h </w:instrText>
         </w:r>
         <w:r>
           <w:rPr>
@@ -1886,7 +1884,7 @@
           <w:lang w:eastAsia="ru-RU"/>
         </w:rPr>
       </w:pPr>
-      <w:hyperlink w:anchor="_Toc101404066" w:history="1">
+      <w:hyperlink w:anchor="_Toc101489855" w:history="1">
         <w:r>
           <w:rPr>
             <w:rStyle w:val="ac"/>
@@ -1945,7 +1943,7 @@
             <w:sz w:val="28"/>
             <w:szCs w:val="28"/>
           </w:rPr>
-          <w:instrText xml:space="preserve"> PAGEREF _Toc101404066 \h </w:instrText>
+          <w:instrText xml:space="preserve"> PAGEREF _Toc101489855 \h </w:instrText>
         </w:r>
         <w:r>
           <w:rPr>
@@ -2003,7 +2001,7 @@
           <w:lang w:eastAsia="ru-RU"/>
         </w:rPr>
       </w:pPr>
-      <w:hyperlink w:anchor="_Toc101404067" w:history="1">
+      <w:hyperlink w:anchor="_Toc101489856" w:history="1">
         <w:r>
           <w:rPr>
             <w:rStyle w:val="ac"/>
@@ -2062,7 +2060,7 @@
             <w:sz w:val="28"/>
             <w:szCs w:val="28"/>
           </w:rPr>
-          <w:instrText xml:space="preserve"> PAGEREF _Toc101404067 \h </w:instrText>
+          <w:instrText xml:space="preserve"> PAGEREF _Toc101489856 \h </w:instrText>
         </w:r>
         <w:r>
           <w:rPr>
@@ -2120,7 +2118,7 @@
           <w:lang w:eastAsia="ru-RU"/>
         </w:rPr>
       </w:pPr>
-      <w:hyperlink w:anchor="_Toc101404068" w:history="1">
+      <w:hyperlink w:anchor="_Toc101489857" w:history="1">
         <w:r>
           <w:rPr>
             <w:rStyle w:val="ac"/>
@@ -2179,7 +2177,7 @@
             <w:sz w:val="28"/>
             <w:szCs w:val="28"/>
           </w:rPr>
-          <w:instrText xml:space="preserve"> PAGEREF _Toc101404068 \h </w:instrText>
+          <w:instrText xml:space="preserve"> PAGEREF _Toc101489857 \h </w:instrText>
         </w:r>
         <w:r>
           <w:rPr>
@@ -2236,7 +2234,7 @@
           <w:lang w:eastAsia="ru-RU"/>
         </w:rPr>
       </w:pPr>
-      <w:hyperlink w:anchor="_Toc101404069" w:history="1">
+      <w:hyperlink w:anchor="_Toc101489858" w:history="1">
         <w:r>
           <w:rPr>
             <w:rStyle w:val="ac"/>
@@ -2275,7 +2273,7 @@
             <w:sz w:val="28"/>
             <w:szCs w:val="28"/>
           </w:rPr>
-          <w:instrText xml:space="preserve"> PAGEREF _Toc101404069 \h </w:instrText>
+          <w:instrText xml:space="preserve"> PAGEREF _Toc101489858 \h </w:instrText>
         </w:r>
         <w:r>
           <w:rPr>
@@ -2332,7 +2330,7 @@
           <w:lang w:eastAsia="ru-RU"/>
         </w:rPr>
       </w:pPr>
-      <w:hyperlink w:anchor="_Toc101404070" w:history="1">
+      <w:hyperlink w:anchor="_Toc101489859" w:history="1">
         <w:r>
           <w:rPr>
             <w:rStyle w:val="ac"/>
@@ -2371,7 +2369,7 @@
             <w:sz w:val="28"/>
             <w:szCs w:val="28"/>
           </w:rPr>
-          <w:instrText xml:space="preserve"> PAGEREF _Toc101404070 \h </w:instrText>
+          <w:instrText xml:space="preserve"> PAGEREF _Toc101489859 \h </w:instrText>
         </w:r>
         <w:r>
           <w:rPr>
@@ -2447,12 +2445,12 @@
         <w:pStyle w:val="-"/>
         <w:spacing w:before="180" w:after="180" w:line="240" w:lineRule="auto"/>
       </w:pPr>
-      <w:bookmarkStart w:id="1" w:name="_Toc101404051"/>
+      <w:bookmarkStart w:id="0" w:name="_Toc101489840"/>
       <w:r>
         <w:lastRenderedPageBreak/>
         <w:t>Введение</w:t>
       </w:r>
-      <w:bookmarkEnd w:id="1"/>
+      <w:bookmarkEnd w:id="0"/>
     </w:p>
     <w:p>
       <w:pPr>
@@ -2696,7 +2694,7 @@
         <w:ind w:firstLine="851"/>
         <w:contextualSpacing w:val="0"/>
       </w:pPr>
-      <w:bookmarkStart w:id="2" w:name="_Toc101404052"/>
+      <w:bookmarkStart w:id="1" w:name="_Toc101489841"/>
       <w:r>
         <w:lastRenderedPageBreak/>
         <w:t>Анали</w:t>
@@ -2704,7 +2702,7 @@
       <w:r>
         <w:t>тический раздел</w:t>
       </w:r>
-      <w:bookmarkEnd w:id="2"/>
+      <w:bookmarkEnd w:id="1"/>
     </w:p>
     <w:p>
       <w:pPr>
@@ -2862,11 +2860,11 @@
         <w:spacing w:before="180" w:after="180" w:line="240" w:lineRule="auto"/>
         <w:ind w:firstLine="851"/>
       </w:pPr>
-      <w:bookmarkStart w:id="3" w:name="_Toc101404053"/>
+      <w:bookmarkStart w:id="2" w:name="_Toc101489842"/>
       <w:r>
         <w:t>Описание предметной области</w:t>
       </w:r>
-      <w:bookmarkEnd w:id="3"/>
+      <w:bookmarkEnd w:id="2"/>
     </w:p>
     <w:p>
       <w:pPr>
@@ -2971,12 +2969,12 @@
         <w:spacing w:before="180" w:after="180" w:line="240" w:lineRule="auto"/>
         <w:ind w:firstLine="851"/>
       </w:pPr>
-      <w:bookmarkStart w:id="4" w:name="_Toc101404054"/>
+      <w:bookmarkStart w:id="3" w:name="_Toc101489843"/>
       <w:r>
         <w:lastRenderedPageBreak/>
         <w:t>Существующие аналоги</w:t>
       </w:r>
-      <w:bookmarkEnd w:id="4"/>
+      <w:bookmarkEnd w:id="3"/>
     </w:p>
     <w:p>
       <w:pPr>
@@ -3165,7 +3163,7 @@
         <w:spacing w:before="180" w:after="180" w:line="240" w:lineRule="auto"/>
         <w:ind w:firstLine="851"/>
       </w:pPr>
-      <w:bookmarkStart w:id="5" w:name="_Toc101404055"/>
+      <w:bookmarkStart w:id="4" w:name="_Toc101489844"/>
       <w:r>
         <w:t xml:space="preserve">Описание </w:t>
       </w:r>
@@ -3181,7 +3179,7 @@
       <w:r>
         <w:t>ы</w:t>
       </w:r>
-      <w:bookmarkEnd w:id="5"/>
+      <w:bookmarkEnd w:id="4"/>
     </w:p>
     <w:p>
       <w:pPr>
@@ -3192,9 +3190,9 @@
           <w:szCs w:val="28"/>
         </w:rPr>
       </w:pPr>
-      <w:bookmarkStart w:id="6" w:name="_Toc421048960"/>
-      <w:bookmarkStart w:id="7" w:name="_Toc421049470"/>
-      <w:bookmarkStart w:id="8" w:name="_Toc422055738"/>
+      <w:bookmarkStart w:id="5" w:name="_Toc421048960"/>
+      <w:bookmarkStart w:id="6" w:name="_Toc421049470"/>
+      <w:bookmarkStart w:id="7" w:name="_Toc422055738"/>
       <w:r>
         <w:rPr>
           <w:sz w:val="28"/>
@@ -3337,9 +3335,9 @@
         <w:lastRenderedPageBreak/>
         <w:t>возможность приобрести билеты на представленные на портале выставки.</w:t>
       </w:r>
+      <w:bookmarkEnd w:id="5"/>
       <w:bookmarkEnd w:id="6"/>
       <w:bookmarkEnd w:id="7"/>
-      <w:bookmarkEnd w:id="8"/>
     </w:p>
     <w:p>
       <w:pPr>
@@ -3437,11 +3435,11 @@
         <w:spacing w:before="180" w:after="180" w:line="240" w:lineRule="auto"/>
         <w:ind w:firstLine="851"/>
       </w:pPr>
-      <w:bookmarkStart w:id="9" w:name="_Toc101404056"/>
+      <w:bookmarkStart w:id="8" w:name="_Toc101489845"/>
       <w:r>
         <w:t>Требования к разрабатываемой системе</w:t>
       </w:r>
-      <w:bookmarkEnd w:id="9"/>
+      <w:bookmarkEnd w:id="8"/>
     </w:p>
     <w:p>
       <w:pPr>
@@ -3458,12 +3456,12 @@
           <w:szCs w:val="28"/>
         </w:rPr>
       </w:pPr>
-      <w:bookmarkStart w:id="10" w:name="_Toc232259698"/>
-      <w:bookmarkStart w:id="11" w:name="_Toc421048965"/>
-      <w:bookmarkStart w:id="12" w:name="_Toc421049475"/>
-      <w:bookmarkStart w:id="13" w:name="_Toc422055742"/>
-      <w:bookmarkStart w:id="14" w:name="_Toc422065441"/>
-      <w:bookmarkStart w:id="15" w:name="_Toc306390564"/>
+      <w:bookmarkStart w:id="9" w:name="_Toc232259698"/>
+      <w:bookmarkStart w:id="10" w:name="_Toc421048965"/>
+      <w:bookmarkStart w:id="11" w:name="_Toc421049475"/>
+      <w:bookmarkStart w:id="12" w:name="_Toc422055742"/>
+      <w:bookmarkStart w:id="13" w:name="_Toc422065441"/>
+      <w:bookmarkStart w:id="14" w:name="_Toc306390564"/>
       <w:r>
         <w:rPr>
           <w:color w:val="000000"/>
@@ -3886,12 +3884,12 @@
         <w:t>музей-заповедник.</w:t>
       </w:r>
     </w:p>
+    <w:bookmarkEnd w:id="9"/>
     <w:bookmarkEnd w:id="10"/>
     <w:bookmarkEnd w:id="11"/>
     <w:bookmarkEnd w:id="12"/>
     <w:bookmarkEnd w:id="13"/>
     <w:bookmarkEnd w:id="14"/>
-    <w:bookmarkEnd w:id="15"/>
     <w:p>
       <w:pPr>
         <w:pStyle w:val="120"/>
@@ -3916,7 +3914,7 @@
         </w:rPr>
         <w:t>В случае недоступности некритичного функционала, должна осуществляться деградация функциональности.</w:t>
       </w:r>
-      <w:bookmarkStart w:id="16" w:name="_Toc232259700"/>
+      <w:bookmarkStart w:id="15" w:name="_Toc232259700"/>
     </w:p>
     <w:p>
       <w:pPr>
@@ -4012,7 +4010,7 @@
         </w:rPr>
         <w:t>аутентификацию пользователей.</w:t>
       </w:r>
-      <w:bookmarkEnd w:id="16"/>
+      <w:bookmarkEnd w:id="15"/>
     </w:p>
     <w:p>
       <w:pPr>
@@ -4681,14 +4679,14 @@
         <w:spacing w:before="180" w:after="180" w:line="240" w:lineRule="auto"/>
         <w:ind w:firstLine="851"/>
       </w:pPr>
-      <w:bookmarkStart w:id="17" w:name="_Toc101404057"/>
+      <w:bookmarkStart w:id="16" w:name="_Toc101489846"/>
       <w:r>
         <w:t>Выводы к разделу</w:t>
       </w:r>
       <w:r>
         <w:t xml:space="preserve"> 1</w:t>
       </w:r>
-      <w:bookmarkEnd w:id="17"/>
+      <w:bookmarkEnd w:id="16"/>
     </w:p>
     <w:p>
       <w:pPr>
@@ -4835,12 +4833,12 @@
           <w:lang w:val="en-US"/>
         </w:rPr>
       </w:pPr>
-      <w:bookmarkStart w:id="18" w:name="_Toc101404058"/>
+      <w:bookmarkStart w:id="17" w:name="_Toc101489847"/>
       <w:r>
         <w:lastRenderedPageBreak/>
         <w:t>Конструкторский раздел</w:t>
       </w:r>
-      <w:bookmarkEnd w:id="18"/>
+      <w:bookmarkEnd w:id="17"/>
     </w:p>
     <w:p>
       <w:pPr>
@@ -4972,11 +4970,11 @@
         <w:spacing w:after="240" w:line="240" w:lineRule="auto"/>
         <w:ind w:firstLine="851"/>
       </w:pPr>
-      <w:bookmarkStart w:id="19" w:name="_Toc101404059"/>
+      <w:bookmarkStart w:id="18" w:name="_Toc101489848"/>
       <w:r>
         <w:t>Топология системы</w:t>
       </w:r>
-      <w:bookmarkEnd w:id="19"/>
+      <w:bookmarkEnd w:id="18"/>
     </w:p>
     <w:p>
       <w:pPr>
@@ -6265,11 +6263,11 @@
         <w:spacing w:before="180" w:after="180" w:line="240" w:lineRule="auto"/>
         <w:ind w:firstLine="851"/>
       </w:pPr>
-      <w:bookmarkStart w:id="20" w:name="_Toc101404060"/>
+      <w:bookmarkStart w:id="19" w:name="_Toc101489849"/>
       <w:r>
         <w:t>Описание используемых алгоритмов</w:t>
       </w:r>
-      <w:bookmarkEnd w:id="20"/>
+      <w:bookmarkEnd w:id="19"/>
     </w:p>
     <w:p>
       <w:pPr>
@@ -6637,8 +6635,16 @@
         <w:rPr>
           <w:sz w:val="28"/>
           <w:szCs w:val="28"/>
-        </w:rPr>
-        <w:t xml:space="preserve">1 – </w:t>
+          <w:lang w:val="en-US"/>
+        </w:rPr>
+        <w:t>2</w:t>
+      </w:r>
+      <w:r>
+        <w:rPr>
+          <w:sz w:val="28"/>
+          <w:szCs w:val="28"/>
+        </w:rPr>
+        <w:t xml:space="preserve"> – </w:t>
       </w:r>
       <w:r>
         <w:rPr>
@@ -7329,7 +7335,7 @@
         <w:spacing w:before="180" w:after="180" w:line="240" w:lineRule="auto"/>
         <w:ind w:firstLine="851"/>
       </w:pPr>
-      <w:bookmarkStart w:id="21" w:name="_Toc101404061"/>
+      <w:bookmarkStart w:id="20" w:name="_Toc101489850"/>
       <w:r>
         <w:t xml:space="preserve">Диаграмма вариантов использования </w:t>
       </w:r>
@@ -7354,7 +7360,7 @@
       <w:r>
         <w:t>)</w:t>
       </w:r>
-      <w:bookmarkEnd w:id="21"/>
+      <w:bookmarkEnd w:id="20"/>
     </w:p>
     <w:p>
       <w:pPr>
@@ -8007,7 +8013,7 @@
           <w:sz w:val="28"/>
           <w:szCs w:val="28"/>
         </w:rPr>
-        <w:t>2</w:t>
+        <w:t>3</w:t>
       </w:r>
       <w:r>
         <w:rPr>
@@ -8023,7 +8029,7 @@
           <w:sz w:val="28"/>
           <w:szCs w:val="28"/>
         </w:rPr>
-        <w:t>3</w:t>
+        <w:t>4</w:t>
       </w:r>
       <w:r>
         <w:rPr>
@@ -8154,7 +8160,14 @@
           <w:sz w:val="28"/>
           <w:szCs w:val="28"/>
         </w:rPr>
-        <w:t>2.2</w:t>
+        <w:t>2.</w:t>
+      </w:r>
+      <w:r>
+        <w:rPr>
+          <w:sz w:val="28"/>
+          <w:szCs w:val="28"/>
+        </w:rPr>
+        <w:t>3</w:t>
       </w:r>
       <w:r>
         <w:rPr>
@@ -8260,7 +8273,14 @@
           <w:sz w:val="28"/>
           <w:szCs w:val="28"/>
         </w:rPr>
-        <w:t>2.3</w:t>
+        <w:t>2.</w:t>
+      </w:r>
+      <w:r>
+        <w:rPr>
+          <w:sz w:val="28"/>
+          <w:szCs w:val="28"/>
+        </w:rPr>
+        <w:t>4</w:t>
       </w:r>
       <w:r>
         <w:rPr>
@@ -8283,7 +8303,7 @@
         <w:spacing w:before="180" w:after="180" w:line="240" w:lineRule="auto"/>
         <w:ind w:firstLine="851"/>
       </w:pPr>
-      <w:bookmarkStart w:id="22" w:name="_Toc101404062"/>
+      <w:bookmarkStart w:id="21" w:name="_Toc101489851"/>
       <w:r>
         <w:t xml:space="preserve">Диаграмма </w:t>
       </w:r>
@@ -8302,7 +8322,7 @@
       <w:r>
         <w:t>)</w:t>
       </w:r>
-      <w:bookmarkEnd w:id="22"/>
+      <w:bookmarkEnd w:id="21"/>
     </w:p>
     <w:p>
       <w:pPr>
@@ -8493,15 +8513,47 @@
           <w:sz w:val="28"/>
           <w:szCs w:val="28"/>
         </w:rPr>
-        <w:t xml:space="preserve">была построена диаграмма последовательности системы, которая представлена на рисунке </w:t>
-      </w:r>
-      <w:r>
-        <w:rPr>
-          <w:rFonts w:ascii="Times New Roman" w:hAnsi="Times New Roman" w:cs="Times New Roman"/>
-          <w:sz w:val="28"/>
-          <w:szCs w:val="28"/>
-        </w:rPr>
-        <w:t>2.4</w:t>
+        <w:t>была построен</w:t>
+      </w:r>
+      <w:r>
+        <w:rPr>
+          <w:rFonts w:ascii="Times New Roman" w:hAnsi="Times New Roman" w:cs="Times New Roman"/>
+          <w:sz w:val="28"/>
+          <w:szCs w:val="28"/>
+        </w:rPr>
+        <w:t>о несколько</w:t>
+      </w:r>
+      <w:r>
+        <w:rPr>
+          <w:rFonts w:ascii="Times New Roman" w:hAnsi="Times New Roman" w:cs="Times New Roman"/>
+          <w:sz w:val="28"/>
+          <w:szCs w:val="28"/>
+        </w:rPr>
+        <w:t xml:space="preserve"> диаграмм последовательности, котор</w:t>
+      </w:r>
+      <w:r>
+        <w:rPr>
+          <w:rFonts w:ascii="Times New Roman" w:hAnsi="Times New Roman" w:cs="Times New Roman"/>
+          <w:sz w:val="28"/>
+          <w:szCs w:val="28"/>
+        </w:rPr>
+        <w:t>ые</w:t>
+      </w:r>
+      <w:r>
+        <w:rPr>
+          <w:rFonts w:ascii="Times New Roman" w:hAnsi="Times New Roman" w:cs="Times New Roman"/>
+          <w:sz w:val="28"/>
+          <w:szCs w:val="28"/>
+        </w:rPr>
+        <w:t xml:space="preserve"> </w:t>
+      </w:r>
+      <w:r>
+        <w:rPr>
+          <w:rFonts w:ascii="Times New Roman" w:hAnsi="Times New Roman" w:cs="Times New Roman"/>
+          <w:sz w:val="28"/>
+          <w:szCs w:val="28"/>
+        </w:rPr>
+        <w:t>показывают основную функциональность системы</w:t>
       </w:r>
       <w:r>
         <w:rPr>
@@ -8511,6 +8563,58 @@
         </w:rPr>
         <w:t>.</w:t>
       </w:r>
+    </w:p>
+    <w:p>
+      <w:pPr>
+        <w:pStyle w:val="a6"/>
+        <w:spacing w:after="0" w:line="360" w:lineRule="auto"/>
+        <w:ind w:left="0" w:firstLine="851"/>
+        <w:contextualSpacing w:val="0"/>
+        <w:jc w:val="both"/>
+        <w:rPr>
+          <w:rFonts w:ascii="Times New Roman" w:hAnsi="Times New Roman" w:cs="Times New Roman"/>
+          <w:sz w:val="28"/>
+          <w:szCs w:val="28"/>
+        </w:rPr>
+      </w:pPr>
+      <w:r>
+        <w:rPr>
+          <w:rFonts w:ascii="Times New Roman" w:hAnsi="Times New Roman" w:cs="Times New Roman"/>
+          <w:sz w:val="28"/>
+          <w:szCs w:val="28"/>
+        </w:rPr>
+        <w:t>Диаграмма последовательности для авторизации пользователя представлена на рисунке 2.</w:t>
+      </w:r>
+      <w:r>
+        <w:rPr>
+          <w:rFonts w:ascii="Times New Roman" w:hAnsi="Times New Roman" w:cs="Times New Roman"/>
+          <w:sz w:val="28"/>
+          <w:szCs w:val="28"/>
+        </w:rPr>
+        <w:t>5</w:t>
+      </w:r>
+      <w:r>
+        <w:rPr>
+          <w:rFonts w:ascii="Times New Roman" w:hAnsi="Times New Roman" w:cs="Times New Roman"/>
+          <w:sz w:val="28"/>
+          <w:szCs w:val="28"/>
+        </w:rPr>
+        <w:t>.</w:t>
+      </w:r>
+    </w:p>
+    <w:p>
+      <w:pPr>
+        <w:pStyle w:val="a6"/>
+        <w:spacing w:after="0" w:line="360" w:lineRule="auto"/>
+        <w:ind w:left="0" w:firstLine="851"/>
+        <w:contextualSpacing w:val="0"/>
+        <w:jc w:val="both"/>
+        <w:rPr>
+          <w:rFonts w:ascii="Times New Roman" w:hAnsi="Times New Roman" w:cs="Times New Roman"/>
+          <w:sz w:val="28"/>
+          <w:szCs w:val="28"/>
+        </w:rPr>
+      </w:pPr>
     </w:p>
     <w:p>
       <w:pPr>
@@ -8534,10 +8638,10 @@
         </w:rPr>
         <w:lastRenderedPageBreak/>
         <w:drawing>
-          <wp:inline distT="0" distB="0" distL="0" distR="0" wp14:anchorId="51EF6A05" wp14:editId="68C325C5">
-            <wp:extent cx="5935980" cy="6583680"/>
-            <wp:effectExtent l="0" t="0" r="7620" b="7620"/>
-            <wp:docPr id="8" name="Рисунок 11" descr="sequence"/>
+          <wp:inline distT="0" distB="0" distL="0" distR="0" wp14:anchorId="06C8165B" wp14:editId="7E91C64F">
+            <wp:extent cx="5972468" cy="3942254"/>
+            <wp:effectExtent l="0" t="0" r="9525" b="1270"/>
+            <wp:docPr id="2" name="Рисунок 2"/>
             <wp:cNvGraphicFramePr>
               <a:graphicFrameLocks xmlns:a="http://schemas.openxmlformats.org/drawingml/2006/main" noChangeAspect="1"/>
             </wp:cNvGraphicFramePr>
@@ -8545,13 +8649,203 @@
               <a:graphicData uri="http://schemas.openxmlformats.org/drawingml/2006/picture">
                 <pic:pic xmlns:pic="http://schemas.openxmlformats.org/drawingml/2006/picture">
                   <pic:nvPicPr>
-                    <pic:cNvPr id="0" name="Picture 11" descr="sequence"/>
+                    <pic:cNvPr id="0" name="Picture 1"/>
+                    <pic:cNvPicPr>
+                      <a:picLocks noChangeAspect="1" noChangeArrowheads="1"/>
+                    </pic:cNvPicPr>
+                  </pic:nvPicPr>
+                  <pic:blipFill rotWithShape="1">
+                    <a:blip r:embed="rId12">
+                      <a:extLst>
+                        <a:ext uri="{28A0092B-C50C-407E-A947-70E740481C1C}">
+                          <a14:useLocalDpi xmlns:a14="http://schemas.microsoft.com/office/drawing/2010/main" val="0"/>
+                        </a:ext>
+                      </a:extLst>
+                    </a:blip>
+                    <a:srcRect r="21415"/>
+                    <a:stretch/>
+                  </pic:blipFill>
+                  <pic:spPr bwMode="auto">
+                    <a:xfrm>
+                      <a:off x="0" y="0"/>
+                      <a:ext cx="6000318" cy="3960637"/>
+                    </a:xfrm>
+                    <a:prstGeom prst="rect">
+                      <a:avLst/>
+                    </a:prstGeom>
+                    <a:noFill/>
+                    <a:ln>
+                      <a:noFill/>
+                    </a:ln>
+                    <a:extLst>
+                      <a:ext uri="{53640926-AAD7-44D8-BBD7-CCE9431645EC}">
+                        <a14:shadowObscured xmlns:a14="http://schemas.microsoft.com/office/drawing/2010/main"/>
+                      </a:ext>
+                    </a:extLst>
+                  </pic:spPr>
+                </pic:pic>
+              </a:graphicData>
+            </a:graphic>
+          </wp:inline>
+        </w:drawing>
+      </w:r>
+    </w:p>
+    <w:p>
+      <w:pPr>
+        <w:pStyle w:val="a6"/>
+        <w:spacing w:after="360" w:line="240" w:lineRule="auto"/>
+        <w:ind w:left="0"/>
+        <w:contextualSpacing w:val="0"/>
+        <w:jc w:val="center"/>
+        <w:rPr>
+          <w:rFonts w:ascii="Times New Roman" w:hAnsi="Times New Roman" w:cs="Times New Roman"/>
+          <w:sz w:val="28"/>
+          <w:szCs w:val="28"/>
+        </w:rPr>
+      </w:pPr>
+      <w:r>
+        <w:rPr>
+          <w:rFonts w:ascii="Times New Roman" w:hAnsi="Times New Roman" w:cs="Times New Roman"/>
+          <w:sz w:val="28"/>
+          <w:szCs w:val="28"/>
+        </w:rPr>
+        <w:t xml:space="preserve">Рисунок </w:t>
+      </w:r>
+      <w:r>
+        <w:rPr>
+          <w:rFonts w:ascii="Times New Roman" w:hAnsi="Times New Roman" w:cs="Times New Roman"/>
+          <w:sz w:val="28"/>
+          <w:szCs w:val="28"/>
+        </w:rPr>
+        <w:t>2.</w:t>
+      </w:r>
+      <w:r>
+        <w:rPr>
+          <w:rFonts w:ascii="Times New Roman" w:hAnsi="Times New Roman" w:cs="Times New Roman"/>
+          <w:sz w:val="28"/>
+          <w:szCs w:val="28"/>
+        </w:rPr>
+        <w:t>5</w:t>
+      </w:r>
+      <w:r>
+        <w:rPr>
+          <w:rFonts w:ascii="Times New Roman" w:hAnsi="Times New Roman" w:cs="Times New Roman"/>
+          <w:sz w:val="28"/>
+          <w:szCs w:val="28"/>
+        </w:rPr>
+        <w:t xml:space="preserve"> –</w:t>
+      </w:r>
+      <w:r>
+        <w:rPr>
+          <w:rFonts w:ascii="Times New Roman" w:hAnsi="Times New Roman" w:cs="Times New Roman"/>
+          <w:sz w:val="28"/>
+          <w:szCs w:val="28"/>
+        </w:rPr>
+        <w:t xml:space="preserve"> Авторизация пользователя</w:t>
+      </w:r>
+    </w:p>
+    <w:p>
+      <w:pPr>
+        <w:pStyle w:val="a6"/>
+        <w:spacing w:after="0" w:line="360" w:lineRule="auto"/>
+        <w:ind w:left="0" w:firstLine="851"/>
+        <w:contextualSpacing w:val="0"/>
+        <w:jc w:val="both"/>
+        <w:rPr>
+          <w:rFonts w:ascii="Times New Roman" w:hAnsi="Times New Roman" w:cs="Times New Roman"/>
+          <w:sz w:val="28"/>
+          <w:szCs w:val="28"/>
+        </w:rPr>
+      </w:pPr>
+      <w:r>
+        <w:rPr>
+          <w:rFonts w:ascii="Times New Roman" w:hAnsi="Times New Roman" w:cs="Times New Roman"/>
+          <w:sz w:val="28"/>
+          <w:szCs w:val="28"/>
+        </w:rPr>
+        <w:t>Диаграмма последовательности покупки билета представлена на рисунке 2.</w:t>
+      </w:r>
+      <w:r>
+        <w:rPr>
+          <w:rFonts w:ascii="Times New Roman" w:hAnsi="Times New Roman" w:cs="Times New Roman"/>
+          <w:sz w:val="28"/>
+          <w:szCs w:val="28"/>
+        </w:rPr>
+        <w:t>6</w:t>
+      </w:r>
+      <w:r>
+        <w:rPr>
+          <w:rFonts w:ascii="Times New Roman" w:hAnsi="Times New Roman" w:cs="Times New Roman"/>
+          <w:sz w:val="28"/>
+          <w:szCs w:val="28"/>
+        </w:rPr>
+        <w:t>.</w:t>
+      </w:r>
+      <w:r>
+        <w:rPr>
+          <w:rFonts w:ascii="Times New Roman" w:hAnsi="Times New Roman" w:cs="Times New Roman"/>
+          <w:sz w:val="28"/>
+          <w:szCs w:val="28"/>
+        </w:rPr>
+        <w:t xml:space="preserve"> Объекты баз данных сервиса авторизации и регистрации, сервиса билетов, сервиса статистики и сервиса музеев объединены в одном объекте БД для большей наглядности</w:t>
+      </w:r>
+      <w:r>
+        <w:rPr>
+          <w:rFonts w:ascii="Times New Roman" w:hAnsi="Times New Roman" w:cs="Times New Roman"/>
+          <w:sz w:val="28"/>
+          <w:szCs w:val="28"/>
+        </w:rPr>
+        <w:t xml:space="preserve"> удобства отображения</w:t>
+      </w:r>
+      <w:r>
+        <w:rPr>
+          <w:rFonts w:ascii="Times New Roman" w:hAnsi="Times New Roman" w:cs="Times New Roman"/>
+          <w:sz w:val="28"/>
+          <w:szCs w:val="28"/>
+        </w:rPr>
+        <w:t xml:space="preserve"> диаграммы.</w:t>
+      </w:r>
+    </w:p>
+    <w:p>
+      <w:pPr>
+        <w:pStyle w:val="a6"/>
+        <w:spacing w:before="360" w:after="0" w:line="240" w:lineRule="auto"/>
+        <w:ind w:left="-426"/>
+        <w:contextualSpacing w:val="0"/>
+        <w:jc w:val="center"/>
+        <w:rPr>
+          <w:rFonts w:ascii="Times New Roman" w:hAnsi="Times New Roman" w:cs="Times New Roman"/>
+          <w:sz w:val="28"/>
+          <w:szCs w:val="28"/>
+        </w:rPr>
+      </w:pPr>
+      <w:r>
+        <w:rPr>
+          <w:rFonts w:ascii="Times New Roman" w:hAnsi="Times New Roman" w:cs="Times New Roman"/>
+          <w:noProof/>
+          <w:sz w:val="28"/>
+          <w:szCs w:val="28"/>
+        </w:rPr>
+        <w:lastRenderedPageBreak/>
+        <w:drawing>
+          <wp:inline distT="0" distB="0" distL="0" distR="0" wp14:anchorId="21A7229C" wp14:editId="312F3B53">
+            <wp:extent cx="6478961" cy="4518660"/>
+            <wp:effectExtent l="0" t="0" r="0" b="0"/>
+            <wp:docPr id="10" name="Рисунок 10"/>
+            <wp:cNvGraphicFramePr>
+              <a:graphicFrameLocks xmlns:a="http://schemas.openxmlformats.org/drawingml/2006/main" noChangeAspect="1"/>
+            </wp:cNvGraphicFramePr>
+            <a:graphic xmlns:a="http://schemas.openxmlformats.org/drawingml/2006/main">
+              <a:graphicData uri="http://schemas.openxmlformats.org/drawingml/2006/picture">
+                <pic:pic xmlns:pic="http://schemas.openxmlformats.org/drawingml/2006/picture">
+                  <pic:nvPicPr>
+                    <pic:cNvPr id="0" name="Picture 2"/>
                     <pic:cNvPicPr>
                       <a:picLocks noChangeAspect="1" noChangeArrowheads="1"/>
                     </pic:cNvPicPr>
                   </pic:nvPicPr>
                   <pic:blipFill>
-                    <a:blip r:embed="rId12">
+                    <a:blip r:embed="rId13" cstate="print">
                       <a:extLst>
                         <a:ext uri="{28A0092B-C50C-407E-A947-70E740481C1C}">
                           <a14:useLocalDpi xmlns:a14="http://schemas.microsoft.com/office/drawing/2010/main" val="0"/>
@@ -8566,7 +8860,7 @@
                   <pic:spPr bwMode="auto">
                     <a:xfrm>
                       <a:off x="0" y="0"/>
-                      <a:ext cx="5935980" cy="6583680"/>
+                      <a:ext cx="6490571" cy="4526757"/>
                     </a:xfrm>
                     <a:prstGeom prst="rect">
                       <a:avLst/>
@@ -8586,7 +8880,7 @@
     <w:p>
       <w:pPr>
         <w:pStyle w:val="a6"/>
-        <w:spacing w:after="0" w:line="240" w:lineRule="auto"/>
+        <w:spacing w:after="360" w:line="240" w:lineRule="auto"/>
         <w:ind w:left="0"/>
         <w:contextualSpacing w:val="0"/>
         <w:jc w:val="center"/>
@@ -8602,29 +8896,7 @@
           <w:sz w:val="28"/>
           <w:szCs w:val="28"/>
         </w:rPr>
-        <w:t>Рисунок 3.3.1 – Диаграмма последовательности системы</w:t>
-      </w:r>
-    </w:p>
-    <w:p>
-      <w:pPr>
-        <w:pStyle w:val="a6"/>
-        <w:spacing w:before="120" w:after="120" w:line="240" w:lineRule="auto"/>
-        <w:ind w:left="0" w:firstLine="851"/>
-        <w:contextualSpacing w:val="0"/>
-        <w:jc w:val="both"/>
-        <w:rPr>
-          <w:rFonts w:ascii="Times New Roman" w:hAnsi="Times New Roman" w:cs="Times New Roman"/>
-          <w:sz w:val="28"/>
-          <w:szCs w:val="28"/>
-        </w:rPr>
-      </w:pPr>
-      <w:r>
-        <w:rPr>
-          <w:rFonts w:ascii="Times New Roman" w:hAnsi="Times New Roman" w:cs="Times New Roman"/>
-          <w:sz w:val="28"/>
-          <w:szCs w:val="28"/>
-        </w:rPr>
-        <w:t xml:space="preserve">Таким образом, в данном подразделе курсового проекта была построена диаграмма последовательности информационной системы автоматизации аналитики роликов на платформе </w:t>
+        <w:t>Рисунок 2.</w:t>
       </w:r>
       <w:r>
         <w:rPr>
@@ -8633,43 +8905,32 @@
           <w:szCs w:val="28"/>
           <w:lang w:val="en-US"/>
         </w:rPr>
-        <w:t>YouTube</w:t>
-      </w:r>
-      <w:r>
-        <w:rPr>
-          <w:rFonts w:ascii="Times New Roman" w:hAnsi="Times New Roman" w:cs="Times New Roman"/>
-          <w:sz w:val="28"/>
-          <w:szCs w:val="28"/>
-        </w:rPr>
-        <w:t>.</w:t>
-      </w:r>
-    </w:p>
-    <w:p>
-      <w:pPr>
-        <w:pStyle w:val="a0"/>
-        <w:spacing w:before="180" w:after="180" w:line="240" w:lineRule="auto"/>
-        <w:ind w:firstLine="851"/>
-      </w:pPr>
-      <w:bookmarkStart w:id="23" w:name="_Toc101404063"/>
-      <w:r>
-        <w:t xml:space="preserve">Диаграмма </w:t>
-      </w:r>
-      <w:r>
-        <w:t xml:space="preserve">компонентов </w:t>
-      </w:r>
-      <w:r>
-        <w:t>(</w:t>
-      </w:r>
-      <w:r>
-        <w:rPr>
-          <w:lang w:val="en-US"/>
-        </w:rPr>
-        <w:t>Component</w:t>
-      </w:r>
-      <w:r>
-        <w:t>)</w:t>
-      </w:r>
-      <w:bookmarkEnd w:id="23"/>
+        <w:t>6</w:t>
+      </w:r>
+      <w:r>
+        <w:rPr>
+          <w:rFonts w:ascii="Times New Roman" w:hAnsi="Times New Roman" w:cs="Times New Roman"/>
+          <w:sz w:val="28"/>
+          <w:szCs w:val="28"/>
+        </w:rPr>
+        <w:t xml:space="preserve"> –</w:t>
+      </w:r>
+      <w:r>
+        <w:rPr>
+          <w:rFonts w:ascii="Times New Roman" w:hAnsi="Times New Roman" w:cs="Times New Roman"/>
+          <w:sz w:val="28"/>
+          <w:szCs w:val="28"/>
+        </w:rPr>
+        <w:t xml:space="preserve"> </w:t>
+      </w:r>
+      <w:r>
+        <w:rPr>
+          <w:rFonts w:ascii="Times New Roman" w:hAnsi="Times New Roman" w:cs="Times New Roman"/>
+          <w:sz w:val="28"/>
+          <w:szCs w:val="28"/>
+        </w:rPr>
+        <w:t>Покупка билета</w:t>
+      </w:r>
     </w:p>
     <w:p>
       <w:pPr>
@@ -8690,40 +8951,15 @@
           <w:sz w:val="28"/>
           <w:szCs w:val="28"/>
         </w:rPr>
-        <w:t>Диаграмма компонентов — статическая структурная диаграмма, показывает разбиение системы на структурные компоненты и связи между ними. В качестве физических компонентов могут выступать файлы, библиотеки, модули, исполняемые файлы и пакеты</w:t>
-      </w:r>
-      <w:r>
-        <w:rPr>
-          <w:rFonts w:ascii="Times New Roman" w:hAnsi="Times New Roman" w:cs="Times New Roman"/>
-          <w:sz w:val="28"/>
-          <w:szCs w:val="28"/>
-        </w:rPr>
-        <w:t xml:space="preserve">. Такой вид диаграммы </w:t>
-      </w:r>
-      <w:r>
-        <w:rPr>
-          <w:rFonts w:ascii="Times New Roman" w:hAnsi="Times New Roman" w:cs="Times New Roman"/>
-          <w:sz w:val="28"/>
-          <w:szCs w:val="28"/>
-        </w:rPr>
-        <w:lastRenderedPageBreak/>
-        <w:t xml:space="preserve">позволяет переходить </w:t>
-      </w:r>
-      <w:r>
-        <w:rPr>
-          <w:rFonts w:ascii="Times New Roman" w:hAnsi="Times New Roman" w:cs="Times New Roman"/>
-          <w:sz w:val="28"/>
-          <w:szCs w:val="28"/>
-        </w:rPr>
-        <w:t>от логического представления системы к ее реализации в виде программного кода</w:t>
-      </w:r>
-      <w:r>
-        <w:rPr>
-          <w:rFonts w:ascii="Times New Roman" w:hAnsi="Times New Roman" w:cs="Times New Roman"/>
-          <w:sz w:val="28"/>
-          <w:szCs w:val="28"/>
-        </w:rPr>
-        <w:t xml:space="preserve"> [6]</w:t>
+        <w:t>Таким образом, в данном подразделе курсового проекта была построена диаграмма последовательности</w:t>
+      </w:r>
+      <w:r>
+        <w:rPr>
+          <w:rFonts w:ascii="Times New Roman" w:hAnsi="Times New Roman" w:cs="Times New Roman"/>
+          <w:sz w:val="28"/>
+          <w:szCs w:val="28"/>
+        </w:rPr>
+        <w:t xml:space="preserve"> информационного портала всех музеев Российской Федерации</w:t>
       </w:r>
       <w:r>
         <w:rPr>
@@ -8733,6 +8969,33 @@
         </w:rPr>
         <w:t>.</w:t>
       </w:r>
+    </w:p>
+    <w:p>
+      <w:pPr>
+        <w:pStyle w:val="a0"/>
+        <w:spacing w:before="180" w:after="180" w:line="240" w:lineRule="auto"/>
+        <w:ind w:firstLine="851"/>
+      </w:pPr>
+      <w:bookmarkStart w:id="22" w:name="_Toc101489852"/>
+      <w:r>
+        <w:t xml:space="preserve">Диаграмма </w:t>
+      </w:r>
+      <w:r>
+        <w:t xml:space="preserve">компонентов </w:t>
+      </w:r>
+      <w:r>
+        <w:t>(</w:t>
+      </w:r>
+      <w:r>
+        <w:rPr>
+          <w:lang w:val="en-US"/>
+        </w:rPr>
+        <w:t>Component</w:t>
+      </w:r>
+      <w:r>
+        <w:t>)</w:t>
+      </w:r>
+      <w:bookmarkEnd w:id="22"/>
     </w:p>
     <w:p>
       <w:pPr>
@@ -8753,32 +9016,39 @@
           <w:sz w:val="28"/>
           <w:szCs w:val="28"/>
         </w:rPr>
-        <w:t xml:space="preserve">Для представления физических сущностей в языке </w:t>
-      </w:r>
-      <w:r>
-        <w:rPr>
-          <w:rFonts w:ascii="Times New Roman" w:hAnsi="Times New Roman" w:cs="Times New Roman"/>
-          <w:sz w:val="28"/>
-          <w:szCs w:val="28"/>
-          <w:lang w:val="en-US"/>
-        </w:rPr>
-        <w:t>UML</w:t>
-      </w:r>
-      <w:r>
-        <w:rPr>
-          <w:rFonts w:ascii="Times New Roman" w:hAnsi="Times New Roman" w:cs="Times New Roman"/>
-          <w:sz w:val="28"/>
-          <w:szCs w:val="28"/>
-        </w:rPr>
-        <w:t xml:space="preserve"> </w:t>
-      </w:r>
-      <w:r>
-        <w:rPr>
-          <w:rFonts w:ascii="Times New Roman" w:hAnsi="Times New Roman" w:cs="Times New Roman"/>
-          <w:sz w:val="28"/>
-          <w:szCs w:val="28"/>
-        </w:rPr>
-        <w:t>применяется термин – компонент. Компонент реализует некоторый набор интерфейсов и служит для общего обозначения элементов физического представления модели.</w:t>
+        <w:t>Диаграмма компонентов — статическая структурная диаграмма, показывает разбиение системы на структурные компоненты и связи между ними. В качестве физических компонентов могут выступать файлы, библиотеки, модули, исполняемые файлы и пакеты</w:t>
+      </w:r>
+      <w:r>
+        <w:rPr>
+          <w:rFonts w:ascii="Times New Roman" w:hAnsi="Times New Roman" w:cs="Times New Roman"/>
+          <w:sz w:val="28"/>
+          <w:szCs w:val="28"/>
+        </w:rPr>
+        <w:t xml:space="preserve">. Такой вид диаграммы позволяет переходить </w:t>
+      </w:r>
+      <w:r>
+        <w:rPr>
+          <w:rFonts w:ascii="Times New Roman" w:hAnsi="Times New Roman" w:cs="Times New Roman"/>
+          <w:sz w:val="28"/>
+          <w:szCs w:val="28"/>
+        </w:rPr>
+        <w:t>от логического представления системы к ее реализации в виде программного кода</w:t>
+      </w:r>
+      <w:r>
+        <w:rPr>
+          <w:rFonts w:ascii="Times New Roman" w:hAnsi="Times New Roman" w:cs="Times New Roman"/>
+          <w:sz w:val="28"/>
+          <w:szCs w:val="28"/>
+        </w:rPr>
+        <w:t xml:space="preserve"> [6]</w:t>
+      </w:r>
+      <w:r>
+        <w:rPr>
+          <w:rFonts w:ascii="Times New Roman" w:hAnsi="Times New Roman" w:cs="Times New Roman"/>
+          <w:sz w:val="28"/>
+          <w:szCs w:val="28"/>
+        </w:rPr>
+        <w:t>.</w:t>
       </w:r>
     </w:p>
     <w:p>
@@ -8794,6 +9064,56 @@
           <w:szCs w:val="28"/>
         </w:rPr>
       </w:pPr>
+      <w:r>
+        <w:rPr>
+          <w:rFonts w:ascii="Times New Roman" w:hAnsi="Times New Roman" w:cs="Times New Roman"/>
+          <w:sz w:val="28"/>
+          <w:szCs w:val="28"/>
+        </w:rPr>
+        <w:t xml:space="preserve">Для представления физических сущностей в языке </w:t>
+      </w:r>
+      <w:r>
+        <w:rPr>
+          <w:rFonts w:ascii="Times New Roman" w:hAnsi="Times New Roman" w:cs="Times New Roman"/>
+          <w:sz w:val="28"/>
+          <w:szCs w:val="28"/>
+          <w:lang w:val="en-US"/>
+        </w:rPr>
+        <w:t>UML</w:t>
+      </w:r>
+      <w:r>
+        <w:rPr>
+          <w:rFonts w:ascii="Times New Roman" w:hAnsi="Times New Roman" w:cs="Times New Roman"/>
+          <w:sz w:val="28"/>
+          <w:szCs w:val="28"/>
+        </w:rPr>
+        <w:t xml:space="preserve"> </w:t>
+      </w:r>
+      <w:r>
+        <w:rPr>
+          <w:rFonts w:ascii="Times New Roman" w:hAnsi="Times New Roman" w:cs="Times New Roman"/>
+          <w:sz w:val="28"/>
+          <w:szCs w:val="28"/>
+        </w:rPr>
+        <w:t xml:space="preserve">применяется термин – компонент. Компонент реализует некоторый набор интерфейсов и служит для общего обозначения элементов физического представления </w:t>
+      </w:r>
+      <w:r>
+        <w:rPr>
+          <w:rFonts w:ascii="Times New Roman" w:hAnsi="Times New Roman" w:cs="Times New Roman"/>
+          <w:sz w:val="28"/>
+          <w:szCs w:val="28"/>
+        </w:rPr>
+        <w:lastRenderedPageBreak/>
+        <w:t>модели.</w:t>
+      </w:r>
+      <w:r>
+        <w:rPr>
+          <w:rFonts w:ascii="Times New Roman" w:hAnsi="Times New Roman" w:cs="Times New Roman"/>
+          <w:sz w:val="28"/>
+          <w:szCs w:val="28"/>
+        </w:rPr>
+        <w:t xml:space="preserve"> </w:t>
+      </w:r>
       <w:r>
         <w:rPr>
           <w:rFonts w:ascii="Times New Roman" w:hAnsi="Times New Roman" w:cs="Times New Roman"/>
@@ -8879,7 +9199,7 @@
                     </pic:cNvPicPr>
                   </pic:nvPicPr>
                   <pic:blipFill>
-                    <a:blip r:embed="rId13" cstate="print">
+                    <a:blip r:embed="rId14" cstate="print">
                       <a:extLst>
                         <a:ext uri="{28A0092B-C50C-407E-A947-70E740481C1C}">
                           <a14:useLocalDpi xmlns:a14="http://schemas.microsoft.com/office/drawing/2010/main" val="0"/>
@@ -8937,7 +9257,6 @@
           <w:rFonts w:ascii="Times New Roman" w:hAnsi="Times New Roman" w:cs="Times New Roman"/>
           <w:sz w:val="28"/>
           <w:szCs w:val="28"/>
-          <w:lang w:val="en-US"/>
         </w:rPr>
         <w:t>2.7</w:t>
       </w:r>
@@ -8974,148 +9293,15 @@
     </w:p>
     <w:p>
       <w:pPr>
-        <w:spacing w:after="0" w:line="360" w:lineRule="auto"/>
-        <w:ind w:firstLine="851"/>
-        <w:jc w:val="both"/>
-        <w:rPr>
-          <w:rFonts w:ascii="Times New Roman" w:hAnsi="Times New Roman" w:cs="Times New Roman"/>
-          <w:color w:val="000000" w:themeColor="text1"/>
-          <w:sz w:val="28"/>
-          <w:szCs w:val="28"/>
-        </w:rPr>
-      </w:pPr>
-    </w:p>
-    <w:p>
-      <w:pPr>
-        <w:spacing w:after="0" w:line="360" w:lineRule="auto"/>
-        <w:ind w:firstLine="851"/>
-        <w:jc w:val="both"/>
-        <w:rPr>
-          <w:rFonts w:ascii="Times New Roman" w:hAnsi="Times New Roman" w:cs="Times New Roman"/>
-          <w:color w:val="000000" w:themeColor="text1"/>
-          <w:sz w:val="28"/>
-          <w:szCs w:val="28"/>
-        </w:rPr>
-      </w:pPr>
-    </w:p>
-    <w:p>
-      <w:pPr>
-        <w:spacing w:after="0" w:line="360" w:lineRule="auto"/>
-        <w:ind w:firstLine="851"/>
-        <w:jc w:val="both"/>
-        <w:rPr>
-          <w:rFonts w:ascii="Times New Roman" w:hAnsi="Times New Roman" w:cs="Times New Roman"/>
-          <w:color w:val="000000" w:themeColor="text1"/>
-          <w:sz w:val="28"/>
-          <w:szCs w:val="28"/>
-        </w:rPr>
-      </w:pPr>
-    </w:p>
-    <w:p>
-      <w:pPr>
         <w:pStyle w:val="a0"/>
         <w:spacing w:before="180" w:after="180" w:line="240" w:lineRule="auto"/>
         <w:ind w:firstLine="851"/>
       </w:pPr>
-      <w:bookmarkStart w:id="24" w:name="_Toc101404064"/>
-      <w:r>
-        <w:lastRenderedPageBreak/>
+      <w:bookmarkStart w:id="23" w:name="_Toc101489853"/>
+      <w:r>
         <w:t>Выводы к разделу 2</w:t>
       </w:r>
-      <w:bookmarkEnd w:id="24"/>
-    </w:p>
-    <w:p>
-      <w:pPr>
-        <w:pStyle w:val="a6"/>
-        <w:spacing w:before="120" w:after="120" w:line="240" w:lineRule="auto"/>
-        <w:ind w:left="0" w:firstLine="851"/>
-        <w:contextualSpacing w:val="0"/>
-        <w:jc w:val="both"/>
-        <w:rPr>
-          <w:rFonts w:ascii="Times New Roman" w:hAnsi="Times New Roman" w:cs="Times New Roman"/>
-          <w:sz w:val="28"/>
-          <w:szCs w:val="28"/>
-        </w:rPr>
-      </w:pPr>
-      <w:r>
-        <w:rPr>
-          <w:rFonts w:ascii="Times New Roman" w:hAnsi="Times New Roman" w:cs="Times New Roman"/>
-          <w:sz w:val="28"/>
-          <w:szCs w:val="28"/>
-        </w:rPr>
-        <w:t>В рассмотренном выше разделе описана архитектура, основные алгоритмы разрабатываемой системы и отдельные компоненты информационного портала.</w:t>
-      </w:r>
-    </w:p>
-    <w:p>
-      <w:pPr>
-        <w:pStyle w:val="a6"/>
-        <w:spacing w:before="120" w:after="120" w:line="240" w:lineRule="auto"/>
-        <w:ind w:left="0" w:firstLine="851"/>
-        <w:contextualSpacing w:val="0"/>
-        <w:jc w:val="both"/>
-        <w:rPr>
-          <w:rFonts w:ascii="Times New Roman" w:hAnsi="Times New Roman" w:cs="Times New Roman"/>
-          <w:sz w:val="28"/>
-          <w:szCs w:val="28"/>
-        </w:rPr>
-      </w:pPr>
-      <w:r>
-        <w:rPr>
-          <w:rFonts w:ascii="Times New Roman" w:hAnsi="Times New Roman" w:cs="Times New Roman"/>
-          <w:sz w:val="28"/>
-          <w:szCs w:val="28"/>
-        </w:rPr>
-        <w:t xml:space="preserve">Помимо этого, были спроектированы диаграммы вариантов использования для каждой из представленных на портале ролей. А также диаграммы последовательности действий, показывающие взаимодействие </w:t>
-      </w:r>
-      <w:proofErr w:type="spellStart"/>
-      <w:r>
-        <w:rPr>
-          <w:rFonts w:ascii="Times New Roman" w:hAnsi="Times New Roman" w:cs="Times New Roman"/>
-          <w:sz w:val="28"/>
-          <w:szCs w:val="28"/>
-        </w:rPr>
-        <w:t>микросервисов</w:t>
-      </w:r>
-      <w:proofErr w:type="spellEnd"/>
-      <w:r>
-        <w:rPr>
-          <w:rFonts w:ascii="Times New Roman" w:hAnsi="Times New Roman" w:cs="Times New Roman"/>
-          <w:sz w:val="28"/>
-          <w:szCs w:val="28"/>
-        </w:rPr>
-        <w:t>.</w:t>
-      </w:r>
-    </w:p>
-    <w:p>
-      <w:pPr>
-        <w:rPr>
-          <w:rFonts w:ascii="Times New Roman" w:hAnsi="Times New Roman" w:cs="Times New Roman"/>
-          <w:sz w:val="28"/>
-          <w:szCs w:val="28"/>
-        </w:rPr>
-      </w:pPr>
-      <w:r>
-        <w:rPr>
-          <w:rFonts w:ascii="Times New Roman" w:hAnsi="Times New Roman" w:cs="Times New Roman"/>
-          <w:sz w:val="28"/>
-          <w:szCs w:val="28"/>
-        </w:rPr>
-        <w:br w:type="page"/>
-      </w:r>
-    </w:p>
-    <w:p>
-      <w:pPr>
-        <w:pStyle w:val="a"/>
-        <w:spacing w:before="180" w:after="180" w:line="240" w:lineRule="auto"/>
-        <w:ind w:firstLine="851"/>
-        <w:contextualSpacing w:val="0"/>
-      </w:pPr>
-      <w:bookmarkStart w:id="25" w:name="_Toc101404065"/>
-      <w:r>
-        <w:lastRenderedPageBreak/>
-        <w:t>Технологический раздел</w:t>
-      </w:r>
-      <w:bookmarkEnd w:id="25"/>
+      <w:bookmarkEnd w:id="23"/>
     </w:p>
     <w:p>
       <w:pPr>
@@ -9136,6 +9322,99 @@
           <w:sz w:val="28"/>
           <w:szCs w:val="28"/>
         </w:rPr>
+        <w:t>В рассмотренном выше разделе описана архитектура, основные алгоритмы разрабатываемой системы и отдельные компоненты информационного портала.</w:t>
+      </w:r>
+    </w:p>
+    <w:p>
+      <w:pPr>
+        <w:pStyle w:val="a6"/>
+        <w:spacing w:after="0" w:line="360" w:lineRule="auto"/>
+        <w:ind w:left="0" w:firstLine="851"/>
+        <w:contextualSpacing w:val="0"/>
+        <w:jc w:val="both"/>
+        <w:rPr>
+          <w:rFonts w:ascii="Times New Roman" w:hAnsi="Times New Roman" w:cs="Times New Roman"/>
+          <w:sz w:val="28"/>
+          <w:szCs w:val="28"/>
+        </w:rPr>
+      </w:pPr>
+      <w:r>
+        <w:rPr>
+          <w:rFonts w:ascii="Times New Roman" w:hAnsi="Times New Roman" w:cs="Times New Roman"/>
+          <w:sz w:val="28"/>
+          <w:szCs w:val="28"/>
+        </w:rPr>
+        <w:t xml:space="preserve">Помимо этого, были спроектированы диаграммы вариантов использования для каждой из представленных на портале ролей. А также диаграммы последовательности действий, показывающие взаимодействие </w:t>
+      </w:r>
+      <w:proofErr w:type="spellStart"/>
+      <w:r>
+        <w:rPr>
+          <w:rFonts w:ascii="Times New Roman" w:hAnsi="Times New Roman" w:cs="Times New Roman"/>
+          <w:sz w:val="28"/>
+          <w:szCs w:val="28"/>
+        </w:rPr>
+        <w:t>микросервисов</w:t>
+      </w:r>
+      <w:proofErr w:type="spellEnd"/>
+      <w:r>
+        <w:rPr>
+          <w:rFonts w:ascii="Times New Roman" w:hAnsi="Times New Roman" w:cs="Times New Roman"/>
+          <w:sz w:val="28"/>
+          <w:szCs w:val="28"/>
+        </w:rPr>
+        <w:t>.</w:t>
+      </w:r>
+    </w:p>
+    <w:p>
+      <w:pPr>
+        <w:rPr>
+          <w:rFonts w:ascii="Times New Roman" w:hAnsi="Times New Roman" w:cs="Times New Roman"/>
+          <w:sz w:val="28"/>
+          <w:szCs w:val="28"/>
+        </w:rPr>
+      </w:pPr>
+      <w:r>
+        <w:rPr>
+          <w:rFonts w:ascii="Times New Roman" w:hAnsi="Times New Roman" w:cs="Times New Roman"/>
+          <w:sz w:val="28"/>
+          <w:szCs w:val="28"/>
+        </w:rPr>
+        <w:br w:type="page"/>
+      </w:r>
+    </w:p>
+    <w:p>
+      <w:pPr>
+        <w:pStyle w:val="a"/>
+        <w:spacing w:before="180" w:after="180" w:line="240" w:lineRule="auto"/>
+        <w:ind w:firstLine="851"/>
+        <w:contextualSpacing w:val="0"/>
+      </w:pPr>
+      <w:bookmarkStart w:id="24" w:name="_Toc101489854"/>
+      <w:r>
+        <w:lastRenderedPageBreak/>
+        <w:t>Технологический раздел</w:t>
+      </w:r>
+      <w:bookmarkEnd w:id="24"/>
+    </w:p>
+    <w:p>
+      <w:pPr>
+        <w:pStyle w:val="a6"/>
+        <w:spacing w:after="0" w:line="360" w:lineRule="auto"/>
+        <w:ind w:left="0" w:firstLine="851"/>
+        <w:contextualSpacing w:val="0"/>
+        <w:jc w:val="both"/>
+        <w:rPr>
+          <w:rFonts w:ascii="Times New Roman" w:hAnsi="Times New Roman" w:cs="Times New Roman"/>
+          <w:sz w:val="28"/>
+          <w:szCs w:val="28"/>
+        </w:rPr>
+      </w:pPr>
+      <w:r>
+        <w:rPr>
+          <w:rFonts w:ascii="Times New Roman" w:hAnsi="Times New Roman" w:cs="Times New Roman"/>
+          <w:sz w:val="28"/>
+          <w:szCs w:val="28"/>
+        </w:rPr>
         <w:t>На данном этапе разработки информационного портала</w:t>
       </w:r>
       <w:r>
@@ -9243,11 +9522,11 @@
         <w:spacing w:before="180" w:after="180" w:line="240" w:lineRule="auto"/>
         <w:ind w:firstLine="851"/>
       </w:pPr>
-      <w:bookmarkStart w:id="26" w:name="_Toc101404066"/>
+      <w:bookmarkStart w:id="25" w:name="_Toc101489855"/>
       <w:r>
         <w:t>Структура базы данных</w:t>
       </w:r>
-      <w:bookmarkEnd w:id="26"/>
+      <w:bookmarkEnd w:id="25"/>
     </w:p>
     <w:p>
       <w:pPr>
@@ -9493,7 +9772,7 @@
                     </pic:cNvPicPr>
                   </pic:nvPicPr>
                   <pic:blipFill>
-                    <a:blip r:embed="rId14">
+                    <a:blip r:embed="rId15">
                       <a:extLst>
                         <a:ext uri="{28A0092B-C50C-407E-A947-70E740481C1C}">
                           <a14:useLocalDpi xmlns:a14="http://schemas.microsoft.com/office/drawing/2010/main" val="0"/>
@@ -9594,7 +9873,7 @@
                     </pic:cNvPicPr>
                   </pic:nvPicPr>
                   <pic:blipFill>
-                    <a:blip r:embed="rId15">
+                    <a:blip r:embed="rId16">
                       <a:extLst>
                         <a:ext uri="{28A0092B-C50C-407E-A947-70E740481C1C}">
                           <a14:useLocalDpi xmlns:a14="http://schemas.microsoft.com/office/drawing/2010/main" val="0"/>
@@ -9686,7 +9965,7 @@
                     </pic:cNvPicPr>
                   </pic:nvPicPr>
                   <pic:blipFill>
-                    <a:blip r:embed="rId16">
+                    <a:blip r:embed="rId17">
                       <a:extLst>
                         <a:ext uri="{28A0092B-C50C-407E-A947-70E740481C1C}">
                           <a14:useLocalDpi xmlns:a14="http://schemas.microsoft.com/office/drawing/2010/main" val="0"/>
@@ -9779,7 +10058,7 @@
                     </pic:cNvPicPr>
                   </pic:nvPicPr>
                   <pic:blipFill>
-                    <a:blip r:embed="rId17">
+                    <a:blip r:embed="rId18">
                       <a:extLst>
                         <a:ext uri="{28A0092B-C50C-407E-A947-70E740481C1C}">
                           <a14:useLocalDpi xmlns:a14="http://schemas.microsoft.com/office/drawing/2010/main" val="0"/>
@@ -9814,7 +10093,7 @@
     <w:p>
       <w:pPr>
         <w:pStyle w:val="a6"/>
-        <w:spacing w:after="0" w:line="240" w:lineRule="auto"/>
+        <w:spacing w:after="360" w:line="240" w:lineRule="auto"/>
         <w:ind w:left="0"/>
         <w:contextualSpacing w:val="0"/>
         <w:jc w:val="center"/>
@@ -9839,11 +10118,11 @@
         <w:spacing w:before="180" w:after="180" w:line="240" w:lineRule="auto"/>
         <w:ind w:firstLine="851"/>
       </w:pPr>
-      <w:bookmarkStart w:id="27" w:name="_Toc101404067"/>
+      <w:bookmarkStart w:id="26" w:name="_Toc101489856"/>
       <w:r>
         <w:t>Тестирование</w:t>
       </w:r>
-      <w:bookmarkEnd w:id="27"/>
+      <w:bookmarkEnd w:id="26"/>
     </w:p>
     <w:p>
       <w:pPr>
@@ -10228,6 +10507,7 @@
       <w:r>
         <w:rPr>
           <w:rFonts w:ascii="Times New Roman" w:hAnsi="Times New Roman" w:cs="Times New Roman"/>
+          <w:noProof/>
           <w:sz w:val="28"/>
           <w:szCs w:val="28"/>
         </w:rPr>
@@ -10236,108 +10516,6 @@
             <wp:extent cx="5940425" cy="2568575"/>
             <wp:effectExtent l="0" t="0" r="3175" b="3175"/>
             <wp:docPr id="1" name="Рисунок 1"/>
-            <wp:cNvGraphicFramePr>
-              <a:graphicFrameLocks xmlns:a="http://schemas.openxmlformats.org/drawingml/2006/main" noChangeAspect="1"/>
-            </wp:cNvGraphicFramePr>
-            <a:graphic xmlns:a="http://schemas.openxmlformats.org/drawingml/2006/main">
-              <a:graphicData uri="http://schemas.openxmlformats.org/drawingml/2006/picture">
-                <pic:pic xmlns:pic="http://schemas.openxmlformats.org/drawingml/2006/picture">
-                  <pic:nvPicPr>
-                    <pic:cNvPr id="1" name=""/>
-                    <pic:cNvPicPr/>
-                  </pic:nvPicPr>
-                  <pic:blipFill>
-                    <a:blip r:embed="rId18"/>
-                    <a:stretch>
-                      <a:fillRect/>
-                    </a:stretch>
-                  </pic:blipFill>
-                  <pic:spPr>
-                    <a:xfrm>
-                      <a:off x="0" y="0"/>
-                      <a:ext cx="5940425" cy="2568575"/>
-                    </a:xfrm>
-                    <a:prstGeom prst="rect">
-                      <a:avLst/>
-                    </a:prstGeom>
-                  </pic:spPr>
-                </pic:pic>
-              </a:graphicData>
-            </a:graphic>
-          </wp:inline>
-        </w:drawing>
-      </w:r>
-    </w:p>
-    <w:p>
-      <w:pPr>
-        <w:pStyle w:val="a6"/>
-        <w:spacing w:after="0" w:line="240" w:lineRule="auto"/>
-        <w:ind w:left="0"/>
-        <w:contextualSpacing w:val="0"/>
-        <w:jc w:val="center"/>
-        <w:rPr>
-          <w:rFonts w:ascii="Times New Roman" w:hAnsi="Times New Roman" w:cs="Times New Roman"/>
-          <w:sz w:val="28"/>
-          <w:szCs w:val="28"/>
-        </w:rPr>
-      </w:pPr>
-      <w:r>
-        <w:rPr>
-          <w:rFonts w:ascii="Times New Roman" w:hAnsi="Times New Roman" w:cs="Times New Roman"/>
-          <w:sz w:val="28"/>
-          <w:szCs w:val="28"/>
-        </w:rPr>
-        <w:t>Рисунок 3.</w:t>
-      </w:r>
-      <w:r>
-        <w:rPr>
-          <w:rFonts w:ascii="Times New Roman" w:hAnsi="Times New Roman" w:cs="Times New Roman"/>
-          <w:sz w:val="28"/>
-          <w:szCs w:val="28"/>
-        </w:rPr>
-        <w:t>5</w:t>
-      </w:r>
-      <w:r>
-        <w:rPr>
-          <w:rFonts w:ascii="Times New Roman" w:hAnsi="Times New Roman" w:cs="Times New Roman"/>
-          <w:sz w:val="28"/>
-          <w:szCs w:val="28"/>
-        </w:rPr>
-        <w:t xml:space="preserve"> – </w:t>
-      </w:r>
-      <w:r>
-        <w:rPr>
-          <w:rFonts w:ascii="Times New Roman" w:hAnsi="Times New Roman" w:cs="Times New Roman"/>
-          <w:sz w:val="28"/>
-          <w:szCs w:val="28"/>
-        </w:rPr>
-        <w:t>Успешный запрос</w:t>
-      </w:r>
-    </w:p>
-    <w:p>
-      <w:pPr>
-        <w:pStyle w:val="a6"/>
-        <w:spacing w:before="360" w:after="0" w:line="240" w:lineRule="auto"/>
-        <w:ind w:left="0"/>
-        <w:contextualSpacing w:val="0"/>
-        <w:jc w:val="center"/>
-        <w:rPr>
-          <w:rFonts w:ascii="Times New Roman" w:hAnsi="Times New Roman" w:cs="Times New Roman"/>
-          <w:sz w:val="28"/>
-          <w:szCs w:val="28"/>
-        </w:rPr>
-      </w:pPr>
-      <w:r>
-        <w:rPr>
-          <w:rFonts w:ascii="Times New Roman" w:hAnsi="Times New Roman" w:cs="Times New Roman"/>
-          <w:sz w:val="28"/>
-          <w:szCs w:val="28"/>
-        </w:rPr>
-        <w:drawing>
-          <wp:inline distT="0" distB="0" distL="0" distR="0" wp14:anchorId="37699A24" wp14:editId="5F6BB662">
-            <wp:extent cx="5940425" cy="2351405"/>
-            <wp:effectExtent l="0" t="0" r="3175" b="0"/>
-            <wp:docPr id="3" name="Рисунок 3"/>
             <wp:cNvGraphicFramePr>
               <a:graphicFrameLocks xmlns:a="http://schemas.openxmlformats.org/drawingml/2006/main" noChangeAspect="1"/>
             </wp:cNvGraphicFramePr>
@@ -10357,7 +10535,7 @@
                   <pic:spPr>
                     <a:xfrm>
                       <a:off x="0" y="0"/>
-                      <a:ext cx="5940425" cy="2351405"/>
+                      <a:ext cx="5940425" cy="2568575"/>
                     </a:xfrm>
                     <a:prstGeom prst="rect">
                       <a:avLst/>
@@ -10389,176 +10567,7 @@
           <w:sz w:val="28"/>
           <w:szCs w:val="28"/>
         </w:rPr>
-        <w:t>Рисунок 3.</w:t>
-      </w:r>
-      <w:r>
-        <w:rPr>
-          <w:rFonts w:ascii="Times New Roman" w:hAnsi="Times New Roman" w:cs="Times New Roman"/>
-          <w:sz w:val="28"/>
-          <w:szCs w:val="28"/>
-        </w:rPr>
-        <w:t>6</w:t>
-      </w:r>
-      <w:r>
-        <w:rPr>
-          <w:rFonts w:ascii="Times New Roman" w:hAnsi="Times New Roman" w:cs="Times New Roman"/>
-          <w:sz w:val="28"/>
-          <w:szCs w:val="28"/>
-        </w:rPr>
-        <w:t xml:space="preserve"> – </w:t>
-      </w:r>
-      <w:r>
-        <w:rPr>
-          <w:rFonts w:ascii="Times New Roman" w:hAnsi="Times New Roman" w:cs="Times New Roman"/>
-          <w:sz w:val="28"/>
-          <w:szCs w:val="28"/>
-        </w:rPr>
-        <w:t>Ошибочный</w:t>
-      </w:r>
-      <w:r>
-        <w:rPr>
-          <w:rFonts w:ascii="Times New Roman" w:hAnsi="Times New Roman" w:cs="Times New Roman"/>
-          <w:sz w:val="28"/>
-          <w:szCs w:val="28"/>
-        </w:rPr>
-        <w:t xml:space="preserve"> запрос</w:t>
-      </w:r>
-    </w:p>
-    <w:p>
-      <w:pPr>
-        <w:pStyle w:val="a6"/>
-        <w:spacing w:after="0" w:line="240" w:lineRule="auto"/>
-        <w:ind w:left="0"/>
-        <w:contextualSpacing w:val="0"/>
-        <w:jc w:val="center"/>
-        <w:rPr>
-          <w:rFonts w:ascii="Times New Roman" w:hAnsi="Times New Roman" w:cs="Times New Roman"/>
-          <w:sz w:val="28"/>
-          <w:szCs w:val="28"/>
-        </w:rPr>
-      </w:pPr>
-    </w:p>
-    <w:p>
-      <w:pPr>
-        <w:pStyle w:val="a6"/>
-        <w:spacing w:after="0" w:line="360" w:lineRule="auto"/>
-        <w:ind w:left="0" w:firstLine="851"/>
-        <w:contextualSpacing w:val="0"/>
-        <w:jc w:val="both"/>
-        <w:rPr>
-          <w:rFonts w:ascii="Times New Roman" w:hAnsi="Times New Roman" w:cs="Times New Roman"/>
-          <w:sz w:val="28"/>
-          <w:szCs w:val="28"/>
-        </w:rPr>
-      </w:pPr>
-      <w:r>
-        <w:rPr>
-          <w:rFonts w:ascii="Times New Roman" w:hAnsi="Times New Roman" w:cs="Times New Roman"/>
-          <w:sz w:val="28"/>
-          <w:szCs w:val="28"/>
-        </w:rPr>
-        <w:t>Также,</w:t>
-      </w:r>
-      <w:r>
-        <w:rPr>
-          <w:rFonts w:ascii="Times New Roman" w:hAnsi="Times New Roman" w:cs="Times New Roman"/>
-          <w:sz w:val="28"/>
-          <w:szCs w:val="28"/>
-        </w:rPr>
-        <w:t xml:space="preserve"> </w:t>
-      </w:r>
-      <w:r>
-        <w:rPr>
-          <w:rFonts w:ascii="Times New Roman" w:hAnsi="Times New Roman" w:cs="Times New Roman"/>
-          <w:sz w:val="28"/>
-          <w:szCs w:val="28"/>
-        </w:rPr>
-        <w:t>для устойчивой работы сервисов</w:t>
-      </w:r>
-      <w:r>
-        <w:rPr>
-          <w:rFonts w:ascii="Times New Roman" w:hAnsi="Times New Roman" w:cs="Times New Roman"/>
-          <w:sz w:val="28"/>
-          <w:szCs w:val="28"/>
-        </w:rPr>
-        <w:t xml:space="preserve"> в разрабатываемо</w:t>
-      </w:r>
-      <w:r>
-        <w:rPr>
-          <w:rFonts w:ascii="Times New Roman" w:hAnsi="Times New Roman" w:cs="Times New Roman"/>
-          <w:sz w:val="28"/>
-          <w:szCs w:val="28"/>
-        </w:rPr>
-        <w:t>м</w:t>
-      </w:r>
-      <w:r>
-        <w:rPr>
-          <w:rFonts w:ascii="Times New Roman" w:hAnsi="Times New Roman" w:cs="Times New Roman"/>
-          <w:sz w:val="28"/>
-          <w:szCs w:val="28"/>
-        </w:rPr>
-        <w:t xml:space="preserve"> </w:t>
-      </w:r>
-      <w:r>
-        <w:rPr>
-          <w:rFonts w:ascii="Times New Roman" w:hAnsi="Times New Roman" w:cs="Times New Roman"/>
-          <w:sz w:val="28"/>
-          <w:szCs w:val="28"/>
-        </w:rPr>
-        <w:t xml:space="preserve">портале предусмотрена валидация вводимых данных на всех представлениях. </w:t>
-      </w:r>
-      <w:r>
-        <w:rPr>
-          <w:rFonts w:ascii="Times New Roman" w:hAnsi="Times New Roman" w:cs="Times New Roman"/>
-          <w:sz w:val="28"/>
-          <w:szCs w:val="28"/>
-        </w:rPr>
-        <w:lastRenderedPageBreak/>
-        <w:t>Валидация включает в себя проверку заполненности обязательных полей, проверку соответствия вводимой информации требуемому шаблону (реализовано с помощью регулярных выражений)</w:t>
-      </w:r>
-      <w:r>
-        <w:rPr>
-          <w:rFonts w:ascii="Times New Roman" w:hAnsi="Times New Roman" w:cs="Times New Roman"/>
-          <w:sz w:val="28"/>
-          <w:szCs w:val="28"/>
-        </w:rPr>
-        <w:t xml:space="preserve">, а также проверку уникальности вводимых значений. В случае ввода </w:t>
-      </w:r>
-      <w:proofErr w:type="spellStart"/>
-      <w:r>
-        <w:rPr>
-          <w:rFonts w:ascii="Times New Roman" w:hAnsi="Times New Roman" w:cs="Times New Roman"/>
-          <w:sz w:val="28"/>
-          <w:szCs w:val="28"/>
-        </w:rPr>
-        <w:t>невалидной</w:t>
-      </w:r>
-      <w:proofErr w:type="spellEnd"/>
-      <w:r>
-        <w:rPr>
-          <w:rFonts w:ascii="Times New Roman" w:hAnsi="Times New Roman" w:cs="Times New Roman"/>
-          <w:sz w:val="28"/>
-          <w:szCs w:val="28"/>
-        </w:rPr>
-        <w:t xml:space="preserve"> информации, </w:t>
-      </w:r>
-      <w:proofErr w:type="spellStart"/>
-      <w:r>
-        <w:rPr>
-          <w:rFonts w:ascii="Times New Roman" w:hAnsi="Times New Roman" w:cs="Times New Roman"/>
-          <w:sz w:val="28"/>
-          <w:szCs w:val="28"/>
-        </w:rPr>
-        <w:t>фронтэнд</w:t>
-      </w:r>
-      <w:proofErr w:type="spellEnd"/>
-      <w:r>
-        <w:rPr>
-          <w:rFonts w:ascii="Times New Roman" w:hAnsi="Times New Roman" w:cs="Times New Roman"/>
-          <w:sz w:val="28"/>
-          <w:szCs w:val="28"/>
-        </w:rPr>
-        <w:t xml:space="preserve"> отобразит пользователю всплывающее уведомление о неправильности введенных данных. Примеры всех перечисленных выше типов валидации представлены на рисунках 3.7 – 3.9.</w:t>
+        <w:t>Рисунок 3.5 – Успешный запрос</w:t>
       </w:r>
     </w:p>
     <w:p>
@@ -10577,14 +10586,15 @@
       <w:r>
         <w:rPr>
           <w:rFonts w:ascii="Times New Roman" w:hAnsi="Times New Roman" w:cs="Times New Roman"/>
+          <w:noProof/>
           <w:sz w:val="28"/>
           <w:szCs w:val="28"/>
         </w:rPr>
         <w:drawing>
-          <wp:inline distT="0" distB="0" distL="0" distR="0" wp14:anchorId="33D5C7C7" wp14:editId="4D241D44">
-            <wp:extent cx="5940425" cy="4752340"/>
+          <wp:inline distT="0" distB="0" distL="0" distR="0" wp14:anchorId="37699A24" wp14:editId="5F6BB662">
+            <wp:extent cx="5940425" cy="2351405"/>
             <wp:effectExtent l="0" t="0" r="3175" b="0"/>
-            <wp:docPr id="9" name="Рисунок 9"/>
+            <wp:docPr id="3" name="Рисунок 3"/>
             <wp:cNvGraphicFramePr>
               <a:graphicFrameLocks xmlns:a="http://schemas.openxmlformats.org/drawingml/2006/main" noChangeAspect="1"/>
             </wp:cNvGraphicFramePr>
@@ -10604,7 +10614,7 @@
                   <pic:spPr>
                     <a:xfrm>
                       <a:off x="0" y="0"/>
-                      <a:ext cx="5940425" cy="4752340"/>
+                      <a:ext cx="5940425" cy="2351405"/>
                     </a:xfrm>
                     <a:prstGeom prst="rect">
                       <a:avLst/>
@@ -10636,31 +10646,120 @@
           <w:sz w:val="28"/>
           <w:szCs w:val="28"/>
         </w:rPr>
-        <w:t>Рисунок 3.</w:t>
-      </w:r>
-      <w:r>
-        <w:rPr>
-          <w:rFonts w:ascii="Times New Roman" w:hAnsi="Times New Roman" w:cs="Times New Roman"/>
-          <w:sz w:val="28"/>
-          <w:szCs w:val="28"/>
-        </w:rPr>
-        <w:t>7</w:t>
-      </w:r>
-      <w:r>
-        <w:rPr>
-          <w:rFonts w:ascii="Times New Roman" w:hAnsi="Times New Roman" w:cs="Times New Roman"/>
-          <w:sz w:val="28"/>
-          <w:szCs w:val="28"/>
-        </w:rPr>
-        <w:t xml:space="preserve"> – </w:t>
-      </w:r>
-      <w:r>
-        <w:rPr>
-          <w:rFonts w:ascii="Times New Roman" w:hAnsi="Times New Roman" w:cs="Times New Roman"/>
-          <w:sz w:val="28"/>
-          <w:szCs w:val="28"/>
-        </w:rPr>
-        <w:t>Проверка заполненности обязательных полей</w:t>
+        <w:t>Рисунок 3.6 – Ошибочный запрос</w:t>
+      </w:r>
+    </w:p>
+    <w:p>
+      <w:pPr>
+        <w:pStyle w:val="a6"/>
+        <w:spacing w:after="0" w:line="240" w:lineRule="auto"/>
+        <w:ind w:left="0"/>
+        <w:contextualSpacing w:val="0"/>
+        <w:jc w:val="center"/>
+        <w:rPr>
+          <w:rFonts w:ascii="Times New Roman" w:hAnsi="Times New Roman" w:cs="Times New Roman"/>
+          <w:sz w:val="28"/>
+          <w:szCs w:val="28"/>
+        </w:rPr>
+      </w:pPr>
+    </w:p>
+    <w:p>
+      <w:pPr>
+        <w:pStyle w:val="a6"/>
+        <w:spacing w:after="0" w:line="360" w:lineRule="auto"/>
+        <w:ind w:left="0" w:firstLine="851"/>
+        <w:contextualSpacing w:val="0"/>
+        <w:jc w:val="both"/>
+        <w:rPr>
+          <w:rFonts w:ascii="Times New Roman" w:hAnsi="Times New Roman" w:cs="Times New Roman"/>
+          <w:sz w:val="28"/>
+          <w:szCs w:val="28"/>
+        </w:rPr>
+      </w:pPr>
+      <w:r>
+        <w:rPr>
+          <w:rFonts w:ascii="Times New Roman" w:hAnsi="Times New Roman" w:cs="Times New Roman"/>
+          <w:sz w:val="28"/>
+          <w:szCs w:val="28"/>
+        </w:rPr>
+        <w:t>Также,</w:t>
+      </w:r>
+      <w:r>
+        <w:rPr>
+          <w:rFonts w:ascii="Times New Roman" w:hAnsi="Times New Roman" w:cs="Times New Roman"/>
+          <w:sz w:val="28"/>
+          <w:szCs w:val="28"/>
+        </w:rPr>
+        <w:t xml:space="preserve"> </w:t>
+      </w:r>
+      <w:r>
+        <w:rPr>
+          <w:rFonts w:ascii="Times New Roman" w:hAnsi="Times New Roman" w:cs="Times New Roman"/>
+          <w:sz w:val="28"/>
+          <w:szCs w:val="28"/>
+        </w:rPr>
+        <w:t>для устойчивой работы сервисов</w:t>
+      </w:r>
+      <w:r>
+        <w:rPr>
+          <w:rFonts w:ascii="Times New Roman" w:hAnsi="Times New Roman" w:cs="Times New Roman"/>
+          <w:sz w:val="28"/>
+          <w:szCs w:val="28"/>
+        </w:rPr>
+        <w:t xml:space="preserve"> в разрабатываемом портале предусмотрена валидация вводимых данных на всех представлениях. </w:t>
+      </w:r>
+      <w:r>
+        <w:rPr>
+          <w:rFonts w:ascii="Times New Roman" w:hAnsi="Times New Roman" w:cs="Times New Roman"/>
+          <w:sz w:val="28"/>
+          <w:szCs w:val="28"/>
+        </w:rPr>
+        <w:lastRenderedPageBreak/>
+        <w:t>Валидация включает в себя проверку заполненности обязательных полей, проверку соответствия вводимой информации требуемому шаблону (реализовано с помощью регулярных выражений)</w:t>
+      </w:r>
+      <w:r>
+        <w:rPr>
+          <w:rFonts w:ascii="Times New Roman" w:hAnsi="Times New Roman" w:cs="Times New Roman"/>
+          <w:sz w:val="28"/>
+          <w:szCs w:val="28"/>
+        </w:rPr>
+        <w:t xml:space="preserve">, а также проверку уникальности вводимых значений. В случае ввода </w:t>
+      </w:r>
+      <w:proofErr w:type="spellStart"/>
+      <w:r>
+        <w:rPr>
+          <w:rFonts w:ascii="Times New Roman" w:hAnsi="Times New Roman" w:cs="Times New Roman"/>
+          <w:sz w:val="28"/>
+          <w:szCs w:val="28"/>
+        </w:rPr>
+        <w:t>невалидной</w:t>
+      </w:r>
+      <w:proofErr w:type="spellEnd"/>
+      <w:r>
+        <w:rPr>
+          <w:rFonts w:ascii="Times New Roman" w:hAnsi="Times New Roman" w:cs="Times New Roman"/>
+          <w:sz w:val="28"/>
+          <w:szCs w:val="28"/>
+        </w:rPr>
+        <w:t xml:space="preserve"> информации, </w:t>
+      </w:r>
+      <w:proofErr w:type="spellStart"/>
+      <w:r>
+        <w:rPr>
+          <w:rFonts w:ascii="Times New Roman" w:hAnsi="Times New Roman" w:cs="Times New Roman"/>
+          <w:sz w:val="28"/>
+          <w:szCs w:val="28"/>
+        </w:rPr>
+        <w:t>фронтэнд</w:t>
+      </w:r>
+      <w:proofErr w:type="spellEnd"/>
+      <w:r>
+        <w:rPr>
+          <w:rFonts w:ascii="Times New Roman" w:hAnsi="Times New Roman" w:cs="Times New Roman"/>
+          <w:sz w:val="28"/>
+          <w:szCs w:val="28"/>
+        </w:rPr>
+        <w:t xml:space="preserve"> отобразит пользователю всплывающее уведомление о неправильности введенных данных. Примеры всех перечисленных выше типов валидации представлены на рисунках 3.7 – 3.9.</w:t>
       </w:r>
     </w:p>
     <w:p>
@@ -10679,15 +10778,15 @@
       <w:r>
         <w:rPr>
           <w:rFonts w:ascii="Times New Roman" w:hAnsi="Times New Roman" w:cs="Times New Roman"/>
-          <w:sz w:val="28"/>
-          <w:szCs w:val="28"/>
-        </w:rPr>
-        <w:lastRenderedPageBreak/>
+          <w:noProof/>
+          <w:sz w:val="28"/>
+          <w:szCs w:val="28"/>
+        </w:rPr>
         <w:drawing>
-          <wp:inline distT="0" distB="0" distL="0" distR="0" wp14:anchorId="489E8CDF" wp14:editId="06ACAF12">
-            <wp:extent cx="5940425" cy="4623435"/>
-            <wp:effectExtent l="0" t="0" r="3175" b="5715"/>
-            <wp:docPr id="14" name="Рисунок 14"/>
+          <wp:inline distT="0" distB="0" distL="0" distR="0" wp14:anchorId="33D5C7C7" wp14:editId="4D241D44">
+            <wp:extent cx="5940425" cy="4752340"/>
+            <wp:effectExtent l="0" t="0" r="3175" b="0"/>
+            <wp:docPr id="9" name="Рисунок 9"/>
             <wp:cNvGraphicFramePr>
               <a:graphicFrameLocks xmlns:a="http://schemas.openxmlformats.org/drawingml/2006/main" noChangeAspect="1"/>
             </wp:cNvGraphicFramePr>
@@ -10707,7 +10806,7 @@
                   <pic:spPr>
                     <a:xfrm>
                       <a:off x="0" y="0"/>
-                      <a:ext cx="5940425" cy="4623435"/>
+                      <a:ext cx="5940425" cy="4752340"/>
                     </a:xfrm>
                     <a:prstGeom prst="rect">
                       <a:avLst/>
@@ -10739,31 +10838,7 @@
           <w:sz w:val="28"/>
           <w:szCs w:val="28"/>
         </w:rPr>
-        <w:t>Рисунок 3.</w:t>
-      </w:r>
-      <w:r>
-        <w:rPr>
-          <w:rFonts w:ascii="Times New Roman" w:hAnsi="Times New Roman" w:cs="Times New Roman"/>
-          <w:sz w:val="28"/>
-          <w:szCs w:val="28"/>
-        </w:rPr>
-        <w:t>8</w:t>
-      </w:r>
-      <w:r>
-        <w:rPr>
-          <w:rFonts w:ascii="Times New Roman" w:hAnsi="Times New Roman" w:cs="Times New Roman"/>
-          <w:sz w:val="28"/>
-          <w:szCs w:val="28"/>
-        </w:rPr>
-        <w:t xml:space="preserve"> – Проверка </w:t>
-      </w:r>
-      <w:r>
-        <w:rPr>
-          <w:rFonts w:ascii="Times New Roman" w:hAnsi="Times New Roman" w:cs="Times New Roman"/>
-          <w:sz w:val="28"/>
-          <w:szCs w:val="28"/>
-        </w:rPr>
-        <w:t>уникальных данных</w:t>
+        <w:t>Рисунок 3.7 – Проверка заполненности обязательных полей</w:t>
       </w:r>
     </w:p>
     <w:p>
@@ -10782,14 +10857,16 @@
       <w:r>
         <w:rPr>
           <w:rFonts w:ascii="Times New Roman" w:hAnsi="Times New Roman" w:cs="Times New Roman"/>
-          <w:sz w:val="28"/>
-          <w:szCs w:val="28"/>
-        </w:rPr>
+          <w:noProof/>
+          <w:sz w:val="28"/>
+          <w:szCs w:val="28"/>
+        </w:rPr>
+        <w:lastRenderedPageBreak/>
         <w:drawing>
-          <wp:inline distT="0" distB="0" distL="0" distR="0" wp14:anchorId="7B6230E5" wp14:editId="05C96954">
-            <wp:extent cx="5940425" cy="1099185"/>
+          <wp:inline distT="0" distB="0" distL="0" distR="0" wp14:anchorId="489E8CDF" wp14:editId="06ACAF12">
+            <wp:extent cx="5940425" cy="4623435"/>
             <wp:effectExtent l="0" t="0" r="3175" b="5715"/>
-            <wp:docPr id="17" name="Рисунок 17"/>
+            <wp:docPr id="14" name="Рисунок 14"/>
             <wp:cNvGraphicFramePr>
               <a:graphicFrameLocks xmlns:a="http://schemas.openxmlformats.org/drawingml/2006/main" noChangeAspect="1"/>
             </wp:cNvGraphicFramePr>
@@ -10809,6 +10886,85 @@
                   <pic:spPr>
                     <a:xfrm>
                       <a:off x="0" y="0"/>
+                      <a:ext cx="5940425" cy="4623435"/>
+                    </a:xfrm>
+                    <a:prstGeom prst="rect">
+                      <a:avLst/>
+                    </a:prstGeom>
+                  </pic:spPr>
+                </pic:pic>
+              </a:graphicData>
+            </a:graphic>
+          </wp:inline>
+        </w:drawing>
+      </w:r>
+    </w:p>
+    <w:p>
+      <w:pPr>
+        <w:pStyle w:val="a6"/>
+        <w:spacing w:after="0" w:line="240" w:lineRule="auto"/>
+        <w:ind w:left="0"/>
+        <w:contextualSpacing w:val="0"/>
+        <w:jc w:val="center"/>
+        <w:rPr>
+          <w:rFonts w:ascii="Times New Roman" w:hAnsi="Times New Roman" w:cs="Times New Roman"/>
+          <w:sz w:val="28"/>
+          <w:szCs w:val="28"/>
+        </w:rPr>
+      </w:pPr>
+      <w:r>
+        <w:rPr>
+          <w:rFonts w:ascii="Times New Roman" w:hAnsi="Times New Roman" w:cs="Times New Roman"/>
+          <w:sz w:val="28"/>
+          <w:szCs w:val="28"/>
+        </w:rPr>
+        <w:t>Рисунок 3.8 – Проверка уникальных данных</w:t>
+      </w:r>
+    </w:p>
+    <w:p>
+      <w:pPr>
+        <w:pStyle w:val="a6"/>
+        <w:spacing w:before="360" w:after="0" w:line="240" w:lineRule="auto"/>
+        <w:ind w:left="0"/>
+        <w:contextualSpacing w:val="0"/>
+        <w:jc w:val="center"/>
+        <w:rPr>
+          <w:rFonts w:ascii="Times New Roman" w:hAnsi="Times New Roman" w:cs="Times New Roman"/>
+          <w:sz w:val="28"/>
+          <w:szCs w:val="28"/>
+        </w:rPr>
+      </w:pPr>
+      <w:r>
+        <w:rPr>
+          <w:rFonts w:ascii="Times New Roman" w:hAnsi="Times New Roman" w:cs="Times New Roman"/>
+          <w:noProof/>
+          <w:sz w:val="28"/>
+          <w:szCs w:val="28"/>
+        </w:rPr>
+        <w:drawing>
+          <wp:inline distT="0" distB="0" distL="0" distR="0" wp14:anchorId="7B6230E5" wp14:editId="05C96954">
+            <wp:extent cx="5940425" cy="1099185"/>
+            <wp:effectExtent l="0" t="0" r="3175" b="5715"/>
+            <wp:docPr id="17" name="Рисунок 17"/>
+            <wp:cNvGraphicFramePr>
+              <a:graphicFrameLocks xmlns:a="http://schemas.openxmlformats.org/drawingml/2006/main" noChangeAspect="1"/>
+            </wp:cNvGraphicFramePr>
+            <a:graphic xmlns:a="http://schemas.openxmlformats.org/drawingml/2006/main">
+              <a:graphicData uri="http://schemas.openxmlformats.org/drawingml/2006/picture">
+                <pic:pic xmlns:pic="http://schemas.openxmlformats.org/drawingml/2006/picture">
+                  <pic:nvPicPr>
+                    <pic:cNvPr id="1" name=""/>
+                    <pic:cNvPicPr/>
+                  </pic:nvPicPr>
+                  <pic:blipFill>
+                    <a:blip r:embed="rId23"/>
+                    <a:stretch>
+                      <a:fillRect/>
+                    </a:stretch>
+                  </pic:blipFill>
+                  <pic:spPr>
+                    <a:xfrm>
+                      <a:off x="0" y="0"/>
                       <a:ext cx="5940425" cy="1099185"/>
                     </a:xfrm>
                     <a:prstGeom prst="rect">
@@ -10859,15 +11015,7 @@
           <w:sz w:val="28"/>
           <w:szCs w:val="28"/>
         </w:rPr>
-        <w:t xml:space="preserve"> – Проверка </w:t>
-      </w:r>
-      <w:r>
-        <w:rPr>
-          <w:rFonts w:ascii="Times New Roman" w:hAnsi="Times New Roman" w:cs="Times New Roman"/>
-          <w:sz w:val="28"/>
-          <w:szCs w:val="28"/>
-        </w:rPr>
-        <w:t>соответствия шаблону</w:t>
+        <w:t xml:space="preserve"> – Проверка соответствия шаблону</w:t>
       </w:r>
     </w:p>
     <w:p>
@@ -10876,11 +11024,11 @@
         <w:spacing w:before="180" w:after="180" w:line="240" w:lineRule="auto"/>
         <w:ind w:firstLine="851"/>
       </w:pPr>
-      <w:bookmarkStart w:id="28" w:name="_Toc101404068"/>
+      <w:bookmarkStart w:id="27" w:name="_Toc101489857"/>
       <w:r>
         <w:t>Выводы к разделу 3</w:t>
       </w:r>
-      <w:bookmarkEnd w:id="28"/>
+      <w:bookmarkEnd w:id="27"/>
     </w:p>
     <w:p>
       <w:pPr>
@@ -10927,14 +11075,14 @@
           <w:color w:val="000000"/>
         </w:rPr>
       </w:pPr>
-      <w:bookmarkStart w:id="29" w:name="_Toc58772613"/>
-      <w:bookmarkStart w:id="30" w:name="_Toc101404069"/>
+      <w:bookmarkStart w:id="28" w:name="_Toc58772613"/>
+      <w:bookmarkStart w:id="29" w:name="_Toc101489858"/>
       <w:r>
         <w:lastRenderedPageBreak/>
         <w:t>Заключение</w:t>
       </w:r>
+      <w:bookmarkEnd w:id="28"/>
       <w:bookmarkEnd w:id="29"/>
-      <w:bookmarkEnd w:id="30"/>
       <w:r>
         <w:rPr>
           <w:color w:val="000000"/>
@@ -11055,53 +11203,53 @@
         <w:pStyle w:val="-"/>
         <w:spacing w:before="240" w:after="240" w:line="240" w:lineRule="auto"/>
       </w:pPr>
-      <w:bookmarkStart w:id="31" w:name="_Toc28038247"/>
-      <w:bookmarkStart w:id="32" w:name="_Toc30363949"/>
-      <w:bookmarkStart w:id="33" w:name="_Toc30367405"/>
-      <w:bookmarkStart w:id="34" w:name="_Toc58772619"/>
-      <w:bookmarkStart w:id="35" w:name="_Toc101404070"/>
+      <w:bookmarkStart w:id="30" w:name="_Toc28038247"/>
+      <w:bookmarkStart w:id="31" w:name="_Toc30363949"/>
+      <w:bookmarkStart w:id="32" w:name="_Toc30367405"/>
+      <w:bookmarkStart w:id="33" w:name="_Toc58772619"/>
+      <w:bookmarkStart w:id="34" w:name="_Toc101489859"/>
       <w:r>
         <w:lastRenderedPageBreak/>
         <w:t xml:space="preserve">Приложение </w:t>
       </w:r>
+      <w:bookmarkEnd w:id="30"/>
+      <w:r>
+        <w:t>А</w:t>
+      </w:r>
+      <w:r>
+        <w:br/>
+      </w:r>
+      <w:r>
+        <w:rPr>
+          <w:b w:val="0"/>
+        </w:rPr>
+        <w:t>(</w:t>
+      </w:r>
+      <w:r>
+        <w:rPr>
+          <w:b w:val="0"/>
+        </w:rPr>
+        <w:t>обязательное</w:t>
+      </w:r>
+      <w:r>
+        <w:rPr>
+          <w:b w:val="0"/>
+        </w:rPr>
+        <w:t>)</w:t>
+      </w:r>
+      <w:r>
+        <w:rPr>
+          <w:b w:val="0"/>
+        </w:rPr>
+        <w:br/>
+      </w:r>
+      <w:r>
+        <w:t>Библиографический список</w:t>
+      </w:r>
       <w:bookmarkEnd w:id="31"/>
-      <w:r>
-        <w:t>А</w:t>
-      </w:r>
-      <w:r>
-        <w:br/>
-      </w:r>
-      <w:r>
-        <w:rPr>
-          <w:b w:val="0"/>
-        </w:rPr>
-        <w:t>(</w:t>
-      </w:r>
-      <w:r>
-        <w:rPr>
-          <w:b w:val="0"/>
-        </w:rPr>
-        <w:t>обязательное</w:t>
-      </w:r>
-      <w:r>
-        <w:rPr>
-          <w:b w:val="0"/>
-        </w:rPr>
-        <w:t>)</w:t>
-      </w:r>
-      <w:r>
-        <w:rPr>
-          <w:b w:val="0"/>
-        </w:rPr>
-        <w:br/>
-      </w:r>
-      <w:r>
-        <w:t>Библиографический список</w:t>
-      </w:r>
       <w:bookmarkEnd w:id="32"/>
       <w:bookmarkEnd w:id="33"/>
       <w:bookmarkEnd w:id="34"/>
-      <w:bookmarkEnd w:id="35"/>
     </w:p>
     <w:p>
       <w:pPr>
@@ -11325,16 +11473,7 @@
           <w:szCs w:val="28"/>
           <w:lang w:val="en-US"/>
         </w:rPr>
-        <w:t>S</w:t>
-      </w:r>
-      <w:r>
-        <w:rPr>
-          <w:rFonts w:ascii="Times New Roman" w:hAnsi="Times New Roman" w:cs="Times New Roman"/>
-          <w:sz w:val="28"/>
-          <w:szCs w:val="28"/>
-          <w:lang w:val="en-US"/>
-        </w:rPr>
-        <w:t>tackoverflow</w:t>
+        <w:t>Stackoverflow</w:t>
       </w:r>
       <w:proofErr w:type="spellEnd"/>
       <w:r>
@@ -12106,23 +12245,13 @@
         </w:rPr>
         <w:t>case</w:t>
       </w:r>
-      <w:proofErr w:type="gramStart"/>
-      <w:r>
-        <w:rPr>
-          <w:rFonts w:ascii="Times New Roman" w:hAnsi="Times New Roman" w:cs="Times New Roman"/>
-          <w:sz w:val="28"/>
-          <w:szCs w:val="28"/>
-        </w:rPr>
-        <w:t xml:space="preserve">? </w:t>
-      </w:r>
-      <w:proofErr w:type="gramEnd"/>
-      <w:r>
-        <w:rPr>
-          <w:rFonts w:ascii="Times New Roman" w:hAnsi="Times New Roman" w:cs="Times New Roman"/>
-          <w:sz w:val="28"/>
-          <w:szCs w:val="28"/>
-        </w:rPr>
-        <w:t>Теория и примеры</w:t>
+      <w:r>
+        <w:rPr>
+          <w:rFonts w:ascii="Times New Roman" w:hAnsi="Times New Roman" w:cs="Times New Roman"/>
+          <w:sz w:val="28"/>
+          <w:szCs w:val="28"/>
+        </w:rPr>
+        <w:t>? Теория и примеры</w:t>
       </w:r>
       <w:r>
         <w:rPr>
@@ -12155,7 +12284,15 @@
           <w:sz w:val="28"/>
           <w:szCs w:val="28"/>
         </w:rPr>
-        <w:t>https://testengineer.ru/chto-takoe-use-case</w:t>
+        <w:t xml:space="preserve">https://testengineer.ru/chto-takoe-use-case </w:t>
+      </w:r>
+      <w:r>
+        <w:rPr>
+          <w:rFonts w:ascii="Times New Roman" w:hAnsi="Times New Roman" w:cs="Times New Roman"/>
+          <w:sz w:val="28"/>
+          <w:szCs w:val="28"/>
+        </w:rPr>
+        <w:t>(дата обращения:</w:t>
       </w:r>
       <w:r>
         <w:rPr>
@@ -12171,31 +12308,7 @@
           <w:sz w:val="28"/>
           <w:szCs w:val="28"/>
         </w:rPr>
-        <w:t>(дата обращения:</w:t>
-      </w:r>
-      <w:r>
-        <w:rPr>
-          <w:rFonts w:ascii="Times New Roman" w:hAnsi="Times New Roman" w:cs="Times New Roman"/>
-          <w:sz w:val="28"/>
-          <w:szCs w:val="28"/>
-        </w:rPr>
-        <w:t xml:space="preserve"> </w:t>
-      </w:r>
-      <w:r>
-        <w:rPr>
-          <w:rFonts w:ascii="Times New Roman" w:hAnsi="Times New Roman" w:cs="Times New Roman"/>
-          <w:sz w:val="28"/>
-          <w:szCs w:val="28"/>
-        </w:rPr>
-        <w:t>24</w:t>
-      </w:r>
-      <w:r>
-        <w:rPr>
-          <w:rFonts w:ascii="Times New Roman" w:hAnsi="Times New Roman" w:cs="Times New Roman"/>
-          <w:sz w:val="28"/>
-          <w:szCs w:val="28"/>
-        </w:rPr>
-        <w:t>.</w:t>
+        <w:t>24.</w:t>
       </w:r>
       <w:r>
         <w:rPr>
@@ -12386,15 +12499,7 @@
           <w:sz w:val="28"/>
           <w:szCs w:val="28"/>
         </w:rPr>
-        <w:t>27</w:t>
-      </w:r>
-      <w:r>
-        <w:rPr>
-          <w:rFonts w:ascii="Times New Roman" w:hAnsi="Times New Roman" w:cs="Times New Roman"/>
-          <w:sz w:val="28"/>
-          <w:szCs w:val="28"/>
-        </w:rPr>
-        <w:t>.</w:t>
+        <w:t>27.</w:t>
       </w:r>
       <w:r>
         <w:rPr>
@@ -13087,10 +13192,12 @@
         </w:rPr>
         <w:t>).</w:t>
       </w:r>
+      <w:bookmarkStart w:id="35" w:name="_GoBack"/>
+      <w:bookmarkEnd w:id="35"/>
     </w:p>
     <w:sectPr>
-      <w:footerReference w:type="default" r:id="rId23"/>
-      <w:footerReference w:type="first" r:id="rId24"/>
+      <w:footerReference w:type="default" r:id="rId24"/>
+      <w:footerReference w:type="first" r:id="rId25"/>
       <w:pgSz w:w="11906" w:h="16838"/>
       <w:pgMar w:top="1134" w:right="850" w:bottom="1134" w:left="1701" w:header="454" w:footer="227" w:gutter="0"/>
       <w:pgNumType w:start="2"/>
@@ -13136,6 +13243,7 @@
         <w:docPartUnique/>
       </w:docPartObj>
     </w:sdtPr>
+    <w:sdtEndPr/>
     <w:sdtContent>
       <w:p>
         <w:pPr>
@@ -15611,15 +15719,6 @@
   </w:num>
   <w:num w:numId="22">
     <w:abstractNumId w:val="13"/>
-    <w:lvlOverride w:ilvl="0"/>
-    <w:lvlOverride w:ilvl="1"/>
-    <w:lvlOverride w:ilvl="2"/>
-    <w:lvlOverride w:ilvl="3"/>
-    <w:lvlOverride w:ilvl="4"/>
-    <w:lvlOverride w:ilvl="5"/>
-    <w:lvlOverride w:ilvl="6"/>
-    <w:lvlOverride w:ilvl="7"/>
-    <w:lvlOverride w:ilvl="8"/>
   </w:num>
   <w:numIdMacAtCleanup w:val="19"/>
 </w:numbering>
@@ -16951,7 +17050,7 @@
 </file>
 
 <file path=customXml/itemProps1.xml><?xml version="1.0" encoding="utf-8"?>
-<ds:datastoreItem xmlns:ds="http://schemas.openxmlformats.org/officeDocument/2006/customXml" ds:itemID="{1C5BB87F-9172-4F9F-BB44-1FBF4800A081}">
+<ds:datastoreItem xmlns:ds="http://schemas.openxmlformats.org/officeDocument/2006/customXml" ds:itemID="{10B34F86-6265-471F-8839-B41AE7AE9401}">
   <ds:schemaRefs>
     <ds:schemaRef ds:uri="http://schemas.openxmlformats.org/officeDocument/2006/bibliography"/>
   </ds:schemaRefs>

</xml_diff>

<commit_message>
changed pz, changed cp.yml
</commit_message>
<xml_diff>
--- a/docs/РПЗ/PZ (1).docx
+++ b/docs/РПЗ/PZ (1).docx
@@ -9290,6 +9290,8 @@
         </w:rPr>
         <w:t>На данном этапе работы над курсовым проектом была спроектирована диаграмма компонентов, показывающая основные структурные компоненты информационной системы и связи между ними.</w:t>
       </w:r>
+      <w:bookmarkStart w:id="23" w:name="_GoBack"/>
+      <w:bookmarkEnd w:id="23"/>
     </w:p>
     <w:p>
       <w:pPr>
@@ -9297,11 +9299,11 @@
         <w:spacing w:before="180" w:after="180" w:line="240" w:lineRule="auto"/>
         <w:ind w:firstLine="851"/>
       </w:pPr>
-      <w:bookmarkStart w:id="23" w:name="_Toc101489853"/>
+      <w:bookmarkStart w:id="24" w:name="_Toc101489853"/>
       <w:r>
         <w:t>Выводы к разделу 2</w:t>
       </w:r>
-      <w:bookmarkEnd w:id="23"/>
+      <w:bookmarkEnd w:id="24"/>
     </w:p>
     <w:p>
       <w:pPr>
@@ -9389,12 +9391,12 @@
         <w:ind w:firstLine="851"/>
         <w:contextualSpacing w:val="0"/>
       </w:pPr>
-      <w:bookmarkStart w:id="24" w:name="_Toc101489854"/>
+      <w:bookmarkStart w:id="25" w:name="_Toc101489854"/>
       <w:r>
         <w:lastRenderedPageBreak/>
         <w:t>Технологический раздел</w:t>
       </w:r>
-      <w:bookmarkEnd w:id="24"/>
+      <w:bookmarkEnd w:id="25"/>
     </w:p>
     <w:p>
       <w:pPr>
@@ -9522,11 +9524,11 @@
         <w:spacing w:before="180" w:after="180" w:line="240" w:lineRule="auto"/>
         <w:ind w:firstLine="851"/>
       </w:pPr>
-      <w:bookmarkStart w:id="25" w:name="_Toc101489855"/>
+      <w:bookmarkStart w:id="26" w:name="_Toc101489855"/>
       <w:r>
         <w:t>Структура базы данных</w:t>
       </w:r>
-      <w:bookmarkEnd w:id="25"/>
+      <w:bookmarkEnd w:id="26"/>
     </w:p>
     <w:p>
       <w:pPr>
@@ -10118,11 +10120,11 @@
         <w:spacing w:before="180" w:after="180" w:line="240" w:lineRule="auto"/>
         <w:ind w:firstLine="851"/>
       </w:pPr>
-      <w:bookmarkStart w:id="26" w:name="_Toc101489856"/>
+      <w:bookmarkStart w:id="27" w:name="_Toc101489856"/>
       <w:r>
         <w:t>Тестирование</w:t>
       </w:r>
-      <w:bookmarkEnd w:id="26"/>
+      <w:bookmarkEnd w:id="27"/>
     </w:p>
     <w:p>
       <w:pPr>
@@ -11024,11 +11026,11 @@
         <w:spacing w:before="180" w:after="180" w:line="240" w:lineRule="auto"/>
         <w:ind w:firstLine="851"/>
       </w:pPr>
-      <w:bookmarkStart w:id="27" w:name="_Toc101489857"/>
+      <w:bookmarkStart w:id="28" w:name="_Toc101489857"/>
       <w:r>
         <w:t>Выводы к разделу 3</w:t>
       </w:r>
-      <w:bookmarkEnd w:id="27"/>
+      <w:bookmarkEnd w:id="28"/>
     </w:p>
     <w:p>
       <w:pPr>
@@ -11075,14 +11077,14 @@
           <w:color w:val="000000"/>
         </w:rPr>
       </w:pPr>
-      <w:bookmarkStart w:id="28" w:name="_Toc58772613"/>
-      <w:bookmarkStart w:id="29" w:name="_Toc101489858"/>
+      <w:bookmarkStart w:id="29" w:name="_Toc58772613"/>
+      <w:bookmarkStart w:id="30" w:name="_Toc101489858"/>
       <w:r>
         <w:lastRenderedPageBreak/>
         <w:t>Заключение</w:t>
       </w:r>
-      <w:bookmarkEnd w:id="28"/>
       <w:bookmarkEnd w:id="29"/>
+      <w:bookmarkEnd w:id="30"/>
       <w:r>
         <w:rPr>
           <w:color w:val="000000"/>
@@ -11203,16 +11205,16 @@
         <w:pStyle w:val="-"/>
         <w:spacing w:before="240" w:after="240" w:line="240" w:lineRule="auto"/>
       </w:pPr>
-      <w:bookmarkStart w:id="30" w:name="_Toc28038247"/>
-      <w:bookmarkStart w:id="31" w:name="_Toc30363949"/>
-      <w:bookmarkStart w:id="32" w:name="_Toc30367405"/>
-      <w:bookmarkStart w:id="33" w:name="_Toc58772619"/>
-      <w:bookmarkStart w:id="34" w:name="_Toc101489859"/>
+      <w:bookmarkStart w:id="31" w:name="_Toc28038247"/>
+      <w:bookmarkStart w:id="32" w:name="_Toc30363949"/>
+      <w:bookmarkStart w:id="33" w:name="_Toc30367405"/>
+      <w:bookmarkStart w:id="34" w:name="_Toc58772619"/>
+      <w:bookmarkStart w:id="35" w:name="_Toc101489859"/>
       <w:r>
         <w:lastRenderedPageBreak/>
         <w:t xml:space="preserve">Приложение </w:t>
       </w:r>
-      <w:bookmarkEnd w:id="30"/>
+      <w:bookmarkEnd w:id="31"/>
       <w:r>
         <w:t>А</w:t>
       </w:r>
@@ -11246,10 +11248,10 @@
       <w:r>
         <w:t>Библиографический список</w:t>
       </w:r>
-      <w:bookmarkEnd w:id="31"/>
       <w:bookmarkEnd w:id="32"/>
       <w:bookmarkEnd w:id="33"/>
       <w:bookmarkEnd w:id="34"/>
+      <w:bookmarkEnd w:id="35"/>
     </w:p>
     <w:p>
       <w:pPr>
@@ -13192,8 +13194,6 @@
         </w:rPr>
         <w:t>).</w:t>
       </w:r>
-      <w:bookmarkStart w:id="35" w:name="_GoBack"/>
-      <w:bookmarkEnd w:id="35"/>
     </w:p>
     <w:sectPr>
       <w:footerReference w:type="default" r:id="rId24"/>
@@ -17050,7 +17050,7 @@
 </file>
 
 <file path=customXml/itemProps1.xml><?xml version="1.0" encoding="utf-8"?>
-<ds:datastoreItem xmlns:ds="http://schemas.openxmlformats.org/officeDocument/2006/customXml" ds:itemID="{10B34F86-6265-471F-8839-B41AE7AE9401}">
+<ds:datastoreItem xmlns:ds="http://schemas.openxmlformats.org/officeDocument/2006/customXml" ds:itemID="{EA732010-55D7-4BE2-B851-8DA2AC854F70}">
   <ds:schemaRefs>
     <ds:schemaRef ds:uri="http://schemas.openxmlformats.org/officeDocument/2006/bibliography"/>
   </ds:schemaRefs>

</xml_diff>

<commit_message>
changed report, added museum type script
</commit_message>
<xml_diff>
--- a/docs/РПЗ/PZ (1).docx
+++ b/docs/РПЗ/PZ (1).docx
@@ -834,7 +834,7 @@
             <w:sz w:val="28"/>
             <w:szCs w:val="28"/>
           </w:rPr>
-          <w:t>8</w:t>
+          <w:t>9</w:t>
         </w:r>
         <w:r>
           <w:rPr>
@@ -952,7 +952,7 @@
             <w:sz w:val="28"/>
             <w:szCs w:val="28"/>
           </w:rPr>
-          <w:t>9</w:t>
+          <w:t>10</w:t>
         </w:r>
         <w:r>
           <w:rPr>
@@ -1069,7 +1069,7 @@
             <w:sz w:val="28"/>
             <w:szCs w:val="28"/>
           </w:rPr>
-          <w:t>9</w:t>
+          <w:t>10</w:t>
         </w:r>
         <w:r>
           <w:rPr>
@@ -1186,7 +1186,7 @@
             <w:sz w:val="28"/>
             <w:szCs w:val="28"/>
           </w:rPr>
-          <w:t>11</w:t>
+          <w:t>12</w:t>
         </w:r>
         <w:r>
           <w:rPr>
@@ -1345,7 +1345,7 @@
             <w:sz w:val="28"/>
             <w:szCs w:val="28"/>
           </w:rPr>
-          <w:t>13</w:t>
+          <w:t>14</w:t>
         </w:r>
         <w:r>
           <w:rPr>
@@ -1483,7 +1483,7 @@
             <w:sz w:val="28"/>
             <w:szCs w:val="28"/>
           </w:rPr>
-          <w:t>16</w:t>
+          <w:t>17</w:t>
         </w:r>
         <w:r>
           <w:rPr>
@@ -1621,7 +1621,7 @@
             <w:sz w:val="28"/>
             <w:szCs w:val="28"/>
           </w:rPr>
-          <w:t>18</w:t>
+          <w:t>19</w:t>
         </w:r>
         <w:r>
           <w:rPr>
@@ -1738,7 +1738,7 @@
             <w:sz w:val="28"/>
             <w:szCs w:val="28"/>
           </w:rPr>
-          <w:t>19</w:t>
+          <w:t>20</w:t>
         </w:r>
         <w:r>
           <w:rPr>
@@ -1855,7 +1855,7 @@
             <w:sz w:val="28"/>
             <w:szCs w:val="28"/>
           </w:rPr>
-          <w:t>20</w:t>
+          <w:t>21</w:t>
         </w:r>
         <w:r>
           <w:rPr>
@@ -1972,7 +1972,7 @@
             <w:sz w:val="28"/>
             <w:szCs w:val="28"/>
           </w:rPr>
-          <w:t>20</w:t>
+          <w:t>21</w:t>
         </w:r>
         <w:r>
           <w:rPr>
@@ -2089,7 +2089,7 @@
             <w:sz w:val="28"/>
             <w:szCs w:val="28"/>
           </w:rPr>
-          <w:t>22</w:t>
+          <w:t>23</w:t>
         </w:r>
         <w:r>
           <w:rPr>
@@ -2206,7 +2206,7 @@
             <w:sz w:val="28"/>
             <w:szCs w:val="28"/>
           </w:rPr>
-          <w:t>25</w:t>
+          <w:t>26</w:t>
         </w:r>
         <w:r>
           <w:rPr>
@@ -2302,7 +2302,7 @@
             <w:sz w:val="28"/>
             <w:szCs w:val="28"/>
           </w:rPr>
-          <w:t>26</w:t>
+          <w:t>27</w:t>
         </w:r>
         <w:r>
           <w:rPr>
@@ -2398,7 +2398,7 @@
             <w:sz w:val="28"/>
             <w:szCs w:val="28"/>
           </w:rPr>
-          <w:t>27</w:t>
+          <w:t>28</w:t>
         </w:r>
         <w:r>
           <w:rPr>
@@ -2508,7 +2508,7 @@
           <w:sz w:val="28"/>
           <w:szCs w:val="28"/>
         </w:rPr>
-        <w:t>В наше время информационные порталы пользуются большой популярностью во всех сферах жизни общества, которые подвергаются неминуемой автоматизации. Одной из таких сфер является музейный туризм, поскольку удобство покупки билетов в любой интересующий музей определяет потенциальное количество посетителей данного музея.</w:t>
+        <w:t>В наше время информационные порталы пользуются большой популярностью во всех сферах жизни общества, которые подвергаются автоматизации. Одной из таких сфер является музейный туризм, поскольку удобство покупки билетов в любой интересующий музей определяет потенциальное количество посетителей данного музея.</w:t>
       </w:r>
     </w:p>
     <w:p>
@@ -2560,7 +2560,7 @@
           <w:sz w:val="28"/>
           <w:szCs w:val="28"/>
         </w:rPr>
-        <w:t>му</w:t>
+        <w:t xml:space="preserve">го </w:t>
       </w:r>
       <w:r>
         <w:rPr>
@@ -2569,7 +2569,7 @@
           <w:sz w:val="28"/>
           <w:szCs w:val="28"/>
         </w:rPr>
-        <w:t xml:space="preserve"> пользователю</w:t>
+        <w:t>пользователю</w:t>
       </w:r>
       <w:r>
         <w:rPr>
@@ -2605,7 +2605,25 @@
           <w:sz w:val="28"/>
           <w:szCs w:val="28"/>
         </w:rPr>
-        <w:t xml:space="preserve"> поможет сэкономить уйму времени, и </w:t>
+        <w:t xml:space="preserve"> поможет сэкономить врем</w:t>
+      </w:r>
+      <w:r>
+        <w:rPr>
+          <w:rFonts w:ascii="Times New Roman" w:hAnsi="Times New Roman" w:cs="Times New Roman"/>
+          <w:color w:val="000000" w:themeColor="text1"/>
+          <w:sz w:val="28"/>
+          <w:szCs w:val="28"/>
+        </w:rPr>
+        <w:t>я посетителя</w:t>
+      </w:r>
+      <w:r>
+        <w:rPr>
+          <w:rFonts w:ascii="Times New Roman" w:hAnsi="Times New Roman" w:cs="Times New Roman"/>
+          <w:color w:val="000000" w:themeColor="text1"/>
+          <w:sz w:val="28"/>
+          <w:szCs w:val="28"/>
+        </w:rPr>
+        <w:t xml:space="preserve"> и </w:t>
       </w:r>
       <w:r>
         <w:rPr>
@@ -2755,15 +2773,39 @@
           <w:sz w:val="28"/>
           <w:szCs w:val="28"/>
         </w:rPr>
-        <w:t xml:space="preserve"> предназначен для того, чтобы более точно понимать</w:t>
-      </w:r>
-      <w:r>
-        <w:rPr>
-          <w:rFonts w:ascii="Times New Roman" w:hAnsi="Times New Roman" w:cs="Times New Roman"/>
-          <w:sz w:val="28"/>
-          <w:szCs w:val="28"/>
-        </w:rPr>
-        <w:t xml:space="preserve"> направленность решаемой задачи, а именно, разработки информационн</w:t>
+        <w:t xml:space="preserve"> предназначен для </w:t>
+      </w:r>
+      <w:r>
+        <w:rPr>
+          <w:rFonts w:ascii="Times New Roman" w:hAnsi="Times New Roman" w:cs="Times New Roman"/>
+          <w:sz w:val="28"/>
+          <w:szCs w:val="28"/>
+        </w:rPr>
+        <w:t xml:space="preserve">определения </w:t>
+      </w:r>
+      <w:r>
+        <w:rPr>
+          <w:rFonts w:ascii="Times New Roman" w:hAnsi="Times New Roman" w:cs="Times New Roman"/>
+          <w:sz w:val="28"/>
+          <w:szCs w:val="28"/>
+        </w:rPr>
+        <w:t>направленност</w:t>
+      </w:r>
+      <w:r>
+        <w:rPr>
+          <w:rFonts w:ascii="Times New Roman" w:hAnsi="Times New Roman" w:cs="Times New Roman"/>
+          <w:sz w:val="28"/>
+          <w:szCs w:val="28"/>
+        </w:rPr>
+        <w:t>и</w:t>
+      </w:r>
+      <w:r>
+        <w:rPr>
+          <w:rFonts w:ascii="Times New Roman" w:hAnsi="Times New Roman" w:cs="Times New Roman"/>
+          <w:sz w:val="28"/>
+          <w:szCs w:val="28"/>
+        </w:rPr>
+        <w:t xml:space="preserve"> решаемой задачи, а именно, разработки информационн</w:t>
       </w:r>
       <w:r>
         <w:rPr>
@@ -2827,7 +2869,23 @@
           <w:sz w:val="28"/>
           <w:szCs w:val="28"/>
         </w:rPr>
-        <w:t xml:space="preserve"> необходимо произвести описание предметной области, которое поможет сформировать более чёткое понимание разрабатываемо</w:t>
+        <w:t xml:space="preserve"> необходимо произвести описание предметной области, которое поможет сформировать понимание </w:t>
+      </w:r>
+      <w:r>
+        <w:rPr>
+          <w:rFonts w:ascii="Times New Roman" w:hAnsi="Times New Roman" w:cs="Times New Roman"/>
+          <w:sz w:val="28"/>
+          <w:szCs w:val="28"/>
+        </w:rPr>
+        <w:t xml:space="preserve">особенностей и структуры </w:t>
+      </w:r>
+      <w:r>
+        <w:rPr>
+          <w:rFonts w:ascii="Times New Roman" w:hAnsi="Times New Roman" w:cs="Times New Roman"/>
+          <w:sz w:val="28"/>
+          <w:szCs w:val="28"/>
+        </w:rPr>
+        <w:t>разрабатываемо</w:t>
       </w:r>
       <w:r>
         <w:rPr>
@@ -2911,7 +2969,65 @@
           <w:sz w:val="28"/>
           <w:szCs w:val="28"/>
         </w:rPr>
-        <w:t>Некоторые из музеев не имеют своих собственных сайтов. Та часть российских музеев, которые представлены на информационных порталах имеют свою специфику и свои хранилища данных. Поэтому основной задачей является создание единого государственного портала, объединяющего все российские музеи, в том числе и те, у которых нет никакого представительства в интернете. Основной задача данного портала – рассказать обо всех музея Российской Федерации, представить их выставки и постоянные экспозиции, рассказать о часах работы, что будет интересно для туристов и повысить посещаемость музеев.</w:t>
+        <w:t xml:space="preserve">Некоторые из музеев не имеют своих собственных сайтов. Та часть российских музеев, которые представлены на информационных порталах имеют свою специфику и свои хранилища данных. Поэтому основной задачей является создание единого государственного портала, объединяющего все российские музеи, в том </w:t>
+      </w:r>
+      <w:bookmarkStart w:id="3" w:name="_GoBack"/>
+      <w:bookmarkEnd w:id="3"/>
+      <w:r>
+        <w:rPr>
+          <w:rFonts w:ascii="Times New Roman" w:hAnsi="Times New Roman" w:cs="Times New Roman"/>
+          <w:sz w:val="28"/>
+          <w:szCs w:val="28"/>
+        </w:rPr>
+        <w:t>числе и те, у которых нет никакого представительства в интернете. Основн</w:t>
+      </w:r>
+      <w:r>
+        <w:rPr>
+          <w:rFonts w:ascii="Times New Roman" w:hAnsi="Times New Roman" w:cs="Times New Roman"/>
+          <w:sz w:val="28"/>
+          <w:szCs w:val="28"/>
+        </w:rPr>
+        <w:t>ая</w:t>
+      </w:r>
+      <w:r>
+        <w:rPr>
+          <w:rFonts w:ascii="Times New Roman" w:hAnsi="Times New Roman" w:cs="Times New Roman"/>
+          <w:sz w:val="28"/>
+          <w:szCs w:val="28"/>
+        </w:rPr>
+        <w:t xml:space="preserve"> задача данного портала – рассказать обо всех музея</w:t>
+      </w:r>
+      <w:r>
+        <w:rPr>
+          <w:rFonts w:ascii="Times New Roman" w:hAnsi="Times New Roman" w:cs="Times New Roman"/>
+          <w:sz w:val="28"/>
+          <w:szCs w:val="28"/>
+        </w:rPr>
+        <w:t>х</w:t>
+      </w:r>
+      <w:r>
+        <w:rPr>
+          <w:rFonts w:ascii="Times New Roman" w:hAnsi="Times New Roman" w:cs="Times New Roman"/>
+          <w:sz w:val="28"/>
+          <w:szCs w:val="28"/>
+        </w:rPr>
+        <w:t xml:space="preserve"> Российской Федерации, представить их выставки</w:t>
+      </w:r>
+      <w:r>
+        <w:rPr>
+          <w:rFonts w:ascii="Times New Roman" w:hAnsi="Times New Roman" w:cs="Times New Roman"/>
+          <w:sz w:val="28"/>
+          <w:szCs w:val="28"/>
+        </w:rPr>
+        <w:t xml:space="preserve"> (постоянные и временные экспозиции)</w:t>
+      </w:r>
+      <w:r>
+        <w:rPr>
+          <w:rFonts w:ascii="Times New Roman" w:hAnsi="Times New Roman" w:cs="Times New Roman"/>
+          <w:sz w:val="28"/>
+          <w:szCs w:val="28"/>
+        </w:rPr>
+        <w:t>, рассказать о часах работы, что будет интересно для туристов и повысить посещаемость музеев.</w:t>
       </w:r>
       <w:r>
         <w:rPr>
@@ -2969,12 +3085,12 @@
         <w:spacing w:before="180" w:after="180" w:line="240" w:lineRule="auto"/>
         <w:ind w:firstLine="851"/>
       </w:pPr>
-      <w:bookmarkStart w:id="3" w:name="_Toc101489843"/>
+      <w:bookmarkStart w:id="4" w:name="_Toc101489843"/>
       <w:r>
         <w:lastRenderedPageBreak/>
         <w:t>Существующие аналоги</w:t>
       </w:r>
-      <w:bookmarkEnd w:id="3"/>
+      <w:bookmarkEnd w:id="4"/>
     </w:p>
     <w:p>
       <w:pPr>
@@ -3070,7 +3186,115 @@
           <w:sz w:val="28"/>
           <w:szCs w:val="28"/>
         </w:rPr>
-        <w:t>. Данный проект должен иметь следующие преимущества перед существующими аналогами:</w:t>
+        <w:t xml:space="preserve">. </w:t>
+      </w:r>
+      <w:r>
+        <w:rPr>
+          <w:sz w:val="28"/>
+          <w:szCs w:val="28"/>
+        </w:rPr>
+        <w:t>Первый аналог предоставляет следующую функциональность: просмотр музеев по всей стране, представленных на портале,</w:t>
+      </w:r>
+      <w:r>
+        <w:rPr>
+          <w:sz w:val="28"/>
+          <w:szCs w:val="28"/>
+        </w:rPr>
+        <w:t xml:space="preserve"> просмотр их описания,</w:t>
+      </w:r>
+      <w:r>
+        <w:rPr>
+          <w:sz w:val="28"/>
+          <w:szCs w:val="28"/>
+        </w:rPr>
+        <w:t xml:space="preserve"> просмотр</w:t>
+      </w:r>
+      <w:r>
+        <w:rPr>
+          <w:sz w:val="28"/>
+          <w:szCs w:val="28"/>
+        </w:rPr>
+        <w:t xml:space="preserve"> той части</w:t>
+      </w:r>
+      <w:r>
+        <w:rPr>
+          <w:sz w:val="28"/>
+          <w:szCs w:val="28"/>
+        </w:rPr>
+        <w:t xml:space="preserve"> выставок</w:t>
+      </w:r>
+      <w:r>
+        <w:rPr>
+          <w:sz w:val="28"/>
+          <w:szCs w:val="28"/>
+        </w:rPr>
+        <w:t xml:space="preserve"> музея, которые можно посетить по «Пушкинской карте»</w:t>
+      </w:r>
+      <w:r>
+        <w:rPr>
+          <w:sz w:val="28"/>
+          <w:szCs w:val="28"/>
+        </w:rPr>
+        <w:t>. При желании купить билет – происходит перенаправление на сайт музея для покупки билета.</w:t>
+      </w:r>
+      <w:r>
+        <w:rPr>
+          <w:sz w:val="28"/>
+          <w:szCs w:val="28"/>
+        </w:rPr>
+        <w:t xml:space="preserve"> </w:t>
+      </w:r>
+      <w:r>
+        <w:rPr>
+          <w:sz w:val="28"/>
+          <w:szCs w:val="28"/>
+        </w:rPr>
+        <w:t>Второй аналог предлагает просмотр музеев и</w:t>
+      </w:r>
+      <w:r>
+        <w:rPr>
+          <w:sz w:val="28"/>
+          <w:szCs w:val="28"/>
+        </w:rPr>
+        <w:t xml:space="preserve"> кратких сведений о них, таких как название, адрес, история музея и т.д., помимо этого, на портале </w:t>
+      </w:r>
+      <w:r>
+        <w:rPr>
+          <w:sz w:val="28"/>
+          <w:szCs w:val="28"/>
+          <w:lang w:val="en-US"/>
+        </w:rPr>
+        <w:t>museum</w:t>
+      </w:r>
+      <w:r>
+        <w:rPr>
+          <w:sz w:val="28"/>
+          <w:szCs w:val="28"/>
+        </w:rPr>
+        <w:t>.</w:t>
+      </w:r>
+      <w:proofErr w:type="spellStart"/>
+      <w:r>
+        <w:rPr>
+          <w:sz w:val="28"/>
+          <w:szCs w:val="28"/>
+        </w:rPr>
+        <w:t>ru</w:t>
+      </w:r>
+      <w:proofErr w:type="spellEnd"/>
+      <w:r>
+        <w:rPr>
+          <w:sz w:val="28"/>
+          <w:szCs w:val="28"/>
+        </w:rPr>
+        <w:t xml:space="preserve"> можно посмотреть афишу музеев, представленных на портале. К основным минусам данного портала можно отнести устаревший интерфейс и невозможность покупки билета на портале. </w:t>
+      </w:r>
+      <w:r>
+        <w:rPr>
+          <w:sz w:val="28"/>
+          <w:szCs w:val="28"/>
+        </w:rPr>
+        <w:t>Данный проект должен иметь следующие преимущества перед существующими аналогами:</w:t>
       </w:r>
     </w:p>
     <w:p>
@@ -3091,7 +3315,21 @@
           <w:sz w:val="28"/>
           <w:szCs w:val="28"/>
         </w:rPr>
-        <w:t>Поиск информации о музеях не только в больших городах, но и в регионах.</w:t>
+        <w:t>Поиск актуальной информации о</w:t>
+      </w:r>
+      <w:r>
+        <w:rPr>
+          <w:sz w:val="28"/>
+          <w:szCs w:val="28"/>
+        </w:rPr>
+        <w:t xml:space="preserve"> всех</w:t>
+      </w:r>
+      <w:r>
+        <w:rPr>
+          <w:sz w:val="28"/>
+          <w:szCs w:val="28"/>
+        </w:rPr>
+        <w:t xml:space="preserve"> выставках и точном местоположении музеев.</w:t>
       </w:r>
     </w:p>
     <w:p>
@@ -3112,7 +3350,7 @@
           <w:sz w:val="28"/>
           <w:szCs w:val="28"/>
         </w:rPr>
-        <w:t>Поиск актуальной информации о выставках и точном местоположении музеев.</w:t>
+        <w:t>Возможность покупки билета в музей на портале.</w:t>
       </w:r>
     </w:p>
     <w:p>
@@ -3133,27 +3371,6 @@
           <w:sz w:val="28"/>
           <w:szCs w:val="28"/>
         </w:rPr>
-        <w:t>Возможность покупки билета в музей на портале.</w:t>
-      </w:r>
-    </w:p>
-    <w:p>
-      <w:pPr>
-        <w:pStyle w:val="af9"/>
-        <w:numPr>
-          <w:ilvl w:val="0"/>
-          <w:numId w:val="15"/>
-        </w:numPr>
-        <w:ind w:left="0" w:firstLine="851"/>
-        <w:rPr>
-          <w:sz w:val="28"/>
-          <w:szCs w:val="28"/>
-        </w:rPr>
-      </w:pPr>
-      <w:r>
-        <w:rPr>
-          <w:sz w:val="28"/>
-          <w:szCs w:val="28"/>
-        </w:rPr>
         <w:t>Удобный интерфейс и высокая скорость загрузки страниц портала.</w:t>
       </w:r>
     </w:p>
@@ -3163,7 +3380,7 @@
         <w:spacing w:before="180" w:after="180" w:line="240" w:lineRule="auto"/>
         <w:ind w:firstLine="851"/>
       </w:pPr>
-      <w:bookmarkStart w:id="4" w:name="_Toc101489844"/>
+      <w:bookmarkStart w:id="5" w:name="_Toc101489844"/>
       <w:r>
         <w:t xml:space="preserve">Описание </w:t>
       </w:r>
@@ -3179,7 +3396,7 @@
       <w:r>
         <w:t>ы</w:t>
       </w:r>
-      <w:bookmarkEnd w:id="4"/>
+      <w:bookmarkEnd w:id="5"/>
     </w:p>
     <w:p>
       <w:pPr>
@@ -3190,9 +3407,9 @@
           <w:szCs w:val="28"/>
         </w:rPr>
       </w:pPr>
-      <w:bookmarkStart w:id="5" w:name="_Toc421048960"/>
-      <w:bookmarkStart w:id="6" w:name="_Toc421049470"/>
-      <w:bookmarkStart w:id="7" w:name="_Toc422055738"/>
+      <w:bookmarkStart w:id="6" w:name="_Toc421048960"/>
+      <w:bookmarkStart w:id="7" w:name="_Toc421049470"/>
+      <w:bookmarkStart w:id="8" w:name="_Toc422055738"/>
       <w:r>
         <w:rPr>
           <w:sz w:val="28"/>
@@ -3246,7 +3463,71 @@
           <w:sz w:val="28"/>
           <w:szCs w:val="28"/>
         </w:rPr>
-        <w:t>Администратор ответственен за добавление музеев на портал. При добавлении нового музея, он должен указать всю информацию о добавляемой организации: название музея, его описание, адрес местонахождения, наименование юридического лица, ИНН, ОГРН, тип музея, электронную почту.</w:t>
+        <w:t>Администратор ответственен за добавление музеев на портал. При добавлении нового музея, он должен указать всю информацию о добавляемой организации: название музея, его описание, адрес местонахождения</w:t>
+      </w:r>
+      <w:r>
+        <w:rPr>
+          <w:sz w:val="28"/>
+          <w:szCs w:val="28"/>
+        </w:rPr>
+        <w:t xml:space="preserve"> (</w:t>
+      </w:r>
+      <w:r>
+        <w:rPr>
+          <w:sz w:val="28"/>
+          <w:szCs w:val="28"/>
+        </w:rPr>
+        <w:t>У</w:t>
+      </w:r>
+      <w:r>
+        <w:rPr>
+          <w:sz w:val="28"/>
+          <w:szCs w:val="28"/>
+        </w:rPr>
+        <w:t>казывается город, улица и дом. При наличии нескольких адресов у музея – указывается адрес его главного здания</w:t>
+      </w:r>
+      <w:r>
+        <w:rPr>
+          <w:sz w:val="28"/>
+          <w:szCs w:val="28"/>
+        </w:rPr>
+        <w:t xml:space="preserve"> или</w:t>
+      </w:r>
+      <w:r>
+        <w:rPr>
+          <w:sz w:val="28"/>
+          <w:szCs w:val="28"/>
+        </w:rPr>
+        <w:t xml:space="preserve"> главного входа</w:t>
+      </w:r>
+      <w:r>
+        <w:rPr>
+          <w:sz w:val="28"/>
+          <w:szCs w:val="28"/>
+        </w:rPr>
+        <w:t>)</w:t>
+      </w:r>
+      <w:r>
+        <w:rPr>
+          <w:sz w:val="28"/>
+          <w:szCs w:val="28"/>
+        </w:rPr>
+        <w:t>, наименование юридического лица, ИНН, ОГРН, тип музея, электронную почту.</w:t>
+      </w:r>
+      <w:r>
+        <w:rPr>
+          <w:sz w:val="28"/>
+          <w:szCs w:val="28"/>
+        </w:rPr>
+        <w:t xml:space="preserve"> В случае </w:t>
+      </w:r>
+      <w:r>
+        <w:rPr>
+          <w:sz w:val="28"/>
+          <w:szCs w:val="28"/>
+        </w:rPr>
+        <w:lastRenderedPageBreak/>
+        <w:t>существования музея-филиала, он добавляется на портал как отдельный музей.</w:t>
       </w:r>
     </w:p>
     <w:p>
@@ -3294,14 +3575,112 @@
           <w:sz w:val="28"/>
           <w:szCs w:val="28"/>
         </w:rPr>
-        <w:t xml:space="preserve"> краткое описание выставки, информацию о билетах, </w:t>
-      </w:r>
-      <w:r>
-        <w:rPr>
-          <w:sz w:val="28"/>
-          <w:szCs w:val="28"/>
-        </w:rPr>
-        <w:t>даты проведения (в случае временной выставки)</w:t>
+        <w:t xml:space="preserve"> краткое описание выставки, информацию о билетах</w:t>
+      </w:r>
+      <w:r>
+        <w:rPr>
+          <w:sz w:val="28"/>
+          <w:szCs w:val="28"/>
+        </w:rPr>
+        <w:t xml:space="preserve"> и</w:t>
+      </w:r>
+      <w:r>
+        <w:rPr>
+          <w:sz w:val="28"/>
+          <w:szCs w:val="28"/>
+        </w:rPr>
+        <w:t xml:space="preserve"> </w:t>
+      </w:r>
+      <w:r>
+        <w:rPr>
+          <w:sz w:val="28"/>
+          <w:szCs w:val="28"/>
+        </w:rPr>
+        <w:t>даты проведения</w:t>
+      </w:r>
+      <w:r>
+        <w:rPr>
+          <w:sz w:val="28"/>
+          <w:szCs w:val="28"/>
+        </w:rPr>
+        <w:t xml:space="preserve">, </w:t>
+      </w:r>
+      <w:r>
+        <w:rPr>
+          <w:sz w:val="28"/>
+          <w:szCs w:val="28"/>
+        </w:rPr>
+        <w:t xml:space="preserve">в случае временной </w:t>
+      </w:r>
+      <w:r>
+        <w:rPr>
+          <w:sz w:val="28"/>
+          <w:szCs w:val="28"/>
+        </w:rPr>
+        <w:t>экспозиции</w:t>
+      </w:r>
+      <w:r>
+        <w:rPr>
+          <w:sz w:val="28"/>
+          <w:szCs w:val="28"/>
+        </w:rPr>
+        <w:t>.</w:t>
+      </w:r>
+      <w:r>
+        <w:rPr>
+          <w:sz w:val="28"/>
+          <w:szCs w:val="28"/>
+        </w:rPr>
+        <w:t xml:space="preserve"> </w:t>
+      </w:r>
+      <w:r>
+        <w:rPr>
+          <w:sz w:val="28"/>
+          <w:szCs w:val="28"/>
+        </w:rPr>
+        <w:t>К временным экспозициям относятся выставки</w:t>
+      </w:r>
+      <w:r>
+        <w:rPr>
+          <w:sz w:val="28"/>
+          <w:szCs w:val="28"/>
+        </w:rPr>
+        <w:t xml:space="preserve"> и мероприятия</w:t>
+      </w:r>
+      <w:r>
+        <w:rPr>
+          <w:sz w:val="28"/>
+          <w:szCs w:val="28"/>
+        </w:rPr>
+        <w:t>, представленные в музее в рамках определенного срока. Постоянные экспозиции – это выставки, проводимые</w:t>
+      </w:r>
+      <w:r>
+        <w:rPr>
+          <w:sz w:val="28"/>
+          <w:szCs w:val="28"/>
+        </w:rPr>
+        <w:t>, как правило,</w:t>
+      </w:r>
+      <w:r>
+        <w:rPr>
+          <w:sz w:val="28"/>
+          <w:szCs w:val="28"/>
+        </w:rPr>
+        <w:t xml:space="preserve"> длительный период времени в течение</w:t>
+      </w:r>
+      <w:r>
+        <w:rPr>
+          <w:sz w:val="28"/>
+          <w:szCs w:val="28"/>
+        </w:rPr>
+        <w:t xml:space="preserve"> 5 – 10 лет</w:t>
+      </w:r>
+      <w:r>
+        <w:rPr>
+          <w:sz w:val="28"/>
+          <w:szCs w:val="28"/>
+        </w:rPr>
+        <w:t>, поэтому даты проведения постоянных экспозиций не указываются</w:t>
       </w:r>
       <w:r>
         <w:rPr>
@@ -3325,19 +3704,11 @@
           <w:sz w:val="28"/>
           <w:szCs w:val="28"/>
         </w:rPr>
-        <w:t xml:space="preserve">На основе этой информации клиенты, посещающие портал, производят поиск подходящих музеев, узнают их особенности, а также имеют </w:t>
-      </w:r>
-      <w:r>
-        <w:rPr>
-          <w:sz w:val="28"/>
-          <w:szCs w:val="28"/>
-        </w:rPr>
-        <w:lastRenderedPageBreak/>
-        <w:t>возможность приобрести билеты на представленные на портале выставки.</w:t>
-      </w:r>
-      <w:bookmarkEnd w:id="5"/>
+        <w:t>На основе этой информации клиенты, посещающие портал, производят поиск подходящих музеев, узнают их особенности, а также имеют возможность приобрести билеты на представленные на портале выставки.</w:t>
+      </w:r>
       <w:bookmarkEnd w:id="6"/>
       <w:bookmarkEnd w:id="7"/>
+      <w:bookmarkEnd w:id="8"/>
     </w:p>
     <w:p>
       <w:pPr>
@@ -3435,11 +3806,11 @@
         <w:spacing w:before="180" w:after="180" w:line="240" w:lineRule="auto"/>
         <w:ind w:firstLine="851"/>
       </w:pPr>
-      <w:bookmarkStart w:id="8" w:name="_Toc101489845"/>
+      <w:bookmarkStart w:id="9" w:name="_Toc101489845"/>
       <w:r>
         <w:t>Требования к разрабатываемой системе</w:t>
       </w:r>
-      <w:bookmarkEnd w:id="8"/>
+      <w:bookmarkEnd w:id="9"/>
     </w:p>
     <w:p>
       <w:pPr>
@@ -3456,12 +3827,12 @@
           <w:szCs w:val="28"/>
         </w:rPr>
       </w:pPr>
-      <w:bookmarkStart w:id="9" w:name="_Toc232259698"/>
-      <w:bookmarkStart w:id="10" w:name="_Toc421048965"/>
-      <w:bookmarkStart w:id="11" w:name="_Toc421049475"/>
-      <w:bookmarkStart w:id="12" w:name="_Toc422055742"/>
-      <w:bookmarkStart w:id="13" w:name="_Toc422065441"/>
-      <w:bookmarkStart w:id="14" w:name="_Toc306390564"/>
+      <w:bookmarkStart w:id="10" w:name="_Toc232259698"/>
+      <w:bookmarkStart w:id="11" w:name="_Toc421048965"/>
+      <w:bookmarkStart w:id="12" w:name="_Toc421049475"/>
+      <w:bookmarkStart w:id="13" w:name="_Toc422055742"/>
+      <w:bookmarkStart w:id="14" w:name="_Toc422065441"/>
+      <w:bookmarkStart w:id="15" w:name="_Toc306390564"/>
       <w:r>
         <w:rPr>
           <w:color w:val="000000"/>
@@ -3569,7 +3940,75 @@
           <w:sz w:val="28"/>
           <w:szCs w:val="28"/>
         </w:rPr>
-        <w:t>Каждый музей, представленный на портале, должен быть классифицирован по типу его деятельности. Система должна обеспечивать музею выбор категории из представленного ниже списка:</w:t>
+        <w:t>Каждый музей, представленный на портале, должен быть классифицирован по типу его деятельности</w:t>
+      </w:r>
+      <w:r>
+        <w:rPr>
+          <w:color w:val="000000"/>
+          <w:sz w:val="28"/>
+          <w:szCs w:val="28"/>
+        </w:rPr>
+        <w:t>.</w:t>
+      </w:r>
+      <w:r>
+        <w:rPr>
+          <w:color w:val="000000"/>
+          <w:sz w:val="28"/>
+          <w:szCs w:val="28"/>
+        </w:rPr>
+        <w:t xml:space="preserve"> Представленные ниже типы основаны на классификации музеев по профилю в </w:t>
+      </w:r>
+      <w:r>
+        <w:rPr>
+          <w:color w:val="000000"/>
+          <w:sz w:val="28"/>
+          <w:szCs w:val="28"/>
+        </w:rPr>
+        <w:t>работе Российского института культурологии «Российская музейная энциклопедия»</w:t>
+      </w:r>
+      <w:r>
+        <w:rPr>
+          <w:color w:val="000000"/>
+          <w:sz w:val="28"/>
+          <w:szCs w:val="28"/>
+        </w:rPr>
+        <w:t xml:space="preserve">. </w:t>
+      </w:r>
+      <w:r>
+        <w:rPr>
+          <w:color w:val="000000"/>
+          <w:sz w:val="28"/>
+          <w:szCs w:val="28"/>
+          <w:shd w:val="clear" w:color="auto" w:fill="FFFFFF"/>
+        </w:rPr>
+        <w:lastRenderedPageBreak/>
+        <w:t>Классификация по профилю отражает связь музеев с определенной отраслью научного знания, производственной деятельности, видом искусства. Профиль музея определяет состав коллекций, тематику экспозиций, содержание научных исследований и оказывает влияние на все направления музейной деятельности</w:t>
+      </w:r>
+      <w:r>
+        <w:rPr>
+          <w:color w:val="000000"/>
+          <w:sz w:val="28"/>
+          <w:szCs w:val="28"/>
+          <w:shd w:val="clear" w:color="auto" w:fill="FFFFFF"/>
+        </w:rPr>
+        <w:t xml:space="preserve"> [1]</w:t>
+      </w:r>
+      <w:r>
+        <w:rPr>
+          <w:color w:val="000000"/>
+          <w:sz w:val="28"/>
+          <w:szCs w:val="28"/>
+          <w:shd w:val="clear" w:color="auto" w:fill="FFFFFF"/>
+        </w:rPr>
+        <w:t xml:space="preserve">. </w:t>
+      </w:r>
+      <w:r>
+        <w:rPr>
+          <w:color w:val="000000"/>
+          <w:sz w:val="28"/>
+          <w:szCs w:val="28"/>
+        </w:rPr>
+        <w:t>Система должна обеспечивать музею выбор категории из представленного ниже списка:</w:t>
       </w:r>
     </w:p>
     <w:p>
@@ -3580,27 +4019,90 @@
           <w:numId w:val="18"/>
         </w:numPr>
         <w:spacing w:line="360" w:lineRule="auto"/>
-        <w:ind w:left="567" w:firstLine="851"/>
-        <w:rPr>
-          <w:color w:val="000000"/>
-          <w:sz w:val="28"/>
-          <w:szCs w:val="28"/>
-        </w:rPr>
-      </w:pPr>
-      <w:r>
-        <w:rPr>
-          <w:color w:val="000000"/>
-          <w:sz w:val="28"/>
-          <w:szCs w:val="28"/>
-        </w:rPr>
-        <w:t>архитектурно-ансамблевый</w:t>
-      </w:r>
-      <w:r>
-        <w:rPr>
-          <w:color w:val="000000"/>
-          <w:sz w:val="28"/>
-          <w:szCs w:val="28"/>
-          <w:lang w:val="en-US"/>
+        <w:ind w:left="0" w:firstLine="851"/>
+        <w:rPr>
+          <w:color w:val="000000"/>
+          <w:sz w:val="28"/>
+          <w:szCs w:val="28"/>
+        </w:rPr>
+      </w:pPr>
+      <w:r>
+        <w:rPr>
+          <w:color w:val="000000"/>
+          <w:sz w:val="28"/>
+          <w:szCs w:val="28"/>
+        </w:rPr>
+        <w:t>художественны</w:t>
+      </w:r>
+      <w:r>
+        <w:rPr>
+          <w:color w:val="000000"/>
+          <w:sz w:val="28"/>
+          <w:szCs w:val="28"/>
+        </w:rPr>
+        <w:t>е</w:t>
+      </w:r>
+      <w:r>
+        <w:rPr>
+          <w:color w:val="000000"/>
+          <w:sz w:val="28"/>
+          <w:szCs w:val="28"/>
+        </w:rPr>
+        <w:t xml:space="preserve"> музе</w:t>
+      </w:r>
+      <w:r>
+        <w:rPr>
+          <w:color w:val="000000"/>
+          <w:sz w:val="28"/>
+          <w:szCs w:val="28"/>
+        </w:rPr>
+        <w:t>и</w:t>
+      </w:r>
+      <w:r>
+        <w:rPr>
+          <w:color w:val="000000"/>
+          <w:sz w:val="28"/>
+          <w:szCs w:val="28"/>
+        </w:rPr>
+        <w:t xml:space="preserve"> (</w:t>
+      </w:r>
+      <w:r>
+        <w:rPr>
+          <w:color w:val="000000"/>
+          <w:sz w:val="28"/>
+          <w:szCs w:val="28"/>
+        </w:rPr>
+        <w:t>к ним относ</w:t>
+      </w:r>
+      <w:r>
+        <w:rPr>
+          <w:color w:val="000000"/>
+          <w:sz w:val="28"/>
+          <w:szCs w:val="28"/>
+        </w:rPr>
+        <w:t>я</w:t>
+      </w:r>
+      <w:r>
+        <w:rPr>
+          <w:color w:val="000000"/>
+          <w:sz w:val="28"/>
+          <w:szCs w:val="28"/>
+        </w:rPr>
+        <w:t>тся музеи: изобразительных искусств, декоративно-прикладного искусства, народно-художественного творчества, дворцово-декоративного и паркового искусства, художественные персональные, художественные монографические</w:t>
+      </w:r>
+      <w:r>
+        <w:rPr>
+          <w:color w:val="000000"/>
+          <w:sz w:val="28"/>
+          <w:szCs w:val="28"/>
+        </w:rPr>
+        <w:t>)</w:t>
+      </w:r>
+      <w:r>
+        <w:rPr>
+          <w:color w:val="000000"/>
+          <w:sz w:val="28"/>
+          <w:szCs w:val="28"/>
         </w:rPr>
         <w:t>;</w:t>
       </w:r>
@@ -3613,27 +4115,82 @@
           <w:numId w:val="18"/>
         </w:numPr>
         <w:spacing w:line="360" w:lineRule="auto"/>
-        <w:ind w:left="567" w:firstLine="851"/>
-        <w:rPr>
-          <w:color w:val="000000"/>
-          <w:sz w:val="28"/>
-          <w:szCs w:val="28"/>
-        </w:rPr>
-      </w:pPr>
-      <w:r>
-        <w:rPr>
-          <w:color w:val="000000"/>
-          <w:sz w:val="28"/>
-          <w:szCs w:val="28"/>
-        </w:rPr>
-        <w:t>естественнонаучный</w:t>
-      </w:r>
-      <w:r>
-        <w:rPr>
-          <w:color w:val="000000"/>
-          <w:sz w:val="28"/>
-          <w:szCs w:val="28"/>
-          <w:lang w:val="en-US"/>
+        <w:ind w:left="0" w:firstLine="851"/>
+        <w:rPr>
+          <w:color w:val="000000"/>
+          <w:sz w:val="28"/>
+          <w:szCs w:val="28"/>
+        </w:rPr>
+      </w:pPr>
+      <w:r>
+        <w:rPr>
+          <w:color w:val="000000"/>
+          <w:sz w:val="28"/>
+          <w:szCs w:val="28"/>
+        </w:rPr>
+        <w:t>исторически</w:t>
+      </w:r>
+      <w:r>
+        <w:rPr>
+          <w:color w:val="000000"/>
+          <w:sz w:val="28"/>
+          <w:szCs w:val="28"/>
+        </w:rPr>
+        <w:t>е</w:t>
+      </w:r>
+      <w:r>
+        <w:rPr>
+          <w:color w:val="000000"/>
+          <w:sz w:val="28"/>
+          <w:szCs w:val="28"/>
+        </w:rPr>
+        <w:t xml:space="preserve"> музе</w:t>
+      </w:r>
+      <w:r>
+        <w:rPr>
+          <w:color w:val="000000"/>
+          <w:sz w:val="28"/>
+          <w:szCs w:val="28"/>
+        </w:rPr>
+        <w:t>и</w:t>
+      </w:r>
+      <w:r>
+        <w:rPr>
+          <w:color w:val="000000"/>
+          <w:sz w:val="28"/>
+          <w:szCs w:val="28"/>
+        </w:rPr>
+        <w:t xml:space="preserve"> </w:t>
+      </w:r>
+      <w:r>
+        <w:rPr>
+          <w:color w:val="000000"/>
+          <w:sz w:val="28"/>
+          <w:szCs w:val="28"/>
+        </w:rPr>
+        <w:t>(</w:t>
+      </w:r>
+      <w:r>
+        <w:rPr>
+          <w:color w:val="000000"/>
+          <w:sz w:val="28"/>
+          <w:szCs w:val="28"/>
+        </w:rPr>
+        <w:t>к ним относятся музеи общеисторические, военно-исторические, археологические, истории религии, исторические персональные, исторические монографические, истории отдельных предприятий и учреждений</w:t>
+      </w:r>
+      <w:r>
+        <w:rPr>
+          <w:color w:val="000000"/>
+          <w:sz w:val="28"/>
+          <w:szCs w:val="28"/>
+        </w:rPr>
+        <w:t>)</w:t>
+      </w:r>
+      <w:r>
+        <w:rPr>
+          <w:color w:val="000000"/>
+          <w:sz w:val="28"/>
+          <w:szCs w:val="28"/>
         </w:rPr>
         <w:t>;</w:t>
       </w:r>
@@ -3646,27 +4203,66 @@
           <w:numId w:val="18"/>
         </w:numPr>
         <w:spacing w:line="360" w:lineRule="auto"/>
-        <w:ind w:left="567" w:firstLine="851"/>
-        <w:rPr>
-          <w:color w:val="000000"/>
-          <w:sz w:val="28"/>
-          <w:szCs w:val="28"/>
-        </w:rPr>
-      </w:pPr>
-      <w:r>
-        <w:rPr>
-          <w:color w:val="000000"/>
-          <w:sz w:val="28"/>
-          <w:szCs w:val="28"/>
-        </w:rPr>
-        <w:t>краеведческий</w:t>
-      </w:r>
-      <w:r>
-        <w:rPr>
-          <w:color w:val="000000"/>
-          <w:sz w:val="28"/>
-          <w:szCs w:val="28"/>
-          <w:lang w:val="en-US"/>
+        <w:ind w:left="0" w:firstLine="851"/>
+        <w:rPr>
+          <w:color w:val="000000"/>
+          <w:sz w:val="28"/>
+          <w:szCs w:val="28"/>
+        </w:rPr>
+      </w:pPr>
+      <w:r>
+        <w:rPr>
+          <w:color w:val="000000"/>
+          <w:sz w:val="28"/>
+          <w:szCs w:val="28"/>
+        </w:rPr>
+        <w:t>литературны</w:t>
+      </w:r>
+      <w:r>
+        <w:rPr>
+          <w:color w:val="000000"/>
+          <w:sz w:val="28"/>
+          <w:szCs w:val="28"/>
+        </w:rPr>
+        <w:t>е</w:t>
+      </w:r>
+      <w:r>
+        <w:rPr>
+          <w:color w:val="000000"/>
+          <w:sz w:val="28"/>
+          <w:szCs w:val="28"/>
+        </w:rPr>
+        <w:t xml:space="preserve"> музе</w:t>
+      </w:r>
+      <w:r>
+        <w:rPr>
+          <w:color w:val="000000"/>
+          <w:sz w:val="28"/>
+          <w:szCs w:val="28"/>
+        </w:rPr>
+        <w:t>и (</w:t>
+      </w:r>
+      <w:r>
+        <w:rPr>
+          <w:color w:val="000000"/>
+          <w:sz w:val="28"/>
+          <w:szCs w:val="28"/>
+        </w:rPr>
+        <w:t>к ним относятся музеи литературные (широкого профиля), истории книги и книгопечатания, литературные персональные, литературные монографические</w:t>
+      </w:r>
+      <w:r>
+        <w:rPr>
+          <w:color w:val="000000"/>
+          <w:sz w:val="28"/>
+          <w:szCs w:val="28"/>
+        </w:rPr>
+        <w:t>)</w:t>
+      </w:r>
+      <w:r>
+        <w:rPr>
+          <w:color w:val="000000"/>
+          <w:sz w:val="28"/>
+          <w:szCs w:val="28"/>
         </w:rPr>
         <w:t>;</w:t>
       </w:r>
@@ -3679,27 +4275,66 @@
           <w:numId w:val="18"/>
         </w:numPr>
         <w:spacing w:line="360" w:lineRule="auto"/>
-        <w:ind w:left="567" w:firstLine="851"/>
-        <w:rPr>
-          <w:color w:val="000000"/>
-          <w:sz w:val="28"/>
-          <w:szCs w:val="28"/>
-        </w:rPr>
-      </w:pPr>
-      <w:r>
-        <w:rPr>
-          <w:color w:val="000000"/>
-          <w:sz w:val="28"/>
-          <w:szCs w:val="28"/>
-        </w:rPr>
-        <w:t>исторический</w:t>
-      </w:r>
-      <w:r>
-        <w:rPr>
-          <w:color w:val="000000"/>
-          <w:sz w:val="28"/>
-          <w:szCs w:val="28"/>
-          <w:lang w:val="en-US"/>
+        <w:ind w:left="0" w:firstLine="851"/>
+        <w:rPr>
+          <w:color w:val="000000"/>
+          <w:sz w:val="28"/>
+          <w:szCs w:val="28"/>
+        </w:rPr>
+      </w:pPr>
+      <w:r>
+        <w:rPr>
+          <w:color w:val="000000"/>
+          <w:sz w:val="28"/>
+          <w:szCs w:val="28"/>
+        </w:rPr>
+        <w:t>искусствоведчески</w:t>
+      </w:r>
+      <w:r>
+        <w:rPr>
+          <w:color w:val="000000"/>
+          <w:sz w:val="28"/>
+          <w:szCs w:val="28"/>
+        </w:rPr>
+        <w:t xml:space="preserve">е </w:t>
+      </w:r>
+      <w:r>
+        <w:rPr>
+          <w:color w:val="000000"/>
+          <w:sz w:val="28"/>
+          <w:szCs w:val="28"/>
+        </w:rPr>
+        <w:t>музе</w:t>
+      </w:r>
+      <w:r>
+        <w:rPr>
+          <w:color w:val="000000"/>
+          <w:sz w:val="28"/>
+          <w:szCs w:val="28"/>
+        </w:rPr>
+        <w:t>и (</w:t>
+      </w:r>
+      <w:r>
+        <w:rPr>
+          <w:color w:val="000000"/>
+          <w:sz w:val="28"/>
+          <w:szCs w:val="28"/>
+        </w:rPr>
+        <w:t>к ним относятся музеи театрального искусства, музыкального искусства и музыкальных инструментов, фото- и киноискусства, искусствоведческие персональные, искусствоведческие монографические</w:t>
+      </w:r>
+      <w:r>
+        <w:rPr>
+          <w:color w:val="000000"/>
+          <w:sz w:val="28"/>
+          <w:szCs w:val="28"/>
+        </w:rPr>
+        <w:t>)</w:t>
+      </w:r>
+      <w:r>
+        <w:rPr>
+          <w:color w:val="000000"/>
+          <w:sz w:val="28"/>
+          <w:szCs w:val="28"/>
         </w:rPr>
         <w:t>;</w:t>
       </w:r>
@@ -3712,27 +4347,66 @@
           <w:numId w:val="18"/>
         </w:numPr>
         <w:spacing w:line="360" w:lineRule="auto"/>
-        <w:ind w:left="567" w:firstLine="851"/>
-        <w:rPr>
-          <w:color w:val="000000"/>
-          <w:sz w:val="28"/>
-          <w:szCs w:val="28"/>
-        </w:rPr>
-      </w:pPr>
-      <w:r>
-        <w:rPr>
-          <w:color w:val="000000"/>
-          <w:sz w:val="28"/>
-          <w:szCs w:val="28"/>
-        </w:rPr>
-        <w:t>художественный</w:t>
-      </w:r>
-      <w:r>
-        <w:rPr>
-          <w:color w:val="000000"/>
-          <w:sz w:val="28"/>
-          <w:szCs w:val="28"/>
-          <w:lang w:val="en-US"/>
+        <w:ind w:left="0" w:firstLine="851"/>
+        <w:rPr>
+          <w:color w:val="000000"/>
+          <w:sz w:val="28"/>
+          <w:szCs w:val="28"/>
+        </w:rPr>
+      </w:pPr>
+      <w:r>
+        <w:rPr>
+          <w:color w:val="000000"/>
+          <w:sz w:val="28"/>
+          <w:szCs w:val="28"/>
+        </w:rPr>
+        <w:t>архитектурны</w:t>
+      </w:r>
+      <w:r>
+        <w:rPr>
+          <w:color w:val="000000"/>
+          <w:sz w:val="28"/>
+          <w:szCs w:val="28"/>
+        </w:rPr>
+        <w:t>е</w:t>
+      </w:r>
+      <w:r>
+        <w:rPr>
+          <w:color w:val="000000"/>
+          <w:sz w:val="28"/>
+          <w:szCs w:val="28"/>
+        </w:rPr>
+        <w:t xml:space="preserve"> музе</w:t>
+      </w:r>
+      <w:r>
+        <w:rPr>
+          <w:color w:val="000000"/>
+          <w:sz w:val="28"/>
+          <w:szCs w:val="28"/>
+        </w:rPr>
+        <w:t>и (</w:t>
+      </w:r>
+      <w:r>
+        <w:rPr>
+          <w:color w:val="000000"/>
+          <w:sz w:val="28"/>
+          <w:szCs w:val="28"/>
+        </w:rPr>
+        <w:t>к ним относятся музеи архитектурные (широкого профиля), музеефицированные памятники архитектуры, народного зодчества, архитектурные персональные</w:t>
+      </w:r>
+      <w:r>
+        <w:rPr>
+          <w:color w:val="000000"/>
+          <w:sz w:val="28"/>
+          <w:szCs w:val="28"/>
+        </w:rPr>
+        <w:t>)</w:t>
+      </w:r>
+      <w:r>
+        <w:rPr>
+          <w:color w:val="000000"/>
+          <w:sz w:val="28"/>
+          <w:szCs w:val="28"/>
         </w:rPr>
         <w:t>;</w:t>
       </w:r>
@@ -3745,20 +4419,68 @@
           <w:numId w:val="18"/>
         </w:numPr>
         <w:spacing w:line="360" w:lineRule="auto"/>
-        <w:ind w:left="567" w:firstLine="851"/>
-        <w:rPr>
-          <w:color w:val="000000"/>
-          <w:sz w:val="28"/>
-          <w:szCs w:val="28"/>
-        </w:rPr>
-      </w:pPr>
-      <w:r>
-        <w:rPr>
-          <w:color w:val="000000"/>
-          <w:sz w:val="28"/>
-          <w:szCs w:val="28"/>
-        </w:rPr>
-        <w:t>научно-технический;</w:t>
+        <w:ind w:left="0" w:firstLine="851"/>
+        <w:rPr>
+          <w:color w:val="000000"/>
+          <w:sz w:val="28"/>
+          <w:szCs w:val="28"/>
+        </w:rPr>
+      </w:pPr>
+      <w:r>
+        <w:rPr>
+          <w:color w:val="000000"/>
+          <w:sz w:val="28"/>
+          <w:szCs w:val="28"/>
+        </w:rPr>
+        <w:t>естественно-научны</w:t>
+      </w:r>
+      <w:r>
+        <w:rPr>
+          <w:color w:val="000000"/>
+          <w:sz w:val="28"/>
+          <w:szCs w:val="28"/>
+        </w:rPr>
+        <w:t>е</w:t>
+      </w:r>
+      <w:r>
+        <w:rPr>
+          <w:color w:val="000000"/>
+          <w:sz w:val="28"/>
+          <w:szCs w:val="28"/>
+        </w:rPr>
+        <w:t xml:space="preserve"> муз</w:t>
+      </w:r>
+      <w:r>
+        <w:rPr>
+          <w:color w:val="000000"/>
+          <w:sz w:val="28"/>
+          <w:szCs w:val="28"/>
+        </w:rPr>
+        <w:t>еи (</w:t>
+      </w:r>
+      <w:r>
+        <w:rPr>
+          <w:color w:val="000000"/>
+          <w:sz w:val="28"/>
+          <w:szCs w:val="28"/>
+        </w:rPr>
+        <w:t>к ним относятся музеи географические, биологические (широкого профиля), зоологические (в т.ч. зоопарки), ботанические (в т.ч. ботанические сады), геологические</w:t>
+      </w:r>
+      <w:r>
+        <w:rPr>
+          <w:color w:val="000000"/>
+          <w:sz w:val="28"/>
+          <w:szCs w:val="28"/>
+        </w:rPr>
+        <w:t>)</w:t>
+      </w:r>
+      <w:r>
+        <w:rPr>
+          <w:color w:val="000000"/>
+          <w:sz w:val="28"/>
+          <w:szCs w:val="28"/>
+        </w:rPr>
+        <w:t>;</w:t>
       </w:r>
     </w:p>
     <w:p>
@@ -3769,27 +4491,66 @@
           <w:numId w:val="18"/>
         </w:numPr>
         <w:spacing w:line="360" w:lineRule="auto"/>
-        <w:ind w:left="567" w:firstLine="851"/>
-        <w:rPr>
-          <w:color w:val="000000"/>
-          <w:sz w:val="28"/>
-          <w:szCs w:val="28"/>
-        </w:rPr>
-      </w:pPr>
-      <w:r>
-        <w:rPr>
-          <w:color w:val="000000"/>
-          <w:sz w:val="28"/>
-          <w:szCs w:val="28"/>
-        </w:rPr>
-        <w:t>литературный</w:t>
-      </w:r>
-      <w:r>
-        <w:rPr>
-          <w:color w:val="000000"/>
-          <w:sz w:val="28"/>
-          <w:szCs w:val="28"/>
-          <w:lang w:val="en-US"/>
+        <w:ind w:left="0" w:firstLine="851"/>
+        <w:rPr>
+          <w:color w:val="000000"/>
+          <w:sz w:val="28"/>
+          <w:szCs w:val="28"/>
+        </w:rPr>
+      </w:pPr>
+      <w:r>
+        <w:rPr>
+          <w:color w:val="000000"/>
+          <w:sz w:val="28"/>
+          <w:szCs w:val="28"/>
+        </w:rPr>
+        <w:t>технически</w:t>
+      </w:r>
+      <w:r>
+        <w:rPr>
+          <w:color w:val="000000"/>
+          <w:sz w:val="28"/>
+          <w:szCs w:val="28"/>
+        </w:rPr>
+        <w:t>е</w:t>
+      </w:r>
+      <w:r>
+        <w:rPr>
+          <w:color w:val="000000"/>
+          <w:sz w:val="28"/>
+          <w:szCs w:val="28"/>
+        </w:rPr>
+        <w:t xml:space="preserve"> музе</w:t>
+      </w:r>
+      <w:r>
+        <w:rPr>
+          <w:color w:val="000000"/>
+          <w:sz w:val="28"/>
+          <w:szCs w:val="28"/>
+        </w:rPr>
+        <w:t>и (</w:t>
+      </w:r>
+      <w:r>
+        <w:rPr>
+          <w:color w:val="000000"/>
+          <w:sz w:val="28"/>
+          <w:szCs w:val="28"/>
+        </w:rPr>
+        <w:t>к ним относятся музеи политехнические (широкого профиля), по отраслям техники (авиации, связи, транспорта, и т.д.), технические персональные, технические монографические</w:t>
+      </w:r>
+      <w:r>
+        <w:rPr>
+          <w:color w:val="000000"/>
+          <w:sz w:val="28"/>
+          <w:szCs w:val="28"/>
+        </w:rPr>
+        <w:t>)</w:t>
+      </w:r>
+      <w:r>
+        <w:rPr>
+          <w:color w:val="000000"/>
+          <w:sz w:val="28"/>
+          <w:szCs w:val="28"/>
         </w:rPr>
         <w:t>;</w:t>
       </w:r>
@@ -3802,27 +4563,51 @@
           <w:numId w:val="18"/>
         </w:numPr>
         <w:spacing w:line="360" w:lineRule="auto"/>
-        <w:ind w:left="567" w:firstLine="851"/>
-        <w:rPr>
-          <w:color w:val="000000"/>
-          <w:sz w:val="28"/>
-          <w:szCs w:val="28"/>
-        </w:rPr>
-      </w:pPr>
-      <w:r>
-        <w:rPr>
-          <w:color w:val="000000"/>
-          <w:sz w:val="28"/>
-          <w:szCs w:val="28"/>
-        </w:rPr>
-        <w:t>театральный</w:t>
-      </w:r>
-      <w:r>
-        <w:rPr>
-          <w:color w:val="000000"/>
-          <w:sz w:val="28"/>
-          <w:szCs w:val="28"/>
-          <w:lang w:val="en-US"/>
+        <w:ind w:left="0" w:firstLine="851"/>
+        <w:rPr>
+          <w:color w:val="000000"/>
+          <w:sz w:val="28"/>
+          <w:szCs w:val="28"/>
+        </w:rPr>
+      </w:pPr>
+      <w:r>
+        <w:rPr>
+          <w:color w:val="000000"/>
+          <w:sz w:val="28"/>
+          <w:szCs w:val="28"/>
+        </w:rPr>
+        <w:lastRenderedPageBreak/>
+        <w:t>отраслев</w:t>
+      </w:r>
+      <w:r>
+        <w:rPr>
+          <w:color w:val="000000"/>
+          <w:sz w:val="28"/>
+          <w:szCs w:val="28"/>
+        </w:rPr>
+        <w:t>ые музеи (</w:t>
+      </w:r>
+      <w:r>
+        <w:rPr>
+          <w:color w:val="000000"/>
+          <w:sz w:val="28"/>
+          <w:szCs w:val="28"/>
+        </w:rPr>
+        <w:t>к ним относятся музеи сельскохозяйственные, педагогические, здравоохранения, спорта, отраслевые персональные, отраслевые монографические</w:t>
+      </w:r>
+      <w:r>
+        <w:rPr>
+          <w:color w:val="000000"/>
+          <w:sz w:val="28"/>
+          <w:szCs w:val="28"/>
+        </w:rPr>
+        <w:t>)</w:t>
+      </w:r>
+      <w:r>
+        <w:rPr>
+          <w:color w:val="000000"/>
+          <w:sz w:val="28"/>
+          <w:szCs w:val="28"/>
         </w:rPr>
         <w:t>;</w:t>
       </w:r>
@@ -3835,61 +4620,108 @@
           <w:numId w:val="18"/>
         </w:numPr>
         <w:spacing w:line="360" w:lineRule="auto"/>
-        <w:ind w:left="567" w:firstLine="851"/>
-        <w:rPr>
-          <w:color w:val="000000"/>
-          <w:sz w:val="28"/>
-          <w:szCs w:val="28"/>
-        </w:rPr>
-      </w:pPr>
-      <w:r>
-        <w:rPr>
-          <w:color w:val="000000"/>
-          <w:sz w:val="28"/>
-          <w:szCs w:val="28"/>
-        </w:rPr>
-        <w:t>музыкальный</w:t>
-      </w:r>
-      <w:r>
-        <w:rPr>
-          <w:color w:val="000000"/>
-          <w:sz w:val="28"/>
-          <w:szCs w:val="28"/>
-          <w:lang w:val="en-US"/>
-        </w:rPr>
-        <w:t>;</w:t>
-      </w:r>
-    </w:p>
-    <w:p>
-      <w:pPr>
-        <w:pStyle w:val="ListParagraph124"/>
-        <w:numPr>
-          <w:ilvl w:val="0"/>
-          <w:numId w:val="18"/>
-        </w:numPr>
-        <w:spacing w:line="360" w:lineRule="auto"/>
-        <w:ind w:left="567" w:firstLine="851"/>
-        <w:rPr>
-          <w:color w:val="000000"/>
-          <w:sz w:val="28"/>
-          <w:szCs w:val="28"/>
-        </w:rPr>
-      </w:pPr>
-      <w:r>
-        <w:rPr>
-          <w:color w:val="000000"/>
-          <w:sz w:val="28"/>
-          <w:szCs w:val="28"/>
-        </w:rPr>
-        <w:t>музей-заповедник.</w:t>
-      </w:r>
-    </w:p>
-    <w:bookmarkEnd w:id="9"/>
+        <w:ind w:left="0" w:firstLine="851"/>
+        <w:rPr>
+          <w:color w:val="000000"/>
+          <w:sz w:val="28"/>
+          <w:szCs w:val="28"/>
+        </w:rPr>
+      </w:pPr>
+      <w:r>
+        <w:rPr>
+          <w:color w:val="000000"/>
+          <w:sz w:val="28"/>
+          <w:szCs w:val="28"/>
+        </w:rPr>
+        <w:t>комплексны</w:t>
+      </w:r>
+      <w:r>
+        <w:rPr>
+          <w:color w:val="000000"/>
+          <w:sz w:val="28"/>
+          <w:szCs w:val="28"/>
+        </w:rPr>
+        <w:t>е</w:t>
+      </w:r>
+      <w:r>
+        <w:rPr>
+          <w:color w:val="000000"/>
+          <w:sz w:val="28"/>
+          <w:szCs w:val="28"/>
+        </w:rPr>
+        <w:t xml:space="preserve"> музе</w:t>
+      </w:r>
+      <w:r>
+        <w:rPr>
+          <w:color w:val="000000"/>
+          <w:sz w:val="28"/>
+          <w:szCs w:val="28"/>
+        </w:rPr>
+        <w:t>и (</w:t>
+      </w:r>
+      <w:r>
+        <w:rPr>
+          <w:color w:val="000000"/>
+          <w:sz w:val="28"/>
+          <w:szCs w:val="28"/>
+        </w:rPr>
+        <w:t>эти музеи со</w:t>
+      </w:r>
+      <w:r>
+        <w:rPr>
+          <w:color w:val="000000"/>
+          <w:sz w:val="28"/>
+          <w:szCs w:val="28"/>
+        </w:rPr>
+        <w:t>в</w:t>
+      </w:r>
+      <w:r>
+        <w:rPr>
+          <w:color w:val="000000"/>
+          <w:sz w:val="28"/>
+          <w:szCs w:val="28"/>
+        </w:rPr>
+        <w:t>мещают признаки двух и более профилей</w:t>
+      </w:r>
+      <w:r>
+        <w:rPr>
+          <w:color w:val="000000"/>
+          <w:sz w:val="28"/>
+          <w:szCs w:val="28"/>
+        </w:rPr>
+        <w:t>,</w:t>
+      </w:r>
+      <w:r>
+        <w:rPr>
+          <w:color w:val="000000"/>
+          <w:sz w:val="28"/>
+          <w:szCs w:val="28"/>
+        </w:rPr>
+        <w:t xml:space="preserve"> к ним относятся музеи краеведческие, архитектуры и истории, историко-художественные, литературы и искусства, медицины и здравоохранения</w:t>
+      </w:r>
+      <w:r>
+        <w:rPr>
+          <w:color w:val="000000"/>
+          <w:sz w:val="28"/>
+          <w:szCs w:val="28"/>
+        </w:rPr>
+        <w:t>)</w:t>
+      </w:r>
+      <w:r>
+        <w:rPr>
+          <w:color w:val="000000"/>
+          <w:sz w:val="28"/>
+          <w:szCs w:val="28"/>
+        </w:rPr>
+        <w:t>.</w:t>
+      </w:r>
+    </w:p>
     <w:bookmarkEnd w:id="10"/>
     <w:bookmarkEnd w:id="11"/>
     <w:bookmarkEnd w:id="12"/>
     <w:bookmarkEnd w:id="13"/>
     <w:bookmarkEnd w:id="14"/>
+    <w:bookmarkEnd w:id="15"/>
     <w:p>
       <w:pPr>
         <w:pStyle w:val="120"/>
@@ -3914,7 +4746,7 @@
         </w:rPr>
         <w:t>В случае недоступности некритичного функционала, должна осуществляться деградация функциональности.</w:t>
       </w:r>
-      <w:bookmarkStart w:id="15" w:name="_Toc232259700"/>
+      <w:bookmarkStart w:id="16" w:name="_Toc232259700"/>
     </w:p>
     <w:p>
       <w:pPr>
@@ -3938,7 +4770,6 @@
           <w:sz w:val="28"/>
           <w:szCs w:val="28"/>
         </w:rPr>
-        <w:lastRenderedPageBreak/>
         <w:t>Система должна обеспечивать валидацию вводимых данных через интерфейс приложения при операциях добавления, изменения контента портала, а также при аутентификации и регистрации.</w:t>
       </w:r>
     </w:p>
@@ -4010,7 +4841,7 @@
         </w:rPr>
         <w:t>аутентификацию пользователей.</w:t>
       </w:r>
-      <w:bookmarkEnd w:id="15"/>
+      <w:bookmarkEnd w:id="16"/>
     </w:p>
     <w:p>
       <w:pPr>
@@ -4080,7 +4911,23 @@
           <w:sz w:val="28"/>
           <w:szCs w:val="28"/>
         </w:rPr>
-        <w:t xml:space="preserve">просмотр информации о представленных музеях: тип музея, описание, местоположение, </w:t>
+        <w:t>просмотр информации о представленных музеях: тип музея, описание, местоположение</w:t>
+      </w:r>
+      <w:r>
+        <w:rPr>
+          <w:color w:val="000000"/>
+          <w:sz w:val="28"/>
+          <w:szCs w:val="28"/>
+        </w:rPr>
+        <w:t xml:space="preserve"> главного здания или главного входа музея</w:t>
+      </w:r>
+      <w:r>
+        <w:rPr>
+          <w:color w:val="000000"/>
+          <w:sz w:val="28"/>
+          <w:szCs w:val="28"/>
+        </w:rPr>
+        <w:t xml:space="preserve">, </w:t>
       </w:r>
       <w:r>
         <w:rPr>
@@ -4491,6 +5338,7 @@
           <w:sz w:val="28"/>
           <w:szCs w:val="28"/>
         </w:rPr>
+        <w:lastRenderedPageBreak/>
         <w:t>возможность просмотра статистики</w:t>
       </w:r>
       <w:r>
@@ -4642,7 +5490,6 @@
           <w:sz w:val="28"/>
           <w:szCs w:val="28"/>
         </w:rPr>
-        <w:lastRenderedPageBreak/>
         <w:t>Каждый сервис разрабатываемой системы при необходимости может иметь доступ к связанной с ним базе данных, но не должен иметь доступа к базам данных других сервисов.</w:t>
       </w:r>
     </w:p>
@@ -4679,14 +5526,14 @@
         <w:spacing w:before="180" w:after="180" w:line="240" w:lineRule="auto"/>
         <w:ind w:firstLine="851"/>
       </w:pPr>
-      <w:bookmarkStart w:id="16" w:name="_Toc101489846"/>
+      <w:bookmarkStart w:id="17" w:name="_Toc101489846"/>
       <w:r>
         <w:t>Выводы к разделу</w:t>
       </w:r>
       <w:r>
         <w:t xml:space="preserve"> 1</w:t>
       </w:r>
-      <w:bookmarkEnd w:id="16"/>
+      <w:bookmarkEnd w:id="17"/>
     </w:p>
     <w:p>
       <w:pPr>
@@ -4833,12 +5680,12 @@
           <w:lang w:val="en-US"/>
         </w:rPr>
       </w:pPr>
-      <w:bookmarkStart w:id="17" w:name="_Toc101489847"/>
+      <w:bookmarkStart w:id="18" w:name="_Toc101489847"/>
       <w:r>
         <w:lastRenderedPageBreak/>
         <w:t>Конструкторский раздел</w:t>
       </w:r>
-      <w:bookmarkEnd w:id="17"/>
+      <w:bookmarkEnd w:id="18"/>
     </w:p>
     <w:p>
       <w:pPr>
@@ -4970,11 +5817,11 @@
         <w:spacing w:after="240" w:line="240" w:lineRule="auto"/>
         <w:ind w:firstLine="851"/>
       </w:pPr>
-      <w:bookmarkStart w:id="18" w:name="_Toc101489848"/>
+      <w:bookmarkStart w:id="19" w:name="_Toc101489848"/>
       <w:r>
         <w:t>Топология системы</w:t>
       </w:r>
-      <w:bookmarkEnd w:id="18"/>
+      <w:bookmarkEnd w:id="19"/>
     </w:p>
     <w:p>
       <w:pPr>
@@ -6263,11 +7110,11 @@
         <w:spacing w:before="180" w:after="180" w:line="240" w:lineRule="auto"/>
         <w:ind w:firstLine="851"/>
       </w:pPr>
-      <w:bookmarkStart w:id="19" w:name="_Toc101489849"/>
+      <w:bookmarkStart w:id="20" w:name="_Toc101489849"/>
       <w:r>
         <w:t>Описание используемых алгоритмов</w:t>
       </w:r>
-      <w:bookmarkEnd w:id="19"/>
+      <w:bookmarkEnd w:id="20"/>
     </w:p>
     <w:p>
       <w:pPr>
@@ -6471,7 +7318,7 @@
           <w:szCs w:val="28"/>
           <w:shd w:val="clear" w:color="auto" w:fill="FFFFFF"/>
         </w:rPr>
-        <w:t>[1]</w:t>
+        <w:t>[</w:t>
       </w:r>
       <w:r>
         <w:rPr>
@@ -6481,6 +7328,26 @@
           <w:szCs w:val="28"/>
           <w:shd w:val="clear" w:color="auto" w:fill="FFFFFF"/>
         </w:rPr>
+        <w:t>2</w:t>
+      </w:r>
+      <w:r>
+        <w:rPr>
+          <w:rFonts w:ascii="Times New Roman" w:hAnsi="Times New Roman" w:cs="Times New Roman"/>
+          <w:color w:val="000000"/>
+          <w:sz w:val="28"/>
+          <w:szCs w:val="28"/>
+          <w:shd w:val="clear" w:color="auto" w:fill="FFFFFF"/>
+        </w:rPr>
+        <w:t>]</w:t>
+      </w:r>
+      <w:r>
+        <w:rPr>
+          <w:rFonts w:ascii="Times New Roman" w:hAnsi="Times New Roman" w:cs="Times New Roman"/>
+          <w:color w:val="000000"/>
+          <w:sz w:val="28"/>
+          <w:szCs w:val="28"/>
+          <w:shd w:val="clear" w:color="auto" w:fill="FFFFFF"/>
+        </w:rPr>
         <w:t>. Как правило, используется для передачи данных для аутентификации в клиент-серверных приложениях. Токены создаются сервером, подписываются секретным ключом и передаются клиенту, который в дальнейшем использует данный токен для подтверждения своей личности</w:t>
       </w:r>
       <w:r>
@@ -6491,7 +7358,27 @@
           <w:szCs w:val="28"/>
           <w:shd w:val="clear" w:color="auto" w:fill="FFFFFF"/>
         </w:rPr>
-        <w:t xml:space="preserve"> [2]</w:t>
+        <w:t xml:space="preserve"> [</w:t>
+      </w:r>
+      <w:r>
+        <w:rPr>
+          <w:rFonts w:ascii="Times New Roman" w:hAnsi="Times New Roman" w:cs="Times New Roman"/>
+          <w:color w:val="000000"/>
+          <w:sz w:val="28"/>
+          <w:szCs w:val="28"/>
+          <w:shd w:val="clear" w:color="auto" w:fill="FFFFFF"/>
+        </w:rPr>
+        <w:t>3</w:t>
+      </w:r>
+      <w:r>
+        <w:rPr>
+          <w:rFonts w:ascii="Times New Roman" w:hAnsi="Times New Roman" w:cs="Times New Roman"/>
+          <w:color w:val="000000"/>
+          <w:sz w:val="28"/>
+          <w:szCs w:val="28"/>
+          <w:shd w:val="clear" w:color="auto" w:fill="FFFFFF"/>
+        </w:rPr>
+        <w:t>]</w:t>
       </w:r>
       <w:r>
         <w:rPr>
@@ -6635,7 +7522,6 @@
         <w:rPr>
           <w:sz w:val="28"/>
           <w:szCs w:val="28"/>
-          <w:lang w:val="en-US"/>
         </w:rPr>
         <w:t>2</w:t>
       </w:r>
@@ -7191,7 +8077,23 @@
           <w:sz w:val="28"/>
           <w:szCs w:val="28"/>
         </w:rPr>
-        <w:t xml:space="preserve"> [3]</w:t>
+        <w:t xml:space="preserve"> [</w:t>
+      </w:r>
+      <w:r>
+        <w:rPr>
+          <w:rFonts w:ascii="Times New Roman" w:hAnsi="Times New Roman" w:cs="Times New Roman"/>
+          <w:sz w:val="28"/>
+          <w:szCs w:val="28"/>
+        </w:rPr>
+        <w:t>4</w:t>
+      </w:r>
+      <w:r>
+        <w:rPr>
+          <w:rFonts w:ascii="Times New Roman" w:hAnsi="Times New Roman" w:cs="Times New Roman"/>
+          <w:sz w:val="28"/>
+          <w:szCs w:val="28"/>
+        </w:rPr>
+        <w:t>]</w:t>
       </w:r>
       <w:r>
         <w:rPr>
@@ -7335,7 +8237,7 @@
         <w:spacing w:before="180" w:after="180" w:line="240" w:lineRule="auto"/>
         <w:ind w:firstLine="851"/>
       </w:pPr>
-      <w:bookmarkStart w:id="20" w:name="_Toc101489850"/>
+      <w:bookmarkStart w:id="21" w:name="_Toc101489850"/>
       <w:r>
         <w:t xml:space="preserve">Диаграмма вариантов использования </w:t>
       </w:r>
@@ -7360,7 +8262,7 @@
       <w:r>
         <w:t>)</w:t>
       </w:r>
-      <w:bookmarkEnd w:id="20"/>
+      <w:bookmarkEnd w:id="21"/>
     </w:p>
     <w:p>
       <w:pPr>
@@ -7397,7 +8299,23 @@
           <w:sz w:val="28"/>
           <w:szCs w:val="28"/>
         </w:rPr>
-        <w:t xml:space="preserve"> [4]</w:t>
+        <w:t xml:space="preserve"> [</w:t>
+      </w:r>
+      <w:r>
+        <w:rPr>
+          <w:rFonts w:ascii="Times New Roman" w:hAnsi="Times New Roman" w:cs="Times New Roman"/>
+          <w:sz w:val="28"/>
+          <w:szCs w:val="28"/>
+        </w:rPr>
+        <w:t>5</w:t>
+      </w:r>
+      <w:r>
+        <w:rPr>
+          <w:rFonts w:ascii="Times New Roman" w:hAnsi="Times New Roman" w:cs="Times New Roman"/>
+          <w:sz w:val="28"/>
+          <w:szCs w:val="28"/>
+        </w:rPr>
+        <w:t>]</w:t>
       </w:r>
       <w:r>
         <w:rPr>
@@ -8303,7 +9221,7 @@
         <w:spacing w:before="180" w:after="180" w:line="240" w:lineRule="auto"/>
         <w:ind w:firstLine="851"/>
       </w:pPr>
-      <w:bookmarkStart w:id="21" w:name="_Toc101489851"/>
+      <w:bookmarkStart w:id="22" w:name="_Toc101489851"/>
       <w:r>
         <w:t xml:space="preserve">Диаграмма </w:t>
       </w:r>
@@ -8322,7 +9240,7 @@
       <w:r>
         <w:t>)</w:t>
       </w:r>
-      <w:bookmarkEnd w:id="21"/>
+      <w:bookmarkEnd w:id="22"/>
     </w:p>
     <w:p>
       <w:pPr>
@@ -8351,7 +9269,23 @@
           <w:sz w:val="28"/>
           <w:szCs w:val="28"/>
         </w:rPr>
-        <w:t xml:space="preserve"> [5]</w:t>
+        <w:t xml:space="preserve"> [</w:t>
+      </w:r>
+      <w:r>
+        <w:rPr>
+          <w:rFonts w:ascii="Times New Roman" w:hAnsi="Times New Roman" w:cs="Times New Roman"/>
+          <w:sz w:val="28"/>
+          <w:szCs w:val="28"/>
+        </w:rPr>
+        <w:t>6</w:t>
+      </w:r>
+      <w:r>
+        <w:rPr>
+          <w:rFonts w:ascii="Times New Roman" w:hAnsi="Times New Roman" w:cs="Times New Roman"/>
+          <w:sz w:val="28"/>
+          <w:szCs w:val="28"/>
+        </w:rPr>
+        <w:t>]</w:t>
       </w:r>
       <w:r>
         <w:rPr>
@@ -8903,7 +9837,6 @@
           <w:rFonts w:ascii="Times New Roman" w:hAnsi="Times New Roman" w:cs="Times New Roman"/>
           <w:sz w:val="28"/>
           <w:szCs w:val="28"/>
-          <w:lang w:val="en-US"/>
         </w:rPr>
         <w:t>6</w:t>
       </w:r>
@@ -8976,7 +9909,7 @@
         <w:spacing w:before="180" w:after="180" w:line="240" w:lineRule="auto"/>
         <w:ind w:firstLine="851"/>
       </w:pPr>
-      <w:bookmarkStart w:id="22" w:name="_Toc101489852"/>
+      <w:bookmarkStart w:id="23" w:name="_Toc101489852"/>
       <w:r>
         <w:t xml:space="preserve">Диаграмма </w:t>
       </w:r>
@@ -8995,7 +9928,7 @@
       <w:r>
         <w:t>)</w:t>
       </w:r>
-      <w:bookmarkEnd w:id="22"/>
+      <w:bookmarkEnd w:id="23"/>
     </w:p>
     <w:p>
       <w:pPr>
@@ -9040,7 +9973,23 @@
           <w:sz w:val="28"/>
           <w:szCs w:val="28"/>
         </w:rPr>
-        <w:t xml:space="preserve"> [6]</w:t>
+        <w:t xml:space="preserve"> [</w:t>
+      </w:r>
+      <w:r>
+        <w:rPr>
+          <w:rFonts w:ascii="Times New Roman" w:hAnsi="Times New Roman" w:cs="Times New Roman"/>
+          <w:sz w:val="28"/>
+          <w:szCs w:val="28"/>
+        </w:rPr>
+        <w:t>7</w:t>
+      </w:r>
+      <w:r>
+        <w:rPr>
+          <w:rFonts w:ascii="Times New Roman" w:hAnsi="Times New Roman" w:cs="Times New Roman"/>
+          <w:sz w:val="28"/>
+          <w:szCs w:val="28"/>
+        </w:rPr>
+        <w:t>]</w:t>
       </w:r>
       <w:r>
         <w:rPr>
@@ -9290,8 +10239,6 @@
         </w:rPr>
         <w:t>На данном этапе работы над курсовым проектом была спроектирована диаграмма компонентов, показывающая основные структурные компоненты информационной системы и связи между ними.</w:t>
       </w:r>
-      <w:bookmarkStart w:id="23" w:name="_GoBack"/>
-      <w:bookmarkEnd w:id="23"/>
     </w:p>
     <w:p>
       <w:pPr>
@@ -9607,7 +10554,7 @@
           <w:sz w:val="28"/>
           <w:szCs w:val="28"/>
         </w:rPr>
-        <w:t>7</w:t>
+        <w:t>8</w:t>
       </w:r>
       <w:r>
         <w:rPr>
@@ -11252,6 +12199,110 @@
       <w:bookmarkEnd w:id="33"/>
       <w:bookmarkEnd w:id="34"/>
       <w:bookmarkEnd w:id="35"/>
+    </w:p>
+    <w:p>
+      <w:pPr>
+        <w:pStyle w:val="a6"/>
+        <w:numPr>
+          <w:ilvl w:val="0"/>
+          <w:numId w:val="4"/>
+        </w:numPr>
+        <w:tabs>
+          <w:tab w:val="left" w:pos="851"/>
+        </w:tabs>
+        <w:spacing w:after="0" w:line="360" w:lineRule="auto"/>
+        <w:ind w:left="0" w:firstLine="851"/>
+        <w:contextualSpacing w:val="0"/>
+        <w:jc w:val="both"/>
+        <w:rPr>
+          <w:rFonts w:ascii="Times New Roman" w:hAnsi="Times New Roman" w:cs="Times New Roman"/>
+          <w:sz w:val="28"/>
+          <w:szCs w:val="28"/>
+        </w:rPr>
+      </w:pPr>
+      <w:r>
+        <w:rPr>
+          <w:rFonts w:ascii="Times New Roman" w:hAnsi="Times New Roman" w:cs="Times New Roman"/>
+          <w:sz w:val="28"/>
+          <w:szCs w:val="28"/>
+        </w:rPr>
+        <w:t xml:space="preserve">Российская музейная энциклопедия </w:t>
+      </w:r>
+      <w:r>
+        <w:rPr>
+          <w:rFonts w:ascii="Times New Roman" w:hAnsi="Times New Roman" w:cs="Times New Roman"/>
+          <w:sz w:val="28"/>
+          <w:szCs w:val="28"/>
+        </w:rPr>
+        <w:t>[</w:t>
+      </w:r>
+      <w:r>
+        <w:rPr>
+          <w:rFonts w:ascii="Times New Roman" w:hAnsi="Times New Roman" w:cs="Times New Roman"/>
+          <w:sz w:val="28"/>
+          <w:szCs w:val="28"/>
+        </w:rPr>
+        <w:t>Электронный ресурс</w:t>
+      </w:r>
+      <w:r>
+        <w:rPr>
+          <w:rFonts w:ascii="Times New Roman" w:hAnsi="Times New Roman" w:cs="Times New Roman"/>
+          <w:sz w:val="28"/>
+          <w:szCs w:val="28"/>
+        </w:rPr>
+        <w:t>]</w:t>
+      </w:r>
+      <w:r>
+        <w:rPr>
+          <w:rFonts w:ascii="Times New Roman" w:hAnsi="Times New Roman" w:cs="Times New Roman"/>
+          <w:sz w:val="28"/>
+          <w:szCs w:val="28"/>
+        </w:rPr>
+        <w:t xml:space="preserve"> </w:t>
+      </w:r>
+      <w:r>
+        <w:rPr>
+          <w:rFonts w:ascii="Times New Roman" w:hAnsi="Times New Roman" w:cs="Times New Roman"/>
+          <w:sz w:val="28"/>
+          <w:szCs w:val="28"/>
+        </w:rPr>
+        <w:t xml:space="preserve">// </w:t>
+      </w:r>
+      <w:r>
+        <w:rPr>
+          <w:rFonts w:ascii="Times New Roman" w:hAnsi="Times New Roman" w:cs="Times New Roman"/>
+          <w:sz w:val="28"/>
+          <w:szCs w:val="28"/>
+        </w:rPr>
+        <w:t xml:space="preserve">Профильные группы музеев. </w:t>
+      </w:r>
+      <w:r>
+        <w:rPr>
+          <w:rFonts w:ascii="Times New Roman" w:hAnsi="Times New Roman" w:cs="Times New Roman"/>
+          <w:sz w:val="28"/>
+          <w:szCs w:val="28"/>
+          <w:lang w:val="en-US"/>
+        </w:rPr>
+        <w:t xml:space="preserve">URL: </w:t>
+      </w:r>
+      <w:r>
+        <w:rPr>
+          <w:rFonts w:ascii="Times New Roman" w:hAnsi="Times New Roman" w:cs="Times New Roman"/>
+          <w:sz w:val="28"/>
+          <w:szCs w:val="28"/>
+          <w:lang w:val="en-US"/>
+        </w:rPr>
+        <w:t>http://www.museum.ru/RME/sci_profil.asp</w:t>
+      </w:r>
+      <w:r>
+        <w:rPr>
+          <w:rFonts w:ascii="Times New Roman" w:hAnsi="Times New Roman" w:cs="Times New Roman"/>
+          <w:sz w:val="28"/>
+          <w:szCs w:val="28"/>
+          <w:lang w:val="en-US"/>
+        </w:rPr>
+        <w:t>.</w:t>
+      </w:r>
     </w:p>
     <w:p>
       <w:pPr>
@@ -16612,7 +17663,6 @@
     <w:name w:val="Normal (Web)"/>
     <w:basedOn w:val="a2"/>
     <w:uiPriority w:val="99"/>
-    <w:semiHidden/>
     <w:unhideWhenUsed/>
     <w:rsid w:val="00084227"/>
     <w:pPr>
@@ -17050,7 +18100,7 @@
 </file>
 
 <file path=customXml/itemProps1.xml><?xml version="1.0" encoding="utf-8"?>
-<ds:datastoreItem xmlns:ds="http://schemas.openxmlformats.org/officeDocument/2006/customXml" ds:itemID="{EA732010-55D7-4BE2-B851-8DA2AC854F70}">
+<ds:datastoreItem xmlns:ds="http://schemas.openxmlformats.org/officeDocument/2006/customXml" ds:itemID="{8E7DC0DF-A407-4FA0-B44A-CEAFF857B8E8}">
   <ds:schemaRefs>
     <ds:schemaRef ds:uri="http://schemas.openxmlformats.org/officeDocument/2006/bibliography"/>
   </ds:schemaRefs>

</xml_diff>